<commit_message>
All equations should be correct.
</commit_message>
<xml_diff>
--- a/GiS/Regulering af dynamiske systemer/Project/Math involved in main document.docx
+++ b/GiS/Regulering af dynamiske systemer/Project/Math involved in main document.docx
@@ -413,15 +413,7 @@
             <w:sz w:val="24"/>
             <w:szCs w:val="24"/>
           </w:rPr>
-          <m:t>F</m:t>
-        </m:r>
-        <m:r>
-          <w:rPr>
-            <w:rFonts w:ascii="Cambria Math" w:eastAsiaTheme="minorEastAsia" w:hAnsi="Cambria Math"/>
-            <w:sz w:val="24"/>
-            <w:szCs w:val="24"/>
-          </w:rPr>
-          <m:t>=ma=m</m:t>
+          <m:t>F=ma=m</m:t>
         </m:r>
         <m:f>
           <m:fPr>
@@ -542,188 +534,14 @@
       <w:pPr>
         <w:rPr>
           <w:rFonts w:eastAsiaTheme="minorEastAsia"/>
-          <w:sz w:val="24"/>
-          <w:szCs w:val="24"/>
         </w:rPr>
       </w:pPr>
-      <m:oMathPara>
-        <m:oMathParaPr>
-          <m:jc m:val="left"/>
-        </m:oMathParaPr>
-        <m:oMath>
-          <m:r>
-            <w:rPr>
-              <w:rFonts w:ascii="Cambria Math" w:eastAsiaTheme="minorEastAsia" w:hAnsi="Cambria Math"/>
-              <w:sz w:val="24"/>
-              <w:szCs w:val="24"/>
-            </w:rPr>
-            <m:t>F=m</m:t>
-          </m:r>
-          <m:r>
-            <w:rPr>
-              <w:rFonts w:ascii="Cambria Math" w:eastAsiaTheme="minorEastAsia" w:hAnsi="Cambria Math"/>
-              <w:sz w:val="24"/>
-              <w:szCs w:val="24"/>
-            </w:rPr>
-            <m:t>a</m:t>
-          </m:r>
-        </m:oMath>
-      </m:oMathPara>
-    </w:p>
-    <w:p>
-      <w:pPr>
-        <w:rPr>
-          <w:rFonts w:eastAsiaTheme="minorEastAsia"/>
-        </w:rPr>
-      </w:pPr>
       <w:r>
         <w:rPr>
           <w:rFonts w:eastAsiaTheme="minorEastAsia"/>
         </w:rPr>
         <w:t>Eq. that sums up all forces that interact on the car</w:t>
       </w:r>
-    </w:p>
-    <w:p>
-      <w:pPr>
-        <w:rPr>
-          <w:rFonts w:eastAsiaTheme="minorEastAsia"/>
-        </w:rPr>
-      </w:pPr>
-      <m:oMathPara>
-        <m:oMathParaPr>
-          <m:jc m:val="left"/>
-        </m:oMathParaPr>
-        <m:oMath>
-          <m:r>
-            <w:rPr>
-              <w:rFonts w:ascii="Cambria Math" w:hAnsi="Cambria Math"/>
-            </w:rPr>
-            <m:t>0=-</m:t>
-          </m:r>
-          <m:sSub>
-            <m:sSubPr>
-              <m:ctrlPr>
-                <w:rPr>
-                  <w:rFonts w:ascii="Cambria Math" w:hAnsi="Cambria Math"/>
-                  <w:i/>
-                </w:rPr>
-              </m:ctrlPr>
-            </m:sSubPr>
-            <m:e>
-              <m:r>
-                <w:rPr>
-                  <w:rFonts w:ascii="Cambria Math" w:hAnsi="Cambria Math"/>
-                </w:rPr>
-                <m:t>F</m:t>
-              </m:r>
-            </m:e>
-            <m:sub>
-              <m:r>
-                <w:rPr>
-                  <w:rFonts w:ascii="Cambria Math" w:hAnsi="Cambria Math"/>
-                </w:rPr>
-                <m:t>2</m:t>
-              </m:r>
-            </m:sub>
-          </m:sSub>
-          <m:r>
-            <w:rPr>
-              <w:rFonts w:ascii="Cambria Math" w:hAnsi="Cambria Math"/>
-            </w:rPr>
-            <m:t>+</m:t>
-          </m:r>
-          <m:sSub>
-            <m:sSubPr>
-              <m:ctrlPr>
-                <w:rPr>
-                  <w:rFonts w:ascii="Cambria Math" w:hAnsi="Cambria Math"/>
-                  <w:i/>
-                </w:rPr>
-              </m:ctrlPr>
-            </m:sSubPr>
-            <m:e>
-              <m:r>
-                <w:rPr>
-                  <w:rFonts w:ascii="Cambria Math" w:hAnsi="Cambria Math"/>
-                </w:rPr>
-                <m:t>F</m:t>
-              </m:r>
-            </m:e>
-            <m:sub>
-              <m:r>
-                <w:rPr>
-                  <w:rFonts w:ascii="Cambria Math" w:hAnsi="Cambria Math"/>
-                </w:rPr>
-                <m:t>m</m:t>
-              </m:r>
-            </m:sub>
-          </m:sSub>
-          <m:r>
-            <w:rPr>
-              <w:rFonts w:ascii="Cambria Math" w:hAnsi="Cambria Math"/>
-            </w:rPr>
-            <m:t>+</m:t>
-          </m:r>
-          <m:sSub>
-            <m:sSubPr>
-              <m:ctrlPr>
-                <w:rPr>
-                  <w:rFonts w:ascii="Cambria Math" w:hAnsi="Cambria Math"/>
-                  <w:i/>
-                </w:rPr>
-              </m:ctrlPr>
-            </m:sSubPr>
-            <m:e>
-              <m:r>
-                <w:rPr>
-                  <w:rFonts w:ascii="Cambria Math" w:hAnsi="Cambria Math"/>
-                </w:rPr>
-                <m:t>F</m:t>
-              </m:r>
-            </m:e>
-            <m:sub>
-              <m:r>
-                <w:rPr>
-                  <w:rFonts w:ascii="Cambria Math" w:hAnsi="Cambria Math"/>
-                </w:rPr>
-                <m:t>d</m:t>
-              </m:r>
-            </m:sub>
-          </m:sSub>
-          <m:r>
-            <w:rPr>
-              <w:rFonts w:ascii="Cambria Math" w:hAnsi="Cambria Math"/>
-            </w:rPr>
-            <m:t>+</m:t>
-          </m:r>
-          <m:sSub>
-            <m:sSubPr>
-              <m:ctrlPr>
-                <w:rPr>
-                  <w:rFonts w:ascii="Cambria Math" w:hAnsi="Cambria Math"/>
-                  <w:i/>
-                </w:rPr>
-              </m:ctrlPr>
-            </m:sSubPr>
-            <m:e>
-              <m:r>
-                <w:rPr>
-                  <w:rFonts w:ascii="Cambria Math" w:hAnsi="Cambria Math"/>
-                </w:rPr>
-                <m:t>F</m:t>
-              </m:r>
-            </m:e>
-            <m:sub>
-              <m:r>
-                <w:rPr>
-                  <w:rFonts w:ascii="Cambria Math" w:hAnsi="Cambria Math"/>
-                </w:rPr>
-                <m:t>r</m:t>
-              </m:r>
-            </m:sub>
-          </m:sSub>
-        </m:oMath>
-      </m:oMathPara>
     </w:p>
     <w:p>
       <w:pPr>
@@ -740,15 +558,7 @@
             <w:sz w:val="24"/>
             <w:szCs w:val="24"/>
           </w:rPr>
-          <m:t>ma</m:t>
-        </m:r>
-        <m:r>
-          <w:rPr>
-            <w:rFonts w:ascii="Cambria Math" w:eastAsiaTheme="minorEastAsia" w:hAnsi="Cambria Math"/>
-            <w:sz w:val="24"/>
-            <w:szCs w:val="24"/>
-          </w:rPr>
-          <m:t>=</m:t>
+          <m:t>ma=</m:t>
         </m:r>
         <m:sSub>
           <m:sSubPr>
@@ -818,15 +628,7 @@
                 <w:sz w:val="24"/>
                 <w:szCs w:val="24"/>
               </w:rPr>
-              <m:t>a</m:t>
-            </m:r>
-            <m:r>
-              <w:rPr>
-                <w:rFonts w:ascii="Cambria Math" w:eastAsiaTheme="minorEastAsia" w:hAnsi="Cambria Math"/>
-                <w:sz w:val="24"/>
-                <w:szCs w:val="24"/>
-              </w:rPr>
-              <m:t>d</m:t>
+              <m:t>ad</m:t>
             </m:r>
           </m:sub>
         </m:sSub>
@@ -874,15 +676,7 @@
             <w:sz w:val="24"/>
             <w:szCs w:val="24"/>
           </w:rPr>
-          <m:t xml:space="preserve"> </m:t>
-        </m:r>
-        <m:r>
-          <w:rPr>
-            <w:rFonts w:ascii="Cambria Math" w:eastAsiaTheme="minorEastAsia" w:hAnsi="Cambria Math"/>
-            <w:sz w:val="24"/>
-            <w:szCs w:val="24"/>
-          </w:rPr>
-          <m:t>m</m:t>
+          <m:t xml:space="preserve"> m</m:t>
         </m:r>
         <m:f>
           <m:fPr>
@@ -912,15 +706,7 @@
                 <w:sz w:val="24"/>
                 <w:szCs w:val="24"/>
               </w:rPr>
-              <m:t>∂</m:t>
-            </m:r>
-            <m:r>
-              <w:rPr>
-                <w:rFonts w:ascii="Cambria Math" w:hAnsi="Cambria Math"/>
-                <w:sz w:val="24"/>
-                <w:szCs w:val="24"/>
-              </w:rPr>
-              <m:t>t</m:t>
+              <m:t>∂t</m:t>
             </m:r>
           </m:den>
         </m:f>
@@ -970,15 +756,7 @@
             <w:sz w:val="24"/>
             <w:szCs w:val="24"/>
           </w:rPr>
-          <m:t>-b</m:t>
-        </m:r>
-        <m:r>
-          <w:rPr>
-            <w:rFonts w:ascii="Cambria Math" w:eastAsiaTheme="minorEastAsia" w:hAnsi="Cambria Math"/>
-            <w:sz w:val="24"/>
-            <w:szCs w:val="24"/>
-          </w:rPr>
-          <m:t>v</m:t>
+          <m:t>-bv</m:t>
         </m:r>
       </m:oMath>
       <w:r>
@@ -1150,7 +928,15 @@
             <w:sz w:val="24"/>
             <w:szCs w:val="24"/>
           </w:rPr>
-          <m:t>+bv</m:t>
+          <m:t>-</m:t>
+        </m:r>
+        <m:r>
+          <w:rPr>
+            <w:rFonts w:ascii="Cambria Math" w:eastAsiaTheme="minorEastAsia" w:hAnsi="Cambria Math"/>
+            <w:sz w:val="24"/>
+            <w:szCs w:val="24"/>
+          </w:rPr>
+          <m:t>bv</m:t>
         </m:r>
       </m:oMath>
       <w:r>
@@ -1283,6 +1069,44 @@
           <m:jc m:val="left"/>
         </m:oMathParaPr>
         <m:oMath>
+          <m:r>
+            <w:rPr>
+              <w:rFonts w:ascii="Cambria Math" w:eastAsiaTheme="minorEastAsia" w:hAnsi="Cambria Math"/>
+            </w:rPr>
+            <m:t>-Fr+J</m:t>
+          </m:r>
+          <m:f>
+            <m:fPr>
+              <m:ctrlPr>
+                <w:rPr>
+                  <w:rFonts w:ascii="Cambria Math" w:eastAsiaTheme="minorEastAsia" w:hAnsi="Cambria Math"/>
+                  <w:i/>
+                </w:rPr>
+              </m:ctrlPr>
+            </m:fPr>
+            <m:num>
+              <m:r>
+                <w:rPr>
+                  <w:rFonts w:ascii="Cambria Math" w:hAnsi="Cambria Math"/>
+                </w:rPr>
+                <m:t>∂ω</m:t>
+              </m:r>
+            </m:num>
+            <m:den>
+              <m:r>
+                <w:rPr>
+                  <w:rFonts w:ascii="Cambria Math" w:hAnsi="Cambria Math"/>
+                </w:rPr>
+                <m:t>∂t</m:t>
+              </m:r>
+            </m:den>
+          </m:f>
+          <m:r>
+            <w:rPr>
+              <w:rFonts w:ascii="Cambria Math" w:eastAsiaTheme="minorEastAsia" w:hAnsi="Cambria Math"/>
+            </w:rPr>
+            <m:t>=</m:t>
+          </m:r>
           <m:sSub>
             <m:sSubPr>
               <m:ctrlPr>
@@ -1297,7 +1121,7 @@
                 <w:rPr>
                   <w:rFonts w:ascii="Cambria Math" w:eastAsiaTheme="minorEastAsia" w:hAnsi="Cambria Math"/>
                 </w:rPr>
-                <m:t>F</m:t>
+                <m:t>τ</m:t>
               </m:r>
             </m:e>
             <m:sub>
@@ -1313,13 +1137,39 @@
             <w:rPr>
               <w:rFonts w:ascii="Cambria Math" w:eastAsiaTheme="minorEastAsia" w:hAnsi="Cambria Math"/>
             </w:rPr>
-            <m:t>r</m:t>
+            <m:t xml:space="preserve"> </m:t>
           </m:r>
+          <m:box>
+            <m:boxPr>
+              <m:opEmu m:val="on"/>
+              <m:ctrlPr>
+                <w:rPr>
+                  <w:rFonts w:ascii="Cambria Math" w:eastAsiaTheme="minorEastAsia" w:hAnsi="Cambria Math"/>
+                  <w:i/>
+                </w:rPr>
+              </m:ctrlPr>
+            </m:boxPr>
+            <m:e>
+              <m:groupChr>
+                <m:groupChrPr>
+                  <m:chr m:val="⇔"/>
+                  <m:pos m:val="top"/>
+                  <m:ctrlPr>
+                    <w:rPr>
+                      <w:rFonts w:ascii="Cambria Math" w:eastAsiaTheme="minorEastAsia" w:hAnsi="Cambria Math"/>
+                      <w:i/>
+                    </w:rPr>
+                  </m:ctrlPr>
+                </m:groupChrPr>
+                <m:e/>
+              </m:groupChr>
+            </m:e>
+          </m:box>
           <m:r>
             <w:rPr>
               <w:rFonts w:ascii="Cambria Math" w:eastAsiaTheme="minorEastAsia" w:hAnsi="Cambria Math"/>
             </w:rPr>
-            <m:t>+</m:t>
+            <m:t xml:space="preserve"> </m:t>
           </m:r>
           <m:sSub>
             <m:sSubPr>
@@ -1335,7 +1185,7 @@
                 <w:rPr>
                   <w:rFonts w:ascii="Cambria Math" w:eastAsiaTheme="minorEastAsia" w:hAnsi="Cambria Math"/>
                 </w:rPr>
-                <m:t>τ</m:t>
+                <m:t>F</m:t>
               </m:r>
             </m:e>
             <m:sub>
@@ -1351,7 +1201,13 @@
             <w:rPr>
               <w:rFonts w:ascii="Cambria Math" w:eastAsiaTheme="minorEastAsia" w:hAnsi="Cambria Math"/>
             </w:rPr>
-            <m:t>=J</m:t>
+            <m:t>r+</m:t>
+          </m:r>
+          <m:r>
+            <w:rPr>
+              <w:rFonts w:ascii="Cambria Math" w:eastAsiaTheme="minorEastAsia" w:hAnsi="Cambria Math"/>
+            </w:rPr>
+            <m:t>J</m:t>
           </m:r>
           <m:f>
             <m:fPr>
@@ -1383,7 +1239,97 @@
             <w:rPr>
               <w:rFonts w:ascii="Cambria Math" w:eastAsiaTheme="minorEastAsia" w:hAnsi="Cambria Math"/>
             </w:rPr>
-            <m:t>=J</m:t>
+            <m:t>=</m:t>
+          </m:r>
+          <m:sSub>
+            <m:sSubPr>
+              <m:ctrlPr>
+                <w:rPr>
+                  <w:rFonts w:ascii="Cambria Math" w:eastAsiaTheme="minorEastAsia" w:hAnsi="Cambria Math"/>
+                  <w:i/>
+                </w:rPr>
+              </m:ctrlPr>
+            </m:sSubPr>
+            <m:e>
+              <m:r>
+                <w:rPr>
+                  <w:rFonts w:ascii="Cambria Math" w:eastAsiaTheme="minorEastAsia" w:hAnsi="Cambria Math"/>
+                </w:rPr>
+                <m:t>τ</m:t>
+              </m:r>
+            </m:e>
+            <m:sub>
+              <m:r>
+                <w:rPr>
+                  <w:rFonts w:ascii="Cambria Math" w:eastAsiaTheme="minorEastAsia" w:hAnsi="Cambria Math"/>
+                </w:rPr>
+                <m:t>m</m:t>
+              </m:r>
+            </m:sub>
+          </m:sSub>
+          <m:box>
+            <m:boxPr>
+              <m:opEmu m:val="on"/>
+              <m:ctrlPr>
+                <w:rPr>
+                  <w:rFonts w:ascii="Cambria Math" w:eastAsiaTheme="minorEastAsia" w:hAnsi="Cambria Math"/>
+                  <w:i/>
+                </w:rPr>
+              </m:ctrlPr>
+            </m:boxPr>
+            <m:e>
+              <m:groupChr>
+                <m:groupChrPr>
+                  <m:chr m:val="⇔"/>
+                  <m:pos m:val="top"/>
+                  <m:ctrlPr>
+                    <w:rPr>
+                      <w:rFonts w:ascii="Cambria Math" w:eastAsiaTheme="minorEastAsia" w:hAnsi="Cambria Math"/>
+                      <w:i/>
+                    </w:rPr>
+                  </m:ctrlPr>
+                </m:groupChrPr>
+                <m:e/>
+              </m:groupChr>
+            </m:e>
+          </m:box>
+          <m:sSub>
+            <m:sSubPr>
+              <m:ctrlPr>
+                <w:rPr>
+                  <w:rFonts w:ascii="Cambria Math" w:eastAsiaTheme="minorEastAsia" w:hAnsi="Cambria Math"/>
+                  <w:i/>
+                </w:rPr>
+              </m:ctrlPr>
+            </m:sSubPr>
+            <m:e>
+              <m:r>
+                <w:rPr>
+                  <w:rFonts w:ascii="Cambria Math" w:eastAsiaTheme="minorEastAsia" w:hAnsi="Cambria Math"/>
+                </w:rPr>
+                <m:t>F</m:t>
+              </m:r>
+            </m:e>
+            <m:sub>
+              <m:r>
+                <w:rPr>
+                  <w:rFonts w:ascii="Cambria Math" w:eastAsiaTheme="minorEastAsia" w:hAnsi="Cambria Math"/>
+                </w:rPr>
+                <m:t>m</m:t>
+              </m:r>
+            </m:sub>
+          </m:sSub>
+          <m:r>
+            <w:rPr>
+              <w:rFonts w:ascii="Cambria Math" w:eastAsiaTheme="minorEastAsia" w:hAnsi="Cambria Math"/>
+            </w:rPr>
+            <m:t>r+</m:t>
+          </m:r>
+          <m:r>
+            <w:rPr>
+              <w:rFonts w:ascii="Cambria Math" w:eastAsiaTheme="minorEastAsia" w:hAnsi="Cambria Math"/>
+            </w:rPr>
+            <m:t>J</m:t>
           </m:r>
           <m:f>
             <m:fPr>
@@ -1437,6 +1383,38 @@
               </m:r>
             </m:den>
           </m:f>
+          <m:r>
+            <w:rPr>
+              <w:rFonts w:ascii="Cambria Math" w:eastAsiaTheme="minorEastAsia" w:hAnsi="Cambria Math"/>
+            </w:rPr>
+            <m:t>=</m:t>
+          </m:r>
+          <m:sSub>
+            <m:sSubPr>
+              <m:ctrlPr>
+                <w:rPr>
+                  <w:rFonts w:ascii="Cambria Math" w:eastAsiaTheme="minorEastAsia" w:hAnsi="Cambria Math"/>
+                  <w:i/>
+                </w:rPr>
+              </m:ctrlPr>
+            </m:sSubPr>
+            <m:e>
+              <m:r>
+                <w:rPr>
+                  <w:rFonts w:ascii="Cambria Math" w:eastAsiaTheme="minorEastAsia" w:hAnsi="Cambria Math"/>
+                </w:rPr>
+                <m:t>τ</m:t>
+              </m:r>
+            </m:e>
+            <m:sub>
+              <m:r>
+                <w:rPr>
+                  <w:rFonts w:ascii="Cambria Math" w:eastAsiaTheme="minorEastAsia" w:hAnsi="Cambria Math"/>
+                </w:rPr>
+                <m:t>m</m:t>
+              </m:r>
+            </m:sub>
+          </m:sSub>
         </m:oMath>
       </m:oMathPara>
     </w:p>
@@ -1487,7 +1465,23 @@
             <w:sz w:val="24"/>
             <w:szCs w:val="24"/>
           </w:rPr>
-          <m:t>=J</m:t>
+          <m:t>=</m:t>
+        </m:r>
+        <m:r>
+          <w:rPr>
+            <w:rFonts w:ascii="Cambria Math" w:eastAsiaTheme="minorEastAsia" w:hAnsi="Cambria Math"/>
+            <w:sz w:val="24"/>
+            <w:szCs w:val="24"/>
+          </w:rPr>
+          <m:t>-</m:t>
+        </m:r>
+        <m:r>
+          <w:rPr>
+            <w:rFonts w:ascii="Cambria Math" w:eastAsiaTheme="minorEastAsia" w:hAnsi="Cambria Math"/>
+            <w:sz w:val="24"/>
+            <w:szCs w:val="24"/>
+          </w:rPr>
+          <m:t>J</m:t>
         </m:r>
         <m:f>
           <m:fPr>
@@ -1583,7 +1577,7 @@
             <w:sz w:val="24"/>
             <w:szCs w:val="24"/>
           </w:rPr>
-          <m:t>-</m:t>
+          <m:t>+</m:t>
         </m:r>
         <m:f>
           <m:fPr>
@@ -1818,7 +1812,23 @@
             <w:sz w:val="24"/>
             <w:szCs w:val="24"/>
           </w:rPr>
-          <m:t>=J</m:t>
+          <m:t>=</m:t>
+        </m:r>
+        <m:r>
+          <w:rPr>
+            <w:rFonts w:ascii="Cambria Math" w:eastAsiaTheme="minorEastAsia" w:hAnsi="Cambria Math"/>
+            <w:sz w:val="24"/>
+            <w:szCs w:val="24"/>
+          </w:rPr>
+          <m:t>-</m:t>
+        </m:r>
+        <m:r>
+          <w:rPr>
+            <w:rFonts w:ascii="Cambria Math" w:eastAsiaTheme="minorEastAsia" w:hAnsi="Cambria Math"/>
+            <w:sz w:val="24"/>
+            <w:szCs w:val="24"/>
+          </w:rPr>
+          <m:t>J</m:t>
         </m:r>
         <m:f>
           <m:fPr>
@@ -1914,7 +1924,7 @@
             <w:sz w:val="24"/>
             <w:szCs w:val="24"/>
           </w:rPr>
-          <m:t>-</m:t>
+          <m:t>+</m:t>
         </m:r>
         <m:f>
           <m:fPr>
@@ -1986,15 +1996,7 @@
             <w:sz w:val="24"/>
             <w:szCs w:val="24"/>
           </w:rPr>
-          <m:t>-</m:t>
-        </m:r>
-        <m:r>
-          <w:rPr>
-            <w:rFonts w:ascii="Cambria Math" w:eastAsiaTheme="minorEastAsia" w:hAnsi="Cambria Math"/>
-            <w:sz w:val="24"/>
-            <w:szCs w:val="24"/>
-          </w:rPr>
-          <m:t>b</m:t>
+          <m:t>-b</m:t>
         </m:r>
         <m:r>
           <w:rPr>
@@ -2128,7 +2130,7 @@
           <v:shape id="_x0000_i1025" type="#_x0000_t75" style="width:236.25pt;height:140.25pt" o:ole="">
             <v:imagedata r:id="rId5" o:title=""/>
           </v:shape>
-          <o:OLEObject Type="Embed" ProgID="Visio.Drawing.11" ShapeID="_x0000_i1025" DrawAspect="Content" ObjectID="_1315338434" r:id="rId6"/>
+          <o:OLEObject Type="Embed" ProgID="Visio.Drawing.11" ShapeID="_x0000_i1025" DrawAspect="Content" ObjectID="_1315520010" r:id="rId6"/>
         </w:object>
       </w:r>
     </w:p>
@@ -3133,7 +3135,19 @@
             <w:rPr>
               <w:rFonts w:ascii="Cambria Math" w:eastAsiaTheme="minorEastAsia" w:hAnsi="Cambria Math"/>
             </w:rPr>
-            <m:t>u+Ri-</m:t>
+            <m:t>-</m:t>
+          </m:r>
+          <m:r>
+            <w:rPr>
+              <w:rFonts w:ascii="Cambria Math" w:eastAsiaTheme="minorEastAsia" w:hAnsi="Cambria Math"/>
+            </w:rPr>
+            <m:t>u+Ri</m:t>
+          </m:r>
+          <m:r>
+            <w:rPr>
+              <w:rFonts w:ascii="Cambria Math" w:eastAsiaTheme="minorEastAsia" w:hAnsi="Cambria Math"/>
+            </w:rPr>
+            <m:t>+</m:t>
           </m:r>
           <m:sSub>
             <m:sSubPr>
@@ -3185,6 +3199,12 @@
             <w:rPr>
               <w:rFonts w:ascii="Cambria Math" w:eastAsiaTheme="minorEastAsia" w:hAnsi="Cambria Math"/>
             </w:rPr>
+            <m:t>-</m:t>
+          </m:r>
+          <m:r>
+            <w:rPr>
+              <w:rFonts w:ascii="Cambria Math" w:eastAsiaTheme="minorEastAsia" w:hAnsi="Cambria Math"/>
+            </w:rPr>
             <m:t>u+RJ</m:t>
           </m:r>
           <m:f>
@@ -3281,6 +3301,12 @@
               </m:ctrlPr>
             </m:sSubPr>
             <m:e>
+              <m:r>
+                <w:rPr>
+                  <w:rFonts w:ascii="Cambria Math" w:eastAsiaTheme="minorEastAsia" w:hAnsi="Cambria Math"/>
+                </w:rPr>
+                <m:t>-</m:t>
+              </m:r>
               <m:r>
                 <w:rPr>
                   <w:rFonts w:ascii="Cambria Math" w:eastAsiaTheme="minorEastAsia" w:hAnsi="Cambria Math"/>
@@ -3321,7 +3347,13 @@
             <w:rPr>
               <w:rFonts w:ascii="Cambria Math" w:eastAsiaTheme="minorEastAsia" w:hAnsi="Cambria Math"/>
             </w:rPr>
-            <m:t>u+RJ</m:t>
+            <m:t>-u+</m:t>
+          </m:r>
+          <m:r>
+            <w:rPr>
+              <w:rFonts w:ascii="Cambria Math" w:eastAsiaTheme="minorEastAsia" w:hAnsi="Cambria Math"/>
+            </w:rPr>
+            <m:t>RJ</m:t>
           </m:r>
           <m:f>
             <m:fPr>
@@ -3417,6 +3449,12 @@
               </m:ctrlPr>
             </m:sSubPr>
             <m:e>
+              <m:r>
+                <w:rPr>
+                  <w:rFonts w:ascii="Cambria Math" w:eastAsiaTheme="minorEastAsia" w:hAnsi="Cambria Math"/>
+                </w:rPr>
+                <m:t>-</m:t>
+              </m:r>
               <m:r>
                 <w:rPr>
                   <w:rFonts w:ascii="Cambria Math" w:eastAsiaTheme="minorEastAsia" w:hAnsi="Cambria Math"/>
@@ -3583,6 +3621,12 @@
                 <w:rPr>
                   <w:rFonts w:ascii="Cambria Math" w:eastAsiaTheme="minorEastAsia" w:hAnsi="Cambria Math"/>
                 </w:rPr>
+                <m:t>u-</m:t>
+              </m:r>
+              <m:r>
+                <w:rPr>
+                  <w:rFonts w:ascii="Cambria Math" w:eastAsiaTheme="minorEastAsia" w:hAnsi="Cambria Math"/>
+                </w:rPr>
                 <m:t>k</m:t>
               </m:r>
             </m:e>
@@ -3625,7 +3669,7 @@
             <w:rPr>
               <w:rFonts w:ascii="Cambria Math" w:eastAsiaTheme="minorEastAsia" w:hAnsi="Cambria Math"/>
             </w:rPr>
-            <m:t>v-u</m:t>
+            <m:t>v</m:t>
           </m:r>
         </m:oMath>
       </m:oMathPara>
@@ -3737,6 +3781,58 @@
                     <w:rPr>
                       <w:rFonts w:ascii="Cambria Math" w:eastAsiaTheme="minorEastAsia" w:hAnsi="Cambria Math"/>
                     </w:rPr>
+                    <m:t>t</m:t>
+                  </m:r>
+                </m:sub>
+              </m:sSub>
+            </m:num>
+            <m:den>
+              <m:r>
+                <w:rPr>
+                  <w:rFonts w:ascii="Cambria Math" w:eastAsiaTheme="minorEastAsia" w:hAnsi="Cambria Math"/>
+                </w:rPr>
+                <m:t>R</m:t>
+              </m:r>
+            </m:den>
+          </m:f>
+          <m:r>
+            <w:rPr>
+              <w:rFonts w:ascii="Cambria Math" w:eastAsiaTheme="minorEastAsia" w:hAnsi="Cambria Math"/>
+            </w:rPr>
+            <m:t>u-</m:t>
+          </m:r>
+          <m:f>
+            <m:fPr>
+              <m:ctrlPr>
+                <w:rPr>
+                  <w:rFonts w:ascii="Cambria Math" w:eastAsiaTheme="minorEastAsia" w:hAnsi="Cambria Math"/>
+                  <w:i/>
+                </w:rPr>
+              </m:ctrlPr>
+            </m:fPr>
+            <m:num>
+              <m:sSub>
+                <m:sSubPr>
+                  <m:ctrlPr>
+                    <w:rPr>
+                      <w:rFonts w:ascii="Cambria Math" w:eastAsiaTheme="minorEastAsia" w:hAnsi="Cambria Math"/>
+                      <w:i/>
+                    </w:rPr>
+                  </m:ctrlPr>
+                </m:sSubPr>
+                <m:e>
+                  <m:r>
+                    <w:rPr>
+                      <w:rFonts w:ascii="Cambria Math" w:eastAsiaTheme="minorEastAsia" w:hAnsi="Cambria Math"/>
+                    </w:rPr>
+                    <m:t>k</m:t>
+                  </m:r>
+                </m:e>
+                <m:sub>
+                  <m:r>
+                    <w:rPr>
+                      <w:rFonts w:ascii="Cambria Math" w:eastAsiaTheme="minorEastAsia" w:hAnsi="Cambria Math"/>
+                    </w:rPr>
                     <m:t>e</m:t>
                   </m:r>
                 </m:sub>
@@ -3781,59 +3877,7 @@
             <w:rPr>
               <w:rFonts w:ascii="Cambria Math" w:eastAsiaTheme="minorEastAsia" w:hAnsi="Cambria Math"/>
             </w:rPr>
-            <m:t>v-</m:t>
-          </m:r>
-          <m:f>
-            <m:fPr>
-              <m:ctrlPr>
-                <w:rPr>
-                  <w:rFonts w:ascii="Cambria Math" w:eastAsiaTheme="minorEastAsia" w:hAnsi="Cambria Math"/>
-                  <w:i/>
-                </w:rPr>
-              </m:ctrlPr>
-            </m:fPr>
-            <m:num>
-              <m:sSub>
-                <m:sSubPr>
-                  <m:ctrlPr>
-                    <w:rPr>
-                      <w:rFonts w:ascii="Cambria Math" w:eastAsiaTheme="minorEastAsia" w:hAnsi="Cambria Math"/>
-                      <w:i/>
-                    </w:rPr>
-                  </m:ctrlPr>
-                </m:sSubPr>
-                <m:e>
-                  <m:r>
-                    <w:rPr>
-                      <w:rFonts w:ascii="Cambria Math" w:eastAsiaTheme="minorEastAsia" w:hAnsi="Cambria Math"/>
-                    </w:rPr>
-                    <m:t>k</m:t>
-                  </m:r>
-                </m:e>
-                <m:sub>
-                  <m:r>
-                    <w:rPr>
-                      <w:rFonts w:ascii="Cambria Math" w:eastAsiaTheme="minorEastAsia" w:hAnsi="Cambria Math"/>
-                    </w:rPr>
-                    <m:t>t</m:t>
-                  </m:r>
-                </m:sub>
-              </m:sSub>
-            </m:num>
-            <m:den>
-              <m:r>
-                <w:rPr>
-                  <w:rFonts w:ascii="Cambria Math" w:eastAsiaTheme="minorEastAsia" w:hAnsi="Cambria Math"/>
-                </w:rPr>
-                <m:t>R</m:t>
-              </m:r>
-            </m:den>
-          </m:f>
-          <m:r>
-            <w:rPr>
-              <w:rFonts w:ascii="Cambria Math" w:eastAsiaTheme="minorEastAsia" w:hAnsi="Cambria Math"/>
-            </w:rPr>
-            <m:t>u</m:t>
+            <m:t>v</m:t>
           </m:r>
         </m:oMath>
       </m:oMathPara>
@@ -3854,6 +3898,70 @@
             <w:szCs w:val="24"/>
           </w:rPr>
           <m:t>τ=</m:t>
+        </m:r>
+        <m:f>
+          <m:fPr>
+            <m:ctrlPr>
+              <w:rPr>
+                <w:rFonts w:ascii="Cambria Math" w:eastAsiaTheme="minorEastAsia" w:hAnsi="Cambria Math"/>
+                <w:i/>
+                <w:sz w:val="24"/>
+                <w:szCs w:val="24"/>
+              </w:rPr>
+            </m:ctrlPr>
+          </m:fPr>
+          <m:num>
+            <m:sSub>
+              <m:sSubPr>
+                <m:ctrlPr>
+                  <w:rPr>
+                    <w:rFonts w:ascii="Cambria Math" w:eastAsiaTheme="minorEastAsia" w:hAnsi="Cambria Math"/>
+                    <w:i/>
+                    <w:sz w:val="24"/>
+                    <w:szCs w:val="24"/>
+                  </w:rPr>
+                </m:ctrlPr>
+              </m:sSubPr>
+              <m:e>
+                <m:r>
+                  <w:rPr>
+                    <w:rFonts w:ascii="Cambria Math" w:eastAsiaTheme="minorEastAsia" w:hAnsi="Cambria Math"/>
+                    <w:sz w:val="24"/>
+                    <w:szCs w:val="24"/>
+                  </w:rPr>
+                  <m:t>k</m:t>
+                </m:r>
+              </m:e>
+              <m:sub>
+                <m:r>
+                  <w:rPr>
+                    <w:rFonts w:ascii="Cambria Math" w:eastAsiaTheme="minorEastAsia" w:hAnsi="Cambria Math"/>
+                    <w:sz w:val="24"/>
+                    <w:szCs w:val="24"/>
+                  </w:rPr>
+                  <m:t>t</m:t>
+                </m:r>
+              </m:sub>
+            </m:sSub>
+          </m:num>
+          <m:den>
+            <m:r>
+              <w:rPr>
+                <w:rFonts w:ascii="Cambria Math" w:eastAsiaTheme="minorEastAsia" w:hAnsi="Cambria Math"/>
+                <w:sz w:val="24"/>
+                <w:szCs w:val="24"/>
+              </w:rPr>
+              <m:t>R</m:t>
+            </m:r>
+          </m:den>
+        </m:f>
+        <m:r>
+          <w:rPr>
+            <w:rFonts w:ascii="Cambria Math" w:eastAsiaTheme="minorEastAsia" w:hAnsi="Cambria Math"/>
+            <w:sz w:val="24"/>
+            <w:szCs w:val="24"/>
+          </w:rPr>
+          <m:t>u-</m:t>
         </m:r>
         <m:sSub>
           <m:sSubPr>
@@ -3981,71 +4089,7 @@
             <w:sz w:val="24"/>
             <w:szCs w:val="24"/>
           </w:rPr>
-          <m:t>v-</m:t>
-        </m:r>
-        <m:f>
-          <m:fPr>
-            <m:ctrlPr>
-              <w:rPr>
-                <w:rFonts w:ascii="Cambria Math" w:eastAsiaTheme="minorEastAsia" w:hAnsi="Cambria Math"/>
-                <w:i/>
-                <w:sz w:val="24"/>
-                <w:szCs w:val="24"/>
-              </w:rPr>
-            </m:ctrlPr>
-          </m:fPr>
-          <m:num>
-            <m:sSub>
-              <m:sSubPr>
-                <m:ctrlPr>
-                  <w:rPr>
-                    <w:rFonts w:ascii="Cambria Math" w:eastAsiaTheme="minorEastAsia" w:hAnsi="Cambria Math"/>
-                    <w:i/>
-                    <w:sz w:val="24"/>
-                    <w:szCs w:val="24"/>
-                  </w:rPr>
-                </m:ctrlPr>
-              </m:sSubPr>
-              <m:e>
-                <m:r>
-                  <w:rPr>
-                    <w:rFonts w:ascii="Cambria Math" w:eastAsiaTheme="minorEastAsia" w:hAnsi="Cambria Math"/>
-                    <w:sz w:val="24"/>
-                    <w:szCs w:val="24"/>
-                  </w:rPr>
-                  <m:t>k</m:t>
-                </m:r>
-              </m:e>
-              <m:sub>
-                <m:r>
-                  <w:rPr>
-                    <w:rFonts w:ascii="Cambria Math" w:eastAsiaTheme="minorEastAsia" w:hAnsi="Cambria Math"/>
-                    <w:sz w:val="24"/>
-                    <w:szCs w:val="24"/>
-                  </w:rPr>
-                  <m:t>t</m:t>
-                </m:r>
-              </m:sub>
-            </m:sSub>
-          </m:num>
-          <m:den>
-            <m:r>
-              <w:rPr>
-                <w:rFonts w:ascii="Cambria Math" w:eastAsiaTheme="minorEastAsia" w:hAnsi="Cambria Math"/>
-                <w:sz w:val="24"/>
-                <w:szCs w:val="24"/>
-              </w:rPr>
-              <m:t>R</m:t>
-            </m:r>
-          </m:den>
-        </m:f>
-        <m:r>
-          <w:rPr>
-            <w:rFonts w:ascii="Cambria Math" w:eastAsiaTheme="minorEastAsia" w:hAnsi="Cambria Math"/>
-            <w:sz w:val="24"/>
-            <w:szCs w:val="24"/>
-          </w:rPr>
-          <m:t>u</m:t>
+          <m:t>v</m:t>
         </m:r>
       </m:oMath>
       <w:r>
@@ -4140,7 +4184,19 @@
         <w:rPr>
           <w:rFonts w:eastAsiaTheme="minorEastAsia"/>
         </w:rPr>
-        <w:t>From eq. 9 the torque of the electric engine have been found and can be inserted into eq. 6</w:t>
+        <w:t xml:space="preserve">From eq. </w:t>
+      </w:r>
+      <w:r>
+        <w:rPr>
+          <w:rFonts w:eastAsiaTheme="minorEastAsia"/>
+        </w:rPr>
+        <w:t>10</w:t>
+      </w:r>
+      <w:r>
+        <w:rPr>
+          <w:rFonts w:eastAsiaTheme="minorEastAsia"/>
+        </w:rPr>
+        <w:t xml:space="preserve"> the torque of the electric engine have been found and can be inserted into eq. 6</w:t>
       </w:r>
     </w:p>
     <w:p>
@@ -4191,557 +4247,7 @@
             <w:rPr>
               <w:rFonts w:ascii="Cambria Math" w:eastAsiaTheme="minorEastAsia" w:hAnsi="Cambria Math"/>
             </w:rPr>
-            <m:t>=J</m:t>
-          </m:r>
-          <m:f>
-            <m:fPr>
-              <m:ctrlPr>
-                <w:rPr>
-                  <w:rFonts w:ascii="Cambria Math" w:eastAsiaTheme="minorEastAsia" w:hAnsi="Cambria Math"/>
-                  <w:i/>
-                </w:rPr>
-              </m:ctrlPr>
-            </m:fPr>
-            <m:num>
-              <m:r>
-                <w:rPr>
-                  <w:rFonts w:ascii="Cambria Math" w:eastAsiaTheme="minorEastAsia" w:hAnsi="Cambria Math"/>
-                </w:rPr>
-                <m:t>1</m:t>
-              </m:r>
-            </m:num>
-            <m:den>
-              <m:sSup>
-                <m:sSupPr>
-                  <m:ctrlPr>
-                    <w:rPr>
-                      <w:rFonts w:ascii="Cambria Math" w:eastAsiaTheme="minorEastAsia" w:hAnsi="Cambria Math"/>
-                      <w:i/>
-                    </w:rPr>
-                  </m:ctrlPr>
-                </m:sSupPr>
-                <m:e>
-                  <m:r>
-                    <w:rPr>
-                      <w:rFonts w:ascii="Cambria Math" w:eastAsiaTheme="minorEastAsia" w:hAnsi="Cambria Math"/>
-                    </w:rPr>
-                    <m:t>r</m:t>
-                  </m:r>
-                </m:e>
-                <m:sup>
-                  <m:r>
-                    <w:rPr>
-                      <w:rFonts w:ascii="Cambria Math" w:eastAsiaTheme="minorEastAsia" w:hAnsi="Cambria Math"/>
-                    </w:rPr>
-                    <m:t>2</m:t>
-                  </m:r>
-                </m:sup>
-              </m:sSup>
-            </m:den>
-          </m:f>
-          <m:f>
-            <m:fPr>
-              <m:ctrlPr>
-                <w:rPr>
-                  <w:rFonts w:ascii="Cambria Math" w:eastAsiaTheme="minorEastAsia" w:hAnsi="Cambria Math"/>
-                  <w:i/>
-                </w:rPr>
-              </m:ctrlPr>
-            </m:fPr>
-            <m:num>
-              <m:r>
-                <w:rPr>
-                  <w:rFonts w:ascii="Cambria Math" w:hAnsi="Cambria Math"/>
-                </w:rPr>
-                <m:t>∂v</m:t>
-              </m:r>
-            </m:num>
-            <m:den>
-              <m:r>
-                <w:rPr>
-                  <w:rFonts w:ascii="Cambria Math" w:hAnsi="Cambria Math"/>
-                </w:rPr>
-                <m:t>∂t</m:t>
-              </m:r>
-            </m:den>
-          </m:f>
-          <m:r>
-            <w:rPr>
-              <w:rFonts w:ascii="Cambria Math" w:eastAsiaTheme="minorEastAsia" w:hAnsi="Cambria Math"/>
-            </w:rPr>
-            <m:t>-</m:t>
-          </m:r>
-          <m:f>
-            <m:fPr>
-              <m:ctrlPr>
-                <w:rPr>
-                  <w:rFonts w:ascii="Cambria Math" w:eastAsiaTheme="minorEastAsia" w:hAnsi="Cambria Math"/>
-                  <w:i/>
-                </w:rPr>
-              </m:ctrlPr>
-            </m:fPr>
-            <m:num>
-              <m:r>
-                <w:rPr>
-                  <w:rFonts w:ascii="Cambria Math" w:eastAsiaTheme="minorEastAsia" w:hAnsi="Cambria Math"/>
-                </w:rPr>
-                <m:t>1</m:t>
-              </m:r>
-            </m:num>
-            <m:den>
-              <m:r>
-                <w:rPr>
-                  <w:rFonts w:ascii="Cambria Math" w:eastAsiaTheme="minorEastAsia" w:hAnsi="Cambria Math"/>
-                </w:rPr>
-                <m:t>r</m:t>
-              </m:r>
-            </m:den>
-          </m:f>
-          <m:d>
-            <m:dPr>
-              <m:ctrlPr>
-                <w:rPr>
-                  <w:rFonts w:ascii="Cambria Math" w:eastAsiaTheme="minorEastAsia" w:hAnsi="Cambria Math"/>
-                  <w:i/>
-                </w:rPr>
-              </m:ctrlPr>
-            </m:dPr>
-            <m:e>
-              <m:f>
-                <m:fPr>
-                  <m:ctrlPr>
-                    <w:rPr>
-                      <w:rFonts w:ascii="Cambria Math" w:eastAsiaTheme="minorEastAsia" w:hAnsi="Cambria Math"/>
-                      <w:i/>
-                    </w:rPr>
-                  </m:ctrlPr>
-                </m:fPr>
-                <m:num>
-                  <m:sSub>
-                    <m:sSubPr>
-                      <m:ctrlPr>
-                        <w:rPr>
-                          <w:rFonts w:ascii="Cambria Math" w:eastAsiaTheme="minorEastAsia" w:hAnsi="Cambria Math"/>
-                          <w:i/>
-                        </w:rPr>
-                      </m:ctrlPr>
-                    </m:sSubPr>
-                    <m:e>
-                      <m:r>
-                        <w:rPr>
-                          <w:rFonts w:ascii="Cambria Math" w:eastAsiaTheme="minorEastAsia" w:hAnsi="Cambria Math"/>
-                        </w:rPr>
-                        <m:t>k</m:t>
-                      </m:r>
-                    </m:e>
-                    <m:sub>
-                      <m:r>
-                        <w:rPr>
-                          <w:rFonts w:ascii="Cambria Math" w:eastAsiaTheme="minorEastAsia" w:hAnsi="Cambria Math"/>
-                        </w:rPr>
-                        <m:t>e</m:t>
-                      </m:r>
-                    </m:sub>
-                  </m:sSub>
-                  <m:sSub>
-                    <m:sSubPr>
-                      <m:ctrlPr>
-                        <w:rPr>
-                          <w:rFonts w:ascii="Cambria Math" w:eastAsiaTheme="minorEastAsia" w:hAnsi="Cambria Math"/>
-                          <w:i/>
-                        </w:rPr>
-                      </m:ctrlPr>
-                    </m:sSubPr>
-                    <m:e>
-                      <m:r>
-                        <w:rPr>
-                          <w:rFonts w:ascii="Cambria Math" w:eastAsiaTheme="minorEastAsia" w:hAnsi="Cambria Math"/>
-                        </w:rPr>
-                        <m:t>k</m:t>
-                      </m:r>
-                    </m:e>
-                    <m:sub>
-                      <m:r>
-                        <w:rPr>
-                          <w:rFonts w:ascii="Cambria Math" w:eastAsiaTheme="minorEastAsia" w:hAnsi="Cambria Math"/>
-                        </w:rPr>
-                        <m:t>t</m:t>
-                      </m:r>
-                    </m:sub>
-                  </m:sSub>
-                </m:num>
-                <m:den>
-                  <m:r>
-                    <w:rPr>
-                      <w:rFonts w:ascii="Cambria Math" w:eastAsiaTheme="minorEastAsia" w:hAnsi="Cambria Math"/>
-                    </w:rPr>
-                    <m:t>Rr</m:t>
-                  </m:r>
-                </m:den>
-              </m:f>
-              <m:r>
-                <w:rPr>
-                  <w:rFonts w:ascii="Cambria Math" w:eastAsiaTheme="minorEastAsia" w:hAnsi="Cambria Math"/>
-                </w:rPr>
-                <m:t>v-</m:t>
-              </m:r>
-              <m:f>
-                <m:fPr>
-                  <m:ctrlPr>
-                    <w:rPr>
-                      <w:rFonts w:ascii="Cambria Math" w:eastAsiaTheme="minorEastAsia" w:hAnsi="Cambria Math"/>
-                      <w:i/>
-                    </w:rPr>
-                  </m:ctrlPr>
-                </m:fPr>
-                <m:num>
-                  <m:sSub>
-                    <m:sSubPr>
-                      <m:ctrlPr>
-                        <w:rPr>
-                          <w:rFonts w:ascii="Cambria Math" w:eastAsiaTheme="minorEastAsia" w:hAnsi="Cambria Math"/>
-                          <w:i/>
-                        </w:rPr>
-                      </m:ctrlPr>
-                    </m:sSubPr>
-                    <m:e>
-                      <m:r>
-                        <w:rPr>
-                          <w:rFonts w:ascii="Cambria Math" w:eastAsiaTheme="minorEastAsia" w:hAnsi="Cambria Math"/>
-                        </w:rPr>
-                        <m:t>k</m:t>
-                      </m:r>
-                    </m:e>
-                    <m:sub>
-                      <m:r>
-                        <w:rPr>
-                          <w:rFonts w:ascii="Cambria Math" w:eastAsiaTheme="minorEastAsia" w:hAnsi="Cambria Math"/>
-                        </w:rPr>
-                        <m:t>t</m:t>
-                      </m:r>
-                    </m:sub>
-                  </m:sSub>
-                </m:num>
-                <m:den>
-                  <m:r>
-                    <w:rPr>
-                      <w:rFonts w:ascii="Cambria Math" w:eastAsiaTheme="minorEastAsia" w:hAnsi="Cambria Math"/>
-                    </w:rPr>
-                    <m:t>R</m:t>
-                  </m:r>
-                </m:den>
-              </m:f>
-              <m:r>
-                <w:rPr>
-                  <w:rFonts w:ascii="Cambria Math" w:eastAsiaTheme="minorEastAsia" w:hAnsi="Cambria Math"/>
-                </w:rPr>
-                <m:t>u</m:t>
-              </m:r>
-            </m:e>
-          </m:d>
-          <m:r>
-            <w:rPr>
-              <w:rFonts w:ascii="Cambria Math" w:eastAsiaTheme="minorEastAsia" w:hAnsi="Cambria Math"/>
-            </w:rPr>
-            <m:t>-</m:t>
-          </m:r>
-          <m:r>
-            <w:rPr>
-              <w:rFonts w:ascii="Cambria Math" w:eastAsiaTheme="minorEastAsia" w:hAnsi="Cambria Math"/>
-            </w:rPr>
-            <m:t>bv</m:t>
-          </m:r>
-        </m:oMath>
-      </m:oMathPara>
-    </w:p>
-    <w:p>
-      <w:pPr>
-        <w:rPr>
-          <w:rFonts w:eastAsiaTheme="minorEastAsia"/>
-        </w:rPr>
-      </w:pPr>
-      <m:oMathPara>
-        <m:oMathParaPr>
-          <m:jc m:val="left"/>
-        </m:oMathParaPr>
-        <m:oMath>
-          <m:r>
-            <w:rPr>
-              <w:rFonts w:ascii="Cambria Math" w:eastAsiaTheme="minorEastAsia" w:hAnsi="Cambria Math"/>
-            </w:rPr>
-            <m:t>m</m:t>
-          </m:r>
-          <m:f>
-            <m:fPr>
-              <m:ctrlPr>
-                <w:rPr>
-                  <w:rFonts w:ascii="Cambria Math" w:eastAsiaTheme="minorEastAsia" w:hAnsi="Cambria Math"/>
-                  <w:i/>
-                </w:rPr>
-              </m:ctrlPr>
-            </m:fPr>
-            <m:num>
-              <m:r>
-                <w:rPr>
-                  <w:rFonts w:ascii="Cambria Math" w:hAnsi="Cambria Math"/>
-                </w:rPr>
-                <m:t>∂v</m:t>
-              </m:r>
-            </m:num>
-            <m:den>
-              <m:r>
-                <w:rPr>
-                  <w:rFonts w:ascii="Cambria Math" w:hAnsi="Cambria Math"/>
-                </w:rPr>
-                <m:t>∂t</m:t>
-              </m:r>
-            </m:den>
-          </m:f>
-          <m:r>
-            <w:rPr>
-              <w:rFonts w:ascii="Cambria Math" w:eastAsiaTheme="minorEastAsia" w:hAnsi="Cambria Math"/>
-            </w:rPr>
-            <m:t>=J</m:t>
-          </m:r>
-          <m:f>
-            <m:fPr>
-              <m:ctrlPr>
-                <w:rPr>
-                  <w:rFonts w:ascii="Cambria Math" w:eastAsiaTheme="minorEastAsia" w:hAnsi="Cambria Math"/>
-                  <w:i/>
-                </w:rPr>
-              </m:ctrlPr>
-            </m:fPr>
-            <m:num>
-              <m:r>
-                <w:rPr>
-                  <w:rFonts w:ascii="Cambria Math" w:eastAsiaTheme="minorEastAsia" w:hAnsi="Cambria Math"/>
-                </w:rPr>
-                <m:t>1</m:t>
-              </m:r>
-            </m:num>
-            <m:den>
-              <m:sSup>
-                <m:sSupPr>
-                  <m:ctrlPr>
-                    <w:rPr>
-                      <w:rFonts w:ascii="Cambria Math" w:eastAsiaTheme="minorEastAsia" w:hAnsi="Cambria Math"/>
-                      <w:i/>
-                    </w:rPr>
-                  </m:ctrlPr>
-                </m:sSupPr>
-                <m:e>
-                  <m:r>
-                    <w:rPr>
-                      <w:rFonts w:ascii="Cambria Math" w:eastAsiaTheme="minorEastAsia" w:hAnsi="Cambria Math"/>
-                    </w:rPr>
-                    <m:t>r</m:t>
-                  </m:r>
-                </m:e>
-                <m:sup>
-                  <m:r>
-                    <w:rPr>
-                      <w:rFonts w:ascii="Cambria Math" w:eastAsiaTheme="minorEastAsia" w:hAnsi="Cambria Math"/>
-                    </w:rPr>
-                    <m:t>2</m:t>
-                  </m:r>
-                </m:sup>
-              </m:sSup>
-            </m:den>
-          </m:f>
-          <m:f>
-            <m:fPr>
-              <m:ctrlPr>
-                <w:rPr>
-                  <w:rFonts w:ascii="Cambria Math" w:eastAsiaTheme="minorEastAsia" w:hAnsi="Cambria Math"/>
-                  <w:i/>
-                </w:rPr>
-              </m:ctrlPr>
-            </m:fPr>
-            <m:num>
-              <m:r>
-                <w:rPr>
-                  <w:rFonts w:ascii="Cambria Math" w:hAnsi="Cambria Math"/>
-                </w:rPr>
-                <m:t>∂v</m:t>
-              </m:r>
-            </m:num>
-            <m:den>
-              <m:r>
-                <w:rPr>
-                  <w:rFonts w:ascii="Cambria Math" w:hAnsi="Cambria Math"/>
-                </w:rPr>
-                <m:t>∂t</m:t>
-              </m:r>
-            </m:den>
-          </m:f>
-          <m:r>
-            <w:rPr>
-              <w:rFonts w:ascii="Cambria Math" w:eastAsiaTheme="minorEastAsia" w:hAnsi="Cambria Math"/>
-            </w:rPr>
-            <m:t>-</m:t>
-          </m:r>
-          <m:f>
-            <m:fPr>
-              <m:ctrlPr>
-                <w:rPr>
-                  <w:rFonts w:ascii="Cambria Math" w:eastAsiaTheme="minorEastAsia" w:hAnsi="Cambria Math"/>
-                  <w:i/>
-                </w:rPr>
-              </m:ctrlPr>
-            </m:fPr>
-            <m:num>
-              <m:sSub>
-                <m:sSubPr>
-                  <m:ctrlPr>
-                    <w:rPr>
-                      <w:rFonts w:ascii="Cambria Math" w:eastAsiaTheme="minorEastAsia" w:hAnsi="Cambria Math"/>
-                      <w:i/>
-                    </w:rPr>
-                  </m:ctrlPr>
-                </m:sSubPr>
-                <m:e>
-                  <m:r>
-                    <w:rPr>
-                      <w:rFonts w:ascii="Cambria Math" w:eastAsiaTheme="minorEastAsia" w:hAnsi="Cambria Math"/>
-                    </w:rPr>
-                    <m:t>k</m:t>
-                  </m:r>
-                </m:e>
-                <m:sub>
-                  <m:r>
-                    <w:rPr>
-                      <w:rFonts w:ascii="Cambria Math" w:eastAsiaTheme="minorEastAsia" w:hAnsi="Cambria Math"/>
-                    </w:rPr>
-                    <m:t>e</m:t>
-                  </m:r>
-                </m:sub>
-              </m:sSub>
-              <m:sSub>
-                <m:sSubPr>
-                  <m:ctrlPr>
-                    <w:rPr>
-                      <w:rFonts w:ascii="Cambria Math" w:eastAsiaTheme="minorEastAsia" w:hAnsi="Cambria Math"/>
-                      <w:i/>
-                    </w:rPr>
-                  </m:ctrlPr>
-                </m:sSubPr>
-                <m:e>
-                  <m:r>
-                    <w:rPr>
-                      <w:rFonts w:ascii="Cambria Math" w:eastAsiaTheme="minorEastAsia" w:hAnsi="Cambria Math"/>
-                    </w:rPr>
-                    <m:t>k</m:t>
-                  </m:r>
-                </m:e>
-                <m:sub>
-                  <m:r>
-                    <w:rPr>
-                      <w:rFonts w:ascii="Cambria Math" w:eastAsiaTheme="minorEastAsia" w:hAnsi="Cambria Math"/>
-                    </w:rPr>
-                    <m:t>t</m:t>
-                  </m:r>
-                </m:sub>
-              </m:sSub>
-            </m:num>
-            <m:den>
-              <m:r>
-                <w:rPr>
-                  <w:rFonts w:ascii="Cambria Math" w:eastAsiaTheme="minorEastAsia" w:hAnsi="Cambria Math"/>
-                </w:rPr>
-                <m:t>R</m:t>
-              </m:r>
-              <m:sSup>
-                <m:sSupPr>
-                  <m:ctrlPr>
-                    <w:rPr>
-                      <w:rFonts w:ascii="Cambria Math" w:eastAsiaTheme="minorEastAsia" w:hAnsi="Cambria Math"/>
-                      <w:i/>
-                    </w:rPr>
-                  </m:ctrlPr>
-                </m:sSupPr>
-                <m:e>
-                  <m:r>
-                    <w:rPr>
-                      <w:rFonts w:ascii="Cambria Math" w:eastAsiaTheme="minorEastAsia" w:hAnsi="Cambria Math"/>
-                    </w:rPr>
-                    <m:t>r</m:t>
-                  </m:r>
-                </m:e>
-                <m:sup>
-                  <m:r>
-                    <w:rPr>
-                      <w:rFonts w:ascii="Cambria Math" w:eastAsiaTheme="minorEastAsia" w:hAnsi="Cambria Math"/>
-                    </w:rPr>
-                    <m:t>2</m:t>
-                  </m:r>
-                </m:sup>
-              </m:sSup>
-            </m:den>
-          </m:f>
-          <m:r>
-            <w:rPr>
-              <w:rFonts w:ascii="Cambria Math" w:eastAsiaTheme="minorEastAsia" w:hAnsi="Cambria Math"/>
-            </w:rPr>
-            <m:t>v</m:t>
-          </m:r>
-          <m:r>
-            <w:rPr>
-              <w:rFonts w:ascii="Cambria Math" w:eastAsiaTheme="minorEastAsia" w:hAnsi="Cambria Math"/>
-            </w:rPr>
-            <m:t>+</m:t>
-          </m:r>
-          <m:f>
-            <m:fPr>
-              <m:ctrlPr>
-                <w:rPr>
-                  <w:rFonts w:ascii="Cambria Math" w:eastAsiaTheme="minorEastAsia" w:hAnsi="Cambria Math"/>
-                  <w:i/>
-                </w:rPr>
-              </m:ctrlPr>
-            </m:fPr>
-            <m:num>
-              <m:sSub>
-                <m:sSubPr>
-                  <m:ctrlPr>
-                    <w:rPr>
-                      <w:rFonts w:ascii="Cambria Math" w:eastAsiaTheme="minorEastAsia" w:hAnsi="Cambria Math"/>
-                      <w:i/>
-                    </w:rPr>
-                  </m:ctrlPr>
-                </m:sSubPr>
-                <m:e>
-                  <m:r>
-                    <w:rPr>
-                      <w:rFonts w:ascii="Cambria Math" w:eastAsiaTheme="minorEastAsia" w:hAnsi="Cambria Math"/>
-                    </w:rPr>
-                    <m:t>k</m:t>
-                  </m:r>
-                </m:e>
-                <m:sub>
-                  <m:r>
-                    <w:rPr>
-                      <w:rFonts w:ascii="Cambria Math" w:eastAsiaTheme="minorEastAsia" w:hAnsi="Cambria Math"/>
-                    </w:rPr>
-                    <m:t>t</m:t>
-                  </m:r>
-                </m:sub>
-              </m:sSub>
-            </m:num>
-            <m:den>
-              <m:r>
-                <w:rPr>
-                  <w:rFonts w:ascii="Cambria Math" w:eastAsiaTheme="minorEastAsia" w:hAnsi="Cambria Math"/>
-                </w:rPr>
-                <m:t>Rr</m:t>
-              </m:r>
-            </m:den>
-          </m:f>
-          <m:r>
-            <w:rPr>
-              <w:rFonts w:ascii="Cambria Math" w:eastAsiaTheme="minorEastAsia" w:hAnsi="Cambria Math"/>
-            </w:rPr>
-            <m:t>u</m:t>
+            <m:t>=</m:t>
           </m:r>
           <m:r>
             <w:rPr>
@@ -4753,44 +4259,122 @@
             <w:rPr>
               <w:rFonts w:ascii="Cambria Math" w:eastAsiaTheme="minorEastAsia" w:hAnsi="Cambria Math"/>
             </w:rPr>
-            <m:t>bv</m:t>
+            <m:t>J</m:t>
           </m:r>
-        </m:oMath>
-      </m:oMathPara>
-    </w:p>
-    <w:p>
-      <w:pPr>
-        <w:rPr>
-          <w:rFonts w:eastAsiaTheme="minorEastAsia"/>
-          <w:sz w:val="24"/>
-          <w:szCs w:val="24"/>
-        </w:rPr>
-      </w:pPr>
-      <m:oMathPara>
-        <m:oMathParaPr>
-          <m:jc m:val="left"/>
-        </m:oMathParaPr>
-        <m:oMath>
+          <m:f>
+            <m:fPr>
+              <m:ctrlPr>
+                <w:rPr>
+                  <w:rFonts w:ascii="Cambria Math" w:eastAsiaTheme="minorEastAsia" w:hAnsi="Cambria Math"/>
+                  <w:i/>
+                </w:rPr>
+              </m:ctrlPr>
+            </m:fPr>
+            <m:num>
+              <m:r>
+                <w:rPr>
+                  <w:rFonts w:ascii="Cambria Math" w:eastAsiaTheme="minorEastAsia" w:hAnsi="Cambria Math"/>
+                </w:rPr>
+                <m:t>1</m:t>
+              </m:r>
+            </m:num>
+            <m:den>
+              <m:sSup>
+                <m:sSupPr>
+                  <m:ctrlPr>
+                    <w:rPr>
+                      <w:rFonts w:ascii="Cambria Math" w:eastAsiaTheme="minorEastAsia" w:hAnsi="Cambria Math"/>
+                      <w:i/>
+                    </w:rPr>
+                  </m:ctrlPr>
+                </m:sSupPr>
+                <m:e>
+                  <m:r>
+                    <w:rPr>
+                      <w:rFonts w:ascii="Cambria Math" w:eastAsiaTheme="minorEastAsia" w:hAnsi="Cambria Math"/>
+                    </w:rPr>
+                    <m:t>r</m:t>
+                  </m:r>
+                </m:e>
+                <m:sup>
+                  <m:r>
+                    <w:rPr>
+                      <w:rFonts w:ascii="Cambria Math" w:eastAsiaTheme="minorEastAsia" w:hAnsi="Cambria Math"/>
+                    </w:rPr>
+                    <m:t>2</m:t>
+                  </m:r>
+                </m:sup>
+              </m:sSup>
+            </m:den>
+          </m:f>
+          <m:f>
+            <m:fPr>
+              <m:ctrlPr>
+                <w:rPr>
+                  <w:rFonts w:ascii="Cambria Math" w:eastAsiaTheme="minorEastAsia" w:hAnsi="Cambria Math"/>
+                  <w:i/>
+                </w:rPr>
+              </m:ctrlPr>
+            </m:fPr>
+            <m:num>
+              <m:r>
+                <w:rPr>
+                  <w:rFonts w:ascii="Cambria Math" w:hAnsi="Cambria Math"/>
+                </w:rPr>
+                <m:t>∂v</m:t>
+              </m:r>
+            </m:num>
+            <m:den>
+              <m:r>
+                <w:rPr>
+                  <w:rFonts w:ascii="Cambria Math" w:hAnsi="Cambria Math"/>
+                </w:rPr>
+                <m:t>∂t</m:t>
+              </m:r>
+            </m:den>
+          </m:f>
+          <m:r>
+            <w:rPr>
+              <w:rFonts w:ascii="Cambria Math" w:eastAsiaTheme="minorEastAsia" w:hAnsi="Cambria Math"/>
+            </w:rPr>
+            <m:t>+</m:t>
+          </m:r>
+          <m:f>
+            <m:fPr>
+              <m:ctrlPr>
+                <w:rPr>
+                  <w:rFonts w:ascii="Cambria Math" w:eastAsiaTheme="minorEastAsia" w:hAnsi="Cambria Math"/>
+                  <w:i/>
+                </w:rPr>
+              </m:ctrlPr>
+            </m:fPr>
+            <m:num>
+              <m:r>
+                <w:rPr>
+                  <w:rFonts w:ascii="Cambria Math" w:eastAsiaTheme="minorEastAsia" w:hAnsi="Cambria Math"/>
+                </w:rPr>
+                <m:t>1</m:t>
+              </m:r>
+            </m:num>
+            <m:den>
+              <m:r>
+                <w:rPr>
+                  <w:rFonts w:ascii="Cambria Math" w:eastAsiaTheme="minorEastAsia" w:hAnsi="Cambria Math"/>
+                </w:rPr>
+                <m:t>r</m:t>
+              </m:r>
+            </m:den>
+          </m:f>
           <m:d>
             <m:dPr>
               <m:ctrlPr>
                 <w:rPr>
                   <w:rFonts w:ascii="Cambria Math" w:eastAsiaTheme="minorEastAsia" w:hAnsi="Cambria Math"/>
                   <w:i/>
-                  <w:sz w:val="24"/>
-                  <w:szCs w:val="24"/>
                 </w:rPr>
               </m:ctrlPr>
             </m:dPr>
             <m:e>
-              <m:r>
-                <w:rPr>
-                  <w:rFonts w:ascii="Cambria Math" w:eastAsiaTheme="minorEastAsia" w:hAnsi="Cambria Math"/>
-                  <w:sz w:val="24"/>
-                  <w:szCs w:val="24"/>
-                </w:rPr>
-                <m:t>m-J</m:t>
-              </m:r>
               <m:f>
                 <m:fPr>
                   <m:ctrlPr>
@@ -4803,18 +4387,8 @@
                   </m:ctrlPr>
                 </m:fPr>
                 <m:num>
-                  <m:r>
-                    <w:rPr>
-                      <w:rFonts w:ascii="Cambria Math" w:eastAsiaTheme="minorEastAsia" w:hAnsi="Cambria Math"/>
-                      <w:sz w:val="24"/>
-                      <w:szCs w:val="24"/>
-                    </w:rPr>
-                    <m:t>1</m:t>
-                  </m:r>
-                </m:num>
-                <m:den>
-                  <m:sSup>
-                    <m:sSupPr>
+                  <m:sSub>
+                    <m:sSubPr>
                       <m:ctrlPr>
                         <w:rPr>
                           <w:rFonts w:ascii="Cambria Math" w:eastAsiaTheme="minorEastAsia" w:hAnsi="Cambria Math"/>
@@ -4823,7 +4397,7 @@
                           <w:szCs w:val="24"/>
                         </w:rPr>
                       </m:ctrlPr>
-                    </m:sSupPr>
+                    </m:sSubPr>
                     <m:e>
                       <m:r>
                         <w:rPr>
@@ -4831,84 +4405,72 @@
                           <w:sz w:val="24"/>
                           <w:szCs w:val="24"/>
                         </w:rPr>
-                        <m:t>r</m:t>
+                        <m:t>k</m:t>
                       </m:r>
                     </m:e>
-                    <m:sup>
+                    <m:sub>
                       <m:r>
                         <w:rPr>
                           <w:rFonts w:ascii="Cambria Math" w:eastAsiaTheme="minorEastAsia" w:hAnsi="Cambria Math"/>
                           <w:sz w:val="24"/>
                           <w:szCs w:val="24"/>
                         </w:rPr>
-                        <m:t>2</m:t>
+                        <m:t>t</m:t>
                       </m:r>
-                    </m:sup>
-                  </m:sSup>
+                    </m:sub>
+                  </m:sSub>
+                </m:num>
+                <m:den>
+                  <m:r>
+                    <w:rPr>
+                      <w:rFonts w:ascii="Cambria Math" w:eastAsiaTheme="minorEastAsia" w:hAnsi="Cambria Math"/>
+                      <w:sz w:val="24"/>
+                      <w:szCs w:val="24"/>
+                    </w:rPr>
+                    <m:t>R</m:t>
+                  </m:r>
                 </m:den>
               </m:f>
-            </m:e>
-          </m:d>
-          <m:f>
-            <m:fPr>
-              <m:ctrlPr>
-                <w:rPr>
-                  <w:rFonts w:ascii="Cambria Math" w:eastAsiaTheme="minorEastAsia" w:hAnsi="Cambria Math"/>
-                  <w:i/>
+              <m:r>
+                <w:rPr>
+                  <w:rFonts w:ascii="Cambria Math" w:eastAsiaTheme="minorEastAsia" w:hAnsi="Cambria Math"/>
                   <w:sz w:val="24"/>
                   <w:szCs w:val="24"/>
                 </w:rPr>
-              </m:ctrlPr>
-            </m:fPr>
-            <m:num>
-              <m:r>
-                <w:rPr>
-                  <w:rFonts w:ascii="Cambria Math" w:hAnsi="Cambria Math"/>
-                  <w:sz w:val="24"/>
-                  <w:szCs w:val="24"/>
-                </w:rPr>
-                <m:t>∂v</m:t>
-              </m:r>
-            </m:num>
-            <m:den>
-              <m:r>
-                <w:rPr>
-                  <w:rFonts w:ascii="Cambria Math" w:hAnsi="Cambria Math"/>
-                  <w:sz w:val="24"/>
-                  <w:szCs w:val="24"/>
-                </w:rPr>
-                <m:t>∂t</m:t>
-              </m:r>
-            </m:den>
-          </m:f>
-          <m:r>
-            <w:rPr>
-              <w:rFonts w:ascii="Cambria Math" w:eastAsiaTheme="minorEastAsia" w:hAnsi="Cambria Math"/>
-              <w:sz w:val="24"/>
-              <w:szCs w:val="24"/>
-            </w:rPr>
-            <m:t>=</m:t>
-          </m:r>
-          <m:d>
-            <m:dPr>
-              <m:ctrlPr>
-                <w:rPr>
-                  <w:rFonts w:ascii="Cambria Math" w:eastAsiaTheme="minorEastAsia" w:hAnsi="Cambria Math"/>
-                  <w:i/>
-                  <w:sz w:val="24"/>
-                  <w:szCs w:val="24"/>
-                </w:rPr>
-              </m:ctrlPr>
-            </m:dPr>
-            <m:e>
-              <m:r>
-                <w:rPr>
-                  <w:rFonts w:ascii="Cambria Math" w:eastAsiaTheme="minorEastAsia" w:hAnsi="Cambria Math"/>
-                  <w:sz w:val="24"/>
-                  <w:szCs w:val="24"/>
-                </w:rPr>
-                <m:t>-</m:t>
-              </m:r>
+                <m:t>u-</m:t>
+              </m:r>
+              <m:sSub>
+                <m:sSubPr>
+                  <m:ctrlPr>
+                    <w:rPr>
+                      <w:rFonts w:ascii="Cambria Math" w:eastAsiaTheme="minorEastAsia" w:hAnsi="Cambria Math"/>
+                      <w:i/>
+                      <w:sz w:val="24"/>
+                      <w:szCs w:val="24"/>
+                    </w:rPr>
+                  </m:ctrlPr>
+                </m:sSubPr>
+                <m:e>
+                  <m:r>
+                    <w:rPr>
+                      <w:rFonts w:ascii="Cambria Math" w:eastAsiaTheme="minorEastAsia" w:hAnsi="Cambria Math"/>
+                      <w:sz w:val="24"/>
+                      <w:szCs w:val="24"/>
+                    </w:rPr>
+                    <m:t>k</m:t>
+                  </m:r>
+                </m:e>
+                <m:sub>
+                  <m:r>
+                    <w:rPr>
+                      <w:rFonts w:ascii="Cambria Math" w:eastAsiaTheme="minorEastAsia" w:hAnsi="Cambria Math"/>
+                      <w:sz w:val="24"/>
+                      <w:szCs w:val="24"/>
+                    </w:rPr>
+                    <m:t>e</m:t>
+                  </m:r>
+                </m:sub>
+              </m:sSub>
               <m:f>
                 <m:fPr>
                   <m:ctrlPr>
@@ -4993,40 +4555,8 @@
                       <w:sz w:val="24"/>
                       <w:szCs w:val="24"/>
                     </w:rPr>
-                    <m:t>R</m:t>
+                    <m:t>Rr</m:t>
                   </m:r>
-                  <m:sSup>
-                    <m:sSupPr>
-                      <m:ctrlPr>
-                        <w:rPr>
-                          <w:rFonts w:ascii="Cambria Math" w:eastAsiaTheme="minorEastAsia" w:hAnsi="Cambria Math"/>
-                          <w:i/>
-                          <w:sz w:val="24"/>
-                          <w:szCs w:val="24"/>
-                        </w:rPr>
-                      </m:ctrlPr>
-                    </m:sSupPr>
-                    <m:e>
-                      <m:r>
-                        <w:rPr>
-                          <w:rFonts w:ascii="Cambria Math" w:eastAsiaTheme="minorEastAsia" w:hAnsi="Cambria Math"/>
-                          <w:sz w:val="24"/>
-                          <w:szCs w:val="24"/>
-                        </w:rPr>
-                        <m:t>r</m:t>
-                      </m:r>
-                    </m:e>
-                    <m:sup>
-                      <m:r>
-                        <w:rPr>
-                          <w:rFonts w:ascii="Cambria Math" w:eastAsiaTheme="minorEastAsia" w:hAnsi="Cambria Math"/>
-                          <w:sz w:val="24"/>
-                          <w:szCs w:val="24"/>
-                        </w:rPr>
-                        <m:t>2</m:t>
-                      </m:r>
-                    </m:sup>
-                  </m:sSup>
                 </m:den>
               </m:f>
               <m:r>
@@ -5035,97 +4565,15 @@
                   <w:sz w:val="24"/>
                   <w:szCs w:val="24"/>
                 </w:rPr>
-                <m:t>-</m:t>
-              </m:r>
-              <m:r>
-                <w:rPr>
-                  <w:rFonts w:ascii="Cambria Math" w:eastAsiaTheme="minorEastAsia" w:hAnsi="Cambria Math"/>
-                  <w:sz w:val="24"/>
-                  <w:szCs w:val="24"/>
-                </w:rPr>
-                <m:t>b</m:t>
+                <m:t>v</m:t>
               </m:r>
             </m:e>
           </m:d>
           <m:r>
             <w:rPr>
               <w:rFonts w:ascii="Cambria Math" w:eastAsiaTheme="minorEastAsia" w:hAnsi="Cambria Math"/>
-              <w:sz w:val="24"/>
-              <w:szCs w:val="24"/>
             </w:rPr>
-            <m:t>v</m:t>
-          </m:r>
-          <m:r>
-            <w:rPr>
-              <w:rFonts w:ascii="Cambria Math" w:eastAsiaTheme="minorEastAsia" w:hAnsi="Cambria Math"/>
-              <w:sz w:val="24"/>
-              <w:szCs w:val="24"/>
-            </w:rPr>
-            <m:t>+</m:t>
-          </m:r>
-          <m:f>
-            <m:fPr>
-              <m:ctrlPr>
-                <w:rPr>
-                  <w:rFonts w:ascii="Cambria Math" w:eastAsiaTheme="minorEastAsia" w:hAnsi="Cambria Math"/>
-                  <w:i/>
-                  <w:sz w:val="24"/>
-                  <w:szCs w:val="24"/>
-                </w:rPr>
-              </m:ctrlPr>
-            </m:fPr>
-            <m:num>
-              <m:sSub>
-                <m:sSubPr>
-                  <m:ctrlPr>
-                    <w:rPr>
-                      <w:rFonts w:ascii="Cambria Math" w:eastAsiaTheme="minorEastAsia" w:hAnsi="Cambria Math"/>
-                      <w:i/>
-                      <w:sz w:val="24"/>
-                      <w:szCs w:val="24"/>
-                    </w:rPr>
-                  </m:ctrlPr>
-                </m:sSubPr>
-                <m:e>
-                  <m:r>
-                    <w:rPr>
-                      <w:rFonts w:ascii="Cambria Math" w:eastAsiaTheme="minorEastAsia" w:hAnsi="Cambria Math"/>
-                      <w:sz w:val="24"/>
-                      <w:szCs w:val="24"/>
-                    </w:rPr>
-                    <m:t>k</m:t>
-                  </m:r>
-                </m:e>
-                <m:sub>
-                  <m:r>
-                    <w:rPr>
-                      <w:rFonts w:ascii="Cambria Math" w:eastAsiaTheme="minorEastAsia" w:hAnsi="Cambria Math"/>
-                      <w:sz w:val="24"/>
-                      <w:szCs w:val="24"/>
-                    </w:rPr>
-                    <m:t>t</m:t>
-                  </m:r>
-                </m:sub>
-              </m:sSub>
-            </m:num>
-            <m:den>
-              <m:r>
-                <w:rPr>
-                  <w:rFonts w:ascii="Cambria Math" w:eastAsiaTheme="minorEastAsia" w:hAnsi="Cambria Math"/>
-                  <w:sz w:val="24"/>
-                  <w:szCs w:val="24"/>
-                </w:rPr>
-                <m:t>Rr</m:t>
-              </m:r>
-            </m:den>
-          </m:f>
-          <m:r>
-            <w:rPr>
-              <w:rFonts w:ascii="Cambria Math" w:eastAsiaTheme="minorEastAsia" w:hAnsi="Cambria Math"/>
-              <w:sz w:val="24"/>
-              <w:szCs w:val="24"/>
-            </w:rPr>
-            <m:t>u</m:t>
+            <m:t>-bv</m:t>
           </m:r>
         </m:oMath>
       </m:oMathPara>
@@ -5136,55 +4584,16 @@
           <w:rFonts w:eastAsiaTheme="minorEastAsia"/>
         </w:rPr>
       </w:pPr>
-      <w:r>
-        <w:rPr>
-          <w:rFonts w:eastAsiaTheme="minorEastAsia"/>
-        </w:rPr>
-        <w:t>Before eq. 11 is Laplace transformed all the constants will be substitute</w:t>
-      </w:r>
-    </w:p>
-    <w:p>
-      <w:pPr>
-        <w:rPr>
-          <w:rFonts w:eastAsiaTheme="minorEastAsia"/>
-        </w:rPr>
-      </w:pPr>
       <m:oMathPara>
         <m:oMathParaPr>
           <m:jc m:val="left"/>
         </m:oMathParaPr>
         <m:oMath>
-          <m:sSub>
-            <m:sSubPr>
-              <m:ctrlPr>
-                <w:rPr>
-                  <w:rFonts w:ascii="Cambria Math" w:eastAsiaTheme="minorEastAsia" w:hAnsi="Cambria Math"/>
-                  <w:i/>
-                </w:rPr>
-              </m:ctrlPr>
-            </m:sSubPr>
-            <m:e>
-              <m:r>
-                <w:rPr>
-                  <w:rFonts w:ascii="Cambria Math" w:eastAsiaTheme="minorEastAsia" w:hAnsi="Cambria Math"/>
-                </w:rPr>
-                <m:t>b</m:t>
-              </m:r>
-            </m:e>
-            <m:sub>
-              <m:r>
-                <w:rPr>
-                  <w:rFonts w:ascii="Cambria Math" w:eastAsiaTheme="minorEastAsia" w:hAnsi="Cambria Math"/>
-                </w:rPr>
-                <m:t>1</m:t>
-              </m:r>
-            </m:sub>
-          </m:sSub>
           <m:r>
             <w:rPr>
               <w:rFonts w:ascii="Cambria Math" w:eastAsiaTheme="minorEastAsia" w:hAnsi="Cambria Math"/>
             </w:rPr>
-            <m:t>=m-J</m:t>
+            <m:t>m</m:t>
           </m:r>
           <m:f>
             <m:fPr>
@@ -5198,80 +4607,20 @@
             <m:num>
               <m:r>
                 <w:rPr>
-                  <w:rFonts w:ascii="Cambria Math" w:eastAsiaTheme="minorEastAsia" w:hAnsi="Cambria Math"/>
-                </w:rPr>
-                <m:t>1</m:t>
+                  <w:rFonts w:ascii="Cambria Math" w:hAnsi="Cambria Math"/>
+                </w:rPr>
+                <m:t>∂v</m:t>
               </m:r>
             </m:num>
             <m:den>
-              <m:sSup>
-                <m:sSupPr>
-                  <m:ctrlPr>
-                    <w:rPr>
-                      <w:rFonts w:ascii="Cambria Math" w:eastAsiaTheme="minorEastAsia" w:hAnsi="Cambria Math"/>
-                      <w:i/>
-                    </w:rPr>
-                  </m:ctrlPr>
-                </m:sSupPr>
-                <m:e>
-                  <m:r>
-                    <w:rPr>
-                      <w:rFonts w:ascii="Cambria Math" w:eastAsiaTheme="minorEastAsia" w:hAnsi="Cambria Math"/>
-                    </w:rPr>
-                    <m:t>r</m:t>
-                  </m:r>
-                </m:e>
-                <m:sup>
-                  <m:r>
-                    <w:rPr>
-                      <w:rFonts w:ascii="Cambria Math" w:eastAsiaTheme="minorEastAsia" w:hAnsi="Cambria Math"/>
-                    </w:rPr>
-                    <m:t>2</m:t>
-                  </m:r>
-                </m:sup>
-              </m:sSup>
+              <m:r>
+                <w:rPr>
+                  <w:rFonts w:ascii="Cambria Math" w:hAnsi="Cambria Math"/>
+                </w:rPr>
+                <m:t>∂t</m:t>
+              </m:r>
             </m:den>
           </m:f>
-        </m:oMath>
-      </m:oMathPara>
-    </w:p>
-    <w:p>
-      <w:pPr>
-        <w:rPr>
-          <w:rFonts w:eastAsiaTheme="minorEastAsia"/>
-        </w:rPr>
-      </w:pPr>
-      <m:oMathPara>
-        <m:oMathParaPr>
-          <m:jc m:val="left"/>
-        </m:oMathParaPr>
-        <m:oMath>
-          <m:sSub>
-            <m:sSubPr>
-              <m:ctrlPr>
-                <w:rPr>
-                  <w:rFonts w:ascii="Cambria Math" w:eastAsiaTheme="minorEastAsia" w:hAnsi="Cambria Math"/>
-                  <w:i/>
-                </w:rPr>
-              </m:ctrlPr>
-            </m:sSubPr>
-            <m:e>
-              <m:r>
-                <w:rPr>
-                  <w:rFonts w:ascii="Cambria Math" w:eastAsiaTheme="minorEastAsia" w:hAnsi="Cambria Math"/>
-                </w:rPr>
-                <m:t>a</m:t>
-              </m:r>
-            </m:e>
-            <m:sub>
-              <m:r>
-                <w:rPr>
-                  <w:rFonts w:ascii="Cambria Math" w:eastAsiaTheme="minorEastAsia" w:hAnsi="Cambria Math"/>
-                </w:rPr>
-                <m:t>1</m:t>
-              </m:r>
-            </m:sub>
-          </m:sSub>
           <m:r>
             <w:rPr>
               <w:rFonts w:ascii="Cambria Math" w:eastAsiaTheme="minorEastAsia" w:hAnsi="Cambria Math"/>
@@ -5284,6 +4633,148 @@
             </w:rPr>
             <m:t>-</m:t>
           </m:r>
+          <m:r>
+            <w:rPr>
+              <w:rFonts w:ascii="Cambria Math" w:eastAsiaTheme="minorEastAsia" w:hAnsi="Cambria Math"/>
+            </w:rPr>
+            <m:t>J</m:t>
+          </m:r>
+          <m:f>
+            <m:fPr>
+              <m:ctrlPr>
+                <w:rPr>
+                  <w:rFonts w:ascii="Cambria Math" w:eastAsiaTheme="minorEastAsia" w:hAnsi="Cambria Math"/>
+                  <w:i/>
+                </w:rPr>
+              </m:ctrlPr>
+            </m:fPr>
+            <m:num>
+              <m:r>
+                <w:rPr>
+                  <w:rFonts w:ascii="Cambria Math" w:eastAsiaTheme="minorEastAsia" w:hAnsi="Cambria Math"/>
+                </w:rPr>
+                <m:t>1</m:t>
+              </m:r>
+            </m:num>
+            <m:den>
+              <m:sSup>
+                <m:sSupPr>
+                  <m:ctrlPr>
+                    <w:rPr>
+                      <w:rFonts w:ascii="Cambria Math" w:eastAsiaTheme="minorEastAsia" w:hAnsi="Cambria Math"/>
+                      <w:i/>
+                    </w:rPr>
+                  </m:ctrlPr>
+                </m:sSupPr>
+                <m:e>
+                  <m:r>
+                    <w:rPr>
+                      <w:rFonts w:ascii="Cambria Math" w:eastAsiaTheme="minorEastAsia" w:hAnsi="Cambria Math"/>
+                    </w:rPr>
+                    <m:t>r</m:t>
+                  </m:r>
+                </m:e>
+                <m:sup>
+                  <m:r>
+                    <w:rPr>
+                      <w:rFonts w:ascii="Cambria Math" w:eastAsiaTheme="minorEastAsia" w:hAnsi="Cambria Math"/>
+                    </w:rPr>
+                    <m:t>2</m:t>
+                  </m:r>
+                </m:sup>
+              </m:sSup>
+            </m:den>
+          </m:f>
+          <m:f>
+            <m:fPr>
+              <m:ctrlPr>
+                <w:rPr>
+                  <w:rFonts w:ascii="Cambria Math" w:eastAsiaTheme="minorEastAsia" w:hAnsi="Cambria Math"/>
+                  <w:i/>
+                </w:rPr>
+              </m:ctrlPr>
+            </m:fPr>
+            <m:num>
+              <m:r>
+                <w:rPr>
+                  <w:rFonts w:ascii="Cambria Math" w:hAnsi="Cambria Math"/>
+                </w:rPr>
+                <m:t>∂v</m:t>
+              </m:r>
+            </m:num>
+            <m:den>
+              <m:r>
+                <w:rPr>
+                  <w:rFonts w:ascii="Cambria Math" w:hAnsi="Cambria Math"/>
+                </w:rPr>
+                <m:t>∂t</m:t>
+              </m:r>
+            </m:den>
+          </m:f>
+          <m:r>
+            <w:rPr>
+              <w:rFonts w:ascii="Cambria Math" w:eastAsiaTheme="minorEastAsia" w:hAnsi="Cambria Math"/>
+            </w:rPr>
+            <m:t>+</m:t>
+          </m:r>
+          <m:f>
+            <m:fPr>
+              <m:ctrlPr>
+                <w:rPr>
+                  <w:rFonts w:ascii="Cambria Math" w:eastAsiaTheme="minorEastAsia" w:hAnsi="Cambria Math"/>
+                  <w:i/>
+                </w:rPr>
+              </m:ctrlPr>
+            </m:fPr>
+            <m:num>
+              <m:sSub>
+                <m:sSubPr>
+                  <m:ctrlPr>
+                    <w:rPr>
+                      <w:rFonts w:ascii="Cambria Math" w:eastAsiaTheme="minorEastAsia" w:hAnsi="Cambria Math"/>
+                      <w:i/>
+                    </w:rPr>
+                  </m:ctrlPr>
+                </m:sSubPr>
+                <m:e>
+                  <m:r>
+                    <w:rPr>
+                      <w:rFonts w:ascii="Cambria Math" w:eastAsiaTheme="minorEastAsia" w:hAnsi="Cambria Math"/>
+                    </w:rPr>
+                    <m:t>k</m:t>
+                  </m:r>
+                </m:e>
+                <m:sub>
+                  <m:r>
+                    <w:rPr>
+                      <w:rFonts w:ascii="Cambria Math" w:eastAsiaTheme="minorEastAsia" w:hAnsi="Cambria Math"/>
+                    </w:rPr>
+                    <m:t>t</m:t>
+                  </m:r>
+                </m:sub>
+              </m:sSub>
+            </m:num>
+            <m:den>
+              <m:r>
+                <w:rPr>
+                  <w:rFonts w:ascii="Cambria Math" w:eastAsiaTheme="minorEastAsia" w:hAnsi="Cambria Math"/>
+                </w:rPr>
+                <m:t>Rr</m:t>
+              </m:r>
+            </m:den>
+          </m:f>
+          <m:r>
+            <w:rPr>
+              <w:rFonts w:ascii="Cambria Math" w:eastAsiaTheme="minorEastAsia" w:hAnsi="Cambria Math"/>
+            </w:rPr>
+            <m:t>u</m:t>
+          </m:r>
+          <m:r>
+            <w:rPr>
+              <w:rFonts w:ascii="Cambria Math" w:eastAsiaTheme="minorEastAsia" w:hAnsi="Cambria Math"/>
+            </w:rPr>
+            <m:t>-</m:t>
+          </m:r>
           <m:f>
             <m:fPr>
               <m:ctrlPr>
@@ -5386,7 +4877,712 @@
             <w:rPr>
               <w:rFonts w:ascii="Cambria Math" w:eastAsiaTheme="minorEastAsia" w:hAnsi="Cambria Math"/>
             </w:rPr>
-            <m:t>-</m:t>
+            <m:t>v</m:t>
+          </m:r>
+          <m:r>
+            <w:rPr>
+              <w:rFonts w:ascii="Cambria Math" w:eastAsiaTheme="minorEastAsia" w:hAnsi="Cambria Math"/>
+            </w:rPr>
+            <m:t>-bv</m:t>
+          </m:r>
+        </m:oMath>
+      </m:oMathPara>
+    </w:p>
+    <w:p>
+      <w:pPr>
+        <w:rPr>
+          <w:rFonts w:eastAsiaTheme="minorEastAsia"/>
+          <w:sz w:val="24"/>
+          <w:szCs w:val="24"/>
+        </w:rPr>
+      </w:pPr>
+      <m:oMath>
+        <m:d>
+          <m:dPr>
+            <m:ctrlPr>
+              <w:rPr>
+                <w:rFonts w:ascii="Cambria Math" w:eastAsiaTheme="minorEastAsia" w:hAnsi="Cambria Math"/>
+                <w:i/>
+                <w:sz w:val="24"/>
+                <w:szCs w:val="24"/>
+              </w:rPr>
+            </m:ctrlPr>
+          </m:dPr>
+          <m:e>
+            <m:r>
+              <w:rPr>
+                <w:rFonts w:ascii="Cambria Math" w:eastAsiaTheme="minorEastAsia" w:hAnsi="Cambria Math"/>
+                <w:sz w:val="24"/>
+                <w:szCs w:val="24"/>
+              </w:rPr>
+              <m:t>m</m:t>
+            </m:r>
+            <m:r>
+              <w:rPr>
+                <w:rFonts w:ascii="Cambria Math" w:eastAsiaTheme="minorEastAsia" w:hAnsi="Cambria Math"/>
+                <w:sz w:val="24"/>
+                <w:szCs w:val="24"/>
+              </w:rPr>
+              <m:t>+</m:t>
+            </m:r>
+            <m:r>
+              <w:rPr>
+                <w:rFonts w:ascii="Cambria Math" w:eastAsiaTheme="minorEastAsia" w:hAnsi="Cambria Math"/>
+                <w:sz w:val="24"/>
+                <w:szCs w:val="24"/>
+              </w:rPr>
+              <m:t>J</m:t>
+            </m:r>
+            <m:f>
+              <m:fPr>
+                <m:ctrlPr>
+                  <w:rPr>
+                    <w:rFonts w:ascii="Cambria Math" w:eastAsiaTheme="minorEastAsia" w:hAnsi="Cambria Math"/>
+                    <w:i/>
+                    <w:sz w:val="24"/>
+                    <w:szCs w:val="24"/>
+                  </w:rPr>
+                </m:ctrlPr>
+              </m:fPr>
+              <m:num>
+                <m:r>
+                  <w:rPr>
+                    <w:rFonts w:ascii="Cambria Math" w:eastAsiaTheme="minorEastAsia" w:hAnsi="Cambria Math"/>
+                    <w:sz w:val="24"/>
+                    <w:szCs w:val="24"/>
+                  </w:rPr>
+                  <m:t>1</m:t>
+                </m:r>
+              </m:num>
+              <m:den>
+                <m:sSup>
+                  <m:sSupPr>
+                    <m:ctrlPr>
+                      <w:rPr>
+                        <w:rFonts w:ascii="Cambria Math" w:eastAsiaTheme="minorEastAsia" w:hAnsi="Cambria Math"/>
+                        <w:i/>
+                        <w:sz w:val="24"/>
+                        <w:szCs w:val="24"/>
+                      </w:rPr>
+                    </m:ctrlPr>
+                  </m:sSupPr>
+                  <m:e>
+                    <m:r>
+                      <w:rPr>
+                        <w:rFonts w:ascii="Cambria Math" w:eastAsiaTheme="minorEastAsia" w:hAnsi="Cambria Math"/>
+                        <w:sz w:val="24"/>
+                        <w:szCs w:val="24"/>
+                      </w:rPr>
+                      <m:t>r</m:t>
+                    </m:r>
+                  </m:e>
+                  <m:sup>
+                    <m:r>
+                      <w:rPr>
+                        <w:rFonts w:ascii="Cambria Math" w:eastAsiaTheme="minorEastAsia" w:hAnsi="Cambria Math"/>
+                        <w:sz w:val="24"/>
+                        <w:szCs w:val="24"/>
+                      </w:rPr>
+                      <m:t>2</m:t>
+                    </m:r>
+                  </m:sup>
+                </m:sSup>
+              </m:den>
+            </m:f>
+          </m:e>
+        </m:d>
+        <m:f>
+          <m:fPr>
+            <m:ctrlPr>
+              <w:rPr>
+                <w:rFonts w:ascii="Cambria Math" w:eastAsiaTheme="minorEastAsia" w:hAnsi="Cambria Math"/>
+                <w:i/>
+                <w:sz w:val="24"/>
+                <w:szCs w:val="24"/>
+              </w:rPr>
+            </m:ctrlPr>
+          </m:fPr>
+          <m:num>
+            <m:r>
+              <w:rPr>
+                <w:rFonts w:ascii="Cambria Math" w:hAnsi="Cambria Math"/>
+                <w:sz w:val="24"/>
+                <w:szCs w:val="24"/>
+              </w:rPr>
+              <m:t>∂v</m:t>
+            </m:r>
+          </m:num>
+          <m:den>
+            <m:r>
+              <w:rPr>
+                <w:rFonts w:ascii="Cambria Math" w:hAnsi="Cambria Math"/>
+                <w:sz w:val="24"/>
+                <w:szCs w:val="24"/>
+              </w:rPr>
+              <m:t>∂t</m:t>
+            </m:r>
+          </m:den>
+        </m:f>
+        <m:r>
+          <w:rPr>
+            <w:rFonts w:ascii="Cambria Math" w:eastAsiaTheme="minorEastAsia" w:hAnsi="Cambria Math"/>
+            <w:sz w:val="24"/>
+            <w:szCs w:val="24"/>
+          </w:rPr>
+          <m:t>=</m:t>
+        </m:r>
+        <m:f>
+          <m:fPr>
+            <m:ctrlPr>
+              <w:rPr>
+                <w:rFonts w:ascii="Cambria Math" w:eastAsiaTheme="minorEastAsia" w:hAnsi="Cambria Math"/>
+                <w:i/>
+                <w:sz w:val="24"/>
+                <w:szCs w:val="24"/>
+              </w:rPr>
+            </m:ctrlPr>
+          </m:fPr>
+          <m:num>
+            <m:sSub>
+              <m:sSubPr>
+                <m:ctrlPr>
+                  <w:rPr>
+                    <w:rFonts w:ascii="Cambria Math" w:eastAsiaTheme="minorEastAsia" w:hAnsi="Cambria Math"/>
+                    <w:i/>
+                    <w:sz w:val="24"/>
+                    <w:szCs w:val="24"/>
+                  </w:rPr>
+                </m:ctrlPr>
+              </m:sSubPr>
+              <m:e>
+                <m:r>
+                  <w:rPr>
+                    <w:rFonts w:ascii="Cambria Math" w:eastAsiaTheme="minorEastAsia" w:hAnsi="Cambria Math"/>
+                    <w:sz w:val="24"/>
+                    <w:szCs w:val="24"/>
+                  </w:rPr>
+                  <m:t>k</m:t>
+                </m:r>
+              </m:e>
+              <m:sub>
+                <m:r>
+                  <w:rPr>
+                    <w:rFonts w:ascii="Cambria Math" w:eastAsiaTheme="minorEastAsia" w:hAnsi="Cambria Math"/>
+                    <w:sz w:val="24"/>
+                    <w:szCs w:val="24"/>
+                  </w:rPr>
+                  <m:t>t</m:t>
+                </m:r>
+              </m:sub>
+            </m:sSub>
+          </m:num>
+          <m:den>
+            <m:r>
+              <w:rPr>
+                <w:rFonts w:ascii="Cambria Math" w:eastAsiaTheme="minorEastAsia" w:hAnsi="Cambria Math"/>
+                <w:sz w:val="24"/>
+                <w:szCs w:val="24"/>
+              </w:rPr>
+              <m:t>Rr</m:t>
+            </m:r>
+          </m:den>
+        </m:f>
+        <m:r>
+          <w:rPr>
+            <w:rFonts w:ascii="Cambria Math" w:eastAsiaTheme="minorEastAsia" w:hAnsi="Cambria Math"/>
+            <w:sz w:val="24"/>
+            <w:szCs w:val="24"/>
+          </w:rPr>
+          <m:t>u-</m:t>
+        </m:r>
+        <m:d>
+          <m:dPr>
+            <m:ctrlPr>
+              <w:rPr>
+                <w:rFonts w:ascii="Cambria Math" w:eastAsiaTheme="minorEastAsia" w:hAnsi="Cambria Math"/>
+                <w:i/>
+                <w:sz w:val="24"/>
+                <w:szCs w:val="24"/>
+              </w:rPr>
+            </m:ctrlPr>
+          </m:dPr>
+          <m:e>
+            <m:f>
+              <m:fPr>
+                <m:ctrlPr>
+                  <w:rPr>
+                    <w:rFonts w:ascii="Cambria Math" w:eastAsiaTheme="minorEastAsia" w:hAnsi="Cambria Math"/>
+                    <w:i/>
+                    <w:sz w:val="24"/>
+                    <w:szCs w:val="24"/>
+                  </w:rPr>
+                </m:ctrlPr>
+              </m:fPr>
+              <m:num>
+                <m:sSub>
+                  <m:sSubPr>
+                    <m:ctrlPr>
+                      <w:rPr>
+                        <w:rFonts w:ascii="Cambria Math" w:eastAsiaTheme="minorEastAsia" w:hAnsi="Cambria Math"/>
+                        <w:i/>
+                        <w:sz w:val="24"/>
+                        <w:szCs w:val="24"/>
+                      </w:rPr>
+                    </m:ctrlPr>
+                  </m:sSubPr>
+                  <m:e>
+                    <m:r>
+                      <w:rPr>
+                        <w:rFonts w:ascii="Cambria Math" w:eastAsiaTheme="minorEastAsia" w:hAnsi="Cambria Math"/>
+                        <w:sz w:val="24"/>
+                        <w:szCs w:val="24"/>
+                      </w:rPr>
+                      <m:t>k</m:t>
+                    </m:r>
+                  </m:e>
+                  <m:sub>
+                    <m:r>
+                      <w:rPr>
+                        <w:rFonts w:ascii="Cambria Math" w:eastAsiaTheme="minorEastAsia" w:hAnsi="Cambria Math"/>
+                        <w:sz w:val="24"/>
+                        <w:szCs w:val="24"/>
+                      </w:rPr>
+                      <m:t>e</m:t>
+                    </m:r>
+                  </m:sub>
+                </m:sSub>
+                <m:sSub>
+                  <m:sSubPr>
+                    <m:ctrlPr>
+                      <w:rPr>
+                        <w:rFonts w:ascii="Cambria Math" w:eastAsiaTheme="minorEastAsia" w:hAnsi="Cambria Math"/>
+                        <w:i/>
+                        <w:sz w:val="24"/>
+                        <w:szCs w:val="24"/>
+                      </w:rPr>
+                    </m:ctrlPr>
+                  </m:sSubPr>
+                  <m:e>
+                    <m:r>
+                      <w:rPr>
+                        <w:rFonts w:ascii="Cambria Math" w:eastAsiaTheme="minorEastAsia" w:hAnsi="Cambria Math"/>
+                        <w:sz w:val="24"/>
+                        <w:szCs w:val="24"/>
+                      </w:rPr>
+                      <m:t>k</m:t>
+                    </m:r>
+                  </m:e>
+                  <m:sub>
+                    <m:r>
+                      <w:rPr>
+                        <w:rFonts w:ascii="Cambria Math" w:eastAsiaTheme="minorEastAsia" w:hAnsi="Cambria Math"/>
+                        <w:sz w:val="24"/>
+                        <w:szCs w:val="24"/>
+                      </w:rPr>
+                      <m:t>t</m:t>
+                    </m:r>
+                  </m:sub>
+                </m:sSub>
+              </m:num>
+              <m:den>
+                <m:r>
+                  <w:rPr>
+                    <w:rFonts w:ascii="Cambria Math" w:eastAsiaTheme="minorEastAsia" w:hAnsi="Cambria Math"/>
+                    <w:sz w:val="24"/>
+                    <w:szCs w:val="24"/>
+                  </w:rPr>
+                  <m:t>R</m:t>
+                </m:r>
+                <m:sSup>
+                  <m:sSupPr>
+                    <m:ctrlPr>
+                      <w:rPr>
+                        <w:rFonts w:ascii="Cambria Math" w:eastAsiaTheme="minorEastAsia" w:hAnsi="Cambria Math"/>
+                        <w:i/>
+                        <w:sz w:val="24"/>
+                        <w:szCs w:val="24"/>
+                      </w:rPr>
+                    </m:ctrlPr>
+                  </m:sSupPr>
+                  <m:e>
+                    <m:r>
+                      <w:rPr>
+                        <w:rFonts w:ascii="Cambria Math" w:eastAsiaTheme="minorEastAsia" w:hAnsi="Cambria Math"/>
+                        <w:sz w:val="24"/>
+                        <w:szCs w:val="24"/>
+                      </w:rPr>
+                      <m:t>r</m:t>
+                    </m:r>
+                  </m:e>
+                  <m:sup>
+                    <m:r>
+                      <w:rPr>
+                        <w:rFonts w:ascii="Cambria Math" w:eastAsiaTheme="minorEastAsia" w:hAnsi="Cambria Math"/>
+                        <w:sz w:val="24"/>
+                        <w:szCs w:val="24"/>
+                      </w:rPr>
+                      <m:t>2</m:t>
+                    </m:r>
+                  </m:sup>
+                </m:sSup>
+              </m:den>
+            </m:f>
+            <m:r>
+              <w:rPr>
+                <w:rFonts w:ascii="Cambria Math" w:eastAsiaTheme="minorEastAsia" w:hAnsi="Cambria Math"/>
+                <w:sz w:val="24"/>
+                <w:szCs w:val="24"/>
+              </w:rPr>
+              <m:t>+</m:t>
+            </m:r>
+            <m:r>
+              <w:rPr>
+                <w:rFonts w:ascii="Cambria Math" w:eastAsiaTheme="minorEastAsia" w:hAnsi="Cambria Math"/>
+                <w:sz w:val="24"/>
+                <w:szCs w:val="24"/>
+              </w:rPr>
+              <m:t>b</m:t>
+            </m:r>
+          </m:e>
+        </m:d>
+        <m:r>
+          <w:rPr>
+            <w:rFonts w:ascii="Cambria Math" w:eastAsiaTheme="minorEastAsia" w:hAnsi="Cambria Math"/>
+            <w:sz w:val="24"/>
+            <w:szCs w:val="24"/>
+          </w:rPr>
+          <m:t>v</m:t>
+        </m:r>
+      </m:oMath>
+      <w:r>
+        <w:rPr>
+          <w:rFonts w:eastAsiaTheme="minorEastAsia"/>
+          <w:sz w:val="24"/>
+          <w:szCs w:val="24"/>
+        </w:rPr>
+        <w:tab/>
+      </w:r>
+      <w:r>
+        <w:rPr>
+          <w:rFonts w:eastAsiaTheme="minorEastAsia"/>
+          <w:sz w:val="24"/>
+          <w:szCs w:val="24"/>
+        </w:rPr>
+        <w:tab/>
+      </w:r>
+      <w:r>
+        <w:rPr>
+          <w:rFonts w:eastAsiaTheme="minorEastAsia"/>
+          <w:sz w:val="24"/>
+          <w:szCs w:val="24"/>
+        </w:rPr>
+        <w:tab/>
+      </w:r>
+      <w:r>
+        <w:rPr>
+          <w:rFonts w:eastAsiaTheme="minorEastAsia"/>
+          <w:sz w:val="24"/>
+          <w:szCs w:val="24"/>
+        </w:rPr>
+        <w:tab/>
+      </w:r>
+      <w:r>
+        <w:rPr>
+          <w:rFonts w:eastAsiaTheme="minorEastAsia"/>
+          <w:sz w:val="24"/>
+          <w:szCs w:val="24"/>
+        </w:rPr>
+        <w:tab/>
+      </w:r>
+      <w:r>
+        <w:rPr>
+          <w:rFonts w:eastAsiaTheme="minorEastAsia"/>
+          <w:sz w:val="24"/>
+          <w:szCs w:val="24"/>
+        </w:rPr>
+        <w:tab/>
+      </w:r>
+      <w:r>
+        <w:rPr>
+          <w:rFonts w:eastAsiaTheme="minorEastAsia"/>
+          <w:sz w:val="24"/>
+          <w:szCs w:val="24"/>
+        </w:rPr>
+        <w:tab/>
+      </w:r>
+      <w:r>
+        <w:rPr>
+          <w:rFonts w:eastAsiaTheme="minorEastAsia"/>
+          <w:sz w:val="24"/>
+          <w:szCs w:val="24"/>
+        </w:rPr>
+        <w:tab/>
+        <w:t>eq. 11</w:t>
+      </w:r>
+    </w:p>
+    <w:p>
+      <w:pPr>
+        <w:rPr>
+          <w:rFonts w:eastAsiaTheme="minorEastAsia"/>
+        </w:rPr>
+      </w:pPr>
+      <w:r>
+        <w:rPr>
+          <w:rFonts w:eastAsiaTheme="minorEastAsia"/>
+        </w:rPr>
+        <w:t>Before eq. 11 is Laplace transformed all the constants will be substitute</w:t>
+      </w:r>
+    </w:p>
+    <w:p>
+      <w:pPr>
+        <w:rPr>
+          <w:rFonts w:eastAsiaTheme="minorEastAsia"/>
+        </w:rPr>
+      </w:pPr>
+      <m:oMathPara>
+        <m:oMathParaPr>
+          <m:jc m:val="left"/>
+        </m:oMathParaPr>
+        <m:oMath>
+          <m:sSub>
+            <m:sSubPr>
+              <m:ctrlPr>
+                <w:rPr>
+                  <w:rFonts w:ascii="Cambria Math" w:eastAsiaTheme="minorEastAsia" w:hAnsi="Cambria Math"/>
+                  <w:i/>
+                </w:rPr>
+              </m:ctrlPr>
+            </m:sSubPr>
+            <m:e>
+              <m:r>
+                <w:rPr>
+                  <w:rFonts w:ascii="Cambria Math" w:eastAsiaTheme="minorEastAsia" w:hAnsi="Cambria Math"/>
+                </w:rPr>
+                <m:t>b</m:t>
+              </m:r>
+            </m:e>
+            <m:sub>
+              <m:r>
+                <w:rPr>
+                  <w:rFonts w:ascii="Cambria Math" w:eastAsiaTheme="minorEastAsia" w:hAnsi="Cambria Math"/>
+                </w:rPr>
+                <m:t>1</m:t>
+              </m:r>
+            </m:sub>
+          </m:sSub>
+          <m:r>
+            <w:rPr>
+              <w:rFonts w:ascii="Cambria Math" w:eastAsiaTheme="minorEastAsia" w:hAnsi="Cambria Math"/>
+            </w:rPr>
+            <m:t>=m</m:t>
+          </m:r>
+          <m:r>
+            <w:rPr>
+              <w:rFonts w:ascii="Cambria Math" w:eastAsiaTheme="minorEastAsia" w:hAnsi="Cambria Math"/>
+            </w:rPr>
+            <m:t>+</m:t>
+          </m:r>
+          <m:r>
+            <w:rPr>
+              <w:rFonts w:ascii="Cambria Math" w:eastAsiaTheme="minorEastAsia" w:hAnsi="Cambria Math"/>
+            </w:rPr>
+            <m:t>J</m:t>
+          </m:r>
+          <m:f>
+            <m:fPr>
+              <m:ctrlPr>
+                <w:rPr>
+                  <w:rFonts w:ascii="Cambria Math" w:eastAsiaTheme="minorEastAsia" w:hAnsi="Cambria Math"/>
+                  <w:i/>
+                </w:rPr>
+              </m:ctrlPr>
+            </m:fPr>
+            <m:num>
+              <m:r>
+                <w:rPr>
+                  <w:rFonts w:ascii="Cambria Math" w:eastAsiaTheme="minorEastAsia" w:hAnsi="Cambria Math"/>
+                </w:rPr>
+                <m:t>1</m:t>
+              </m:r>
+            </m:num>
+            <m:den>
+              <m:sSup>
+                <m:sSupPr>
+                  <m:ctrlPr>
+                    <w:rPr>
+                      <w:rFonts w:ascii="Cambria Math" w:eastAsiaTheme="minorEastAsia" w:hAnsi="Cambria Math"/>
+                      <w:i/>
+                    </w:rPr>
+                  </m:ctrlPr>
+                </m:sSupPr>
+                <m:e>
+                  <m:r>
+                    <w:rPr>
+                      <w:rFonts w:ascii="Cambria Math" w:eastAsiaTheme="minorEastAsia" w:hAnsi="Cambria Math"/>
+                    </w:rPr>
+                    <m:t>r</m:t>
+                  </m:r>
+                </m:e>
+                <m:sup>
+                  <m:r>
+                    <w:rPr>
+                      <w:rFonts w:ascii="Cambria Math" w:eastAsiaTheme="minorEastAsia" w:hAnsi="Cambria Math"/>
+                    </w:rPr>
+                    <m:t>2</m:t>
+                  </m:r>
+                </m:sup>
+              </m:sSup>
+            </m:den>
+          </m:f>
+        </m:oMath>
+      </m:oMathPara>
+    </w:p>
+    <w:p>
+      <w:pPr>
+        <w:rPr>
+          <w:rFonts w:eastAsiaTheme="minorEastAsia"/>
+        </w:rPr>
+      </w:pPr>
+      <m:oMathPara>
+        <m:oMathParaPr>
+          <m:jc m:val="left"/>
+        </m:oMathParaPr>
+        <m:oMath>
+          <m:sSub>
+            <m:sSubPr>
+              <m:ctrlPr>
+                <w:rPr>
+                  <w:rFonts w:ascii="Cambria Math" w:eastAsiaTheme="minorEastAsia" w:hAnsi="Cambria Math"/>
+                  <w:i/>
+                </w:rPr>
+              </m:ctrlPr>
+            </m:sSubPr>
+            <m:e>
+              <m:r>
+                <w:rPr>
+                  <w:rFonts w:ascii="Cambria Math" w:eastAsiaTheme="minorEastAsia" w:hAnsi="Cambria Math"/>
+                </w:rPr>
+                <m:t>a</m:t>
+              </m:r>
+            </m:e>
+            <m:sub>
+              <m:r>
+                <w:rPr>
+                  <w:rFonts w:ascii="Cambria Math" w:eastAsiaTheme="minorEastAsia" w:hAnsi="Cambria Math"/>
+                </w:rPr>
+                <m:t>1</m:t>
+              </m:r>
+            </m:sub>
+          </m:sSub>
+          <m:r>
+            <w:rPr>
+              <w:rFonts w:ascii="Cambria Math" w:eastAsiaTheme="minorEastAsia" w:hAnsi="Cambria Math"/>
+            </w:rPr>
+            <m:t>=</m:t>
+          </m:r>
+          <m:f>
+            <m:fPr>
+              <m:ctrlPr>
+                <w:rPr>
+                  <w:rFonts w:ascii="Cambria Math" w:eastAsiaTheme="minorEastAsia" w:hAnsi="Cambria Math"/>
+                  <w:i/>
+                </w:rPr>
+              </m:ctrlPr>
+            </m:fPr>
+            <m:num>
+              <m:sSub>
+                <m:sSubPr>
+                  <m:ctrlPr>
+                    <w:rPr>
+                      <w:rFonts w:ascii="Cambria Math" w:eastAsiaTheme="minorEastAsia" w:hAnsi="Cambria Math"/>
+                      <w:i/>
+                    </w:rPr>
+                  </m:ctrlPr>
+                </m:sSubPr>
+                <m:e>
+                  <m:r>
+                    <w:rPr>
+                      <w:rFonts w:ascii="Cambria Math" w:eastAsiaTheme="minorEastAsia" w:hAnsi="Cambria Math"/>
+                    </w:rPr>
+                    <m:t>k</m:t>
+                  </m:r>
+                </m:e>
+                <m:sub>
+                  <m:r>
+                    <w:rPr>
+                      <w:rFonts w:ascii="Cambria Math" w:eastAsiaTheme="minorEastAsia" w:hAnsi="Cambria Math"/>
+                    </w:rPr>
+                    <m:t>e</m:t>
+                  </m:r>
+                </m:sub>
+              </m:sSub>
+              <m:sSub>
+                <m:sSubPr>
+                  <m:ctrlPr>
+                    <w:rPr>
+                      <w:rFonts w:ascii="Cambria Math" w:eastAsiaTheme="minorEastAsia" w:hAnsi="Cambria Math"/>
+                      <w:i/>
+                    </w:rPr>
+                  </m:ctrlPr>
+                </m:sSubPr>
+                <m:e>
+                  <m:r>
+                    <w:rPr>
+                      <w:rFonts w:ascii="Cambria Math" w:eastAsiaTheme="minorEastAsia" w:hAnsi="Cambria Math"/>
+                    </w:rPr>
+                    <m:t>k</m:t>
+                  </m:r>
+                </m:e>
+                <m:sub>
+                  <m:r>
+                    <w:rPr>
+                      <w:rFonts w:ascii="Cambria Math" w:eastAsiaTheme="minorEastAsia" w:hAnsi="Cambria Math"/>
+                    </w:rPr>
+                    <m:t>t</m:t>
+                  </m:r>
+                </m:sub>
+              </m:sSub>
+            </m:num>
+            <m:den>
+              <m:r>
+                <w:rPr>
+                  <w:rFonts w:ascii="Cambria Math" w:eastAsiaTheme="minorEastAsia" w:hAnsi="Cambria Math"/>
+                </w:rPr>
+                <m:t>R</m:t>
+              </m:r>
+              <m:sSup>
+                <m:sSupPr>
+                  <m:ctrlPr>
+                    <w:rPr>
+                      <w:rFonts w:ascii="Cambria Math" w:eastAsiaTheme="minorEastAsia" w:hAnsi="Cambria Math"/>
+                      <w:i/>
+                    </w:rPr>
+                  </m:ctrlPr>
+                </m:sSupPr>
+                <m:e>
+                  <m:r>
+                    <w:rPr>
+                      <w:rFonts w:ascii="Cambria Math" w:eastAsiaTheme="minorEastAsia" w:hAnsi="Cambria Math"/>
+                    </w:rPr>
+                    <m:t>r</m:t>
+                  </m:r>
+                </m:e>
+                <m:sup>
+                  <m:r>
+                    <w:rPr>
+                      <w:rFonts w:ascii="Cambria Math" w:eastAsiaTheme="minorEastAsia" w:hAnsi="Cambria Math"/>
+                    </w:rPr>
+                    <m:t>2</m:t>
+                  </m:r>
+                </m:sup>
+              </m:sSup>
+            </m:den>
+          </m:f>
+          <m:r>
+            <w:rPr>
+              <w:rFonts w:ascii="Cambria Math" w:eastAsiaTheme="minorEastAsia" w:hAnsi="Cambria Math"/>
+            </w:rPr>
+            <m:t>+</m:t>
           </m:r>
           <m:r>
             <w:rPr>
@@ -5508,173 +5704,241 @@
           <w:rFonts w:eastAsiaTheme="minorEastAsia"/>
         </w:rPr>
       </w:pPr>
-      <m:oMathPara>
-        <m:oMathParaPr>
-          <m:jc m:val="left"/>
-        </m:oMathParaPr>
-        <m:oMath>
-          <m:sSub>
-            <m:sSubPr>
-              <m:ctrlPr>
-                <w:rPr>
-                  <w:rFonts w:ascii="Cambria Math" w:eastAsiaTheme="minorEastAsia" w:hAnsi="Cambria Math"/>
-                  <w:i/>
-                  <w:sz w:val="24"/>
-                  <w:szCs w:val="24"/>
-                </w:rPr>
-              </m:ctrlPr>
-            </m:sSubPr>
-            <m:e>
-              <m:r>
-                <w:rPr>
-                  <w:rFonts w:ascii="Cambria Math" w:eastAsiaTheme="minorEastAsia" w:hAnsi="Cambria Math"/>
-                  <w:sz w:val="24"/>
-                  <w:szCs w:val="24"/>
-                </w:rPr>
-                <m:t>b</m:t>
-              </m:r>
-            </m:e>
-            <m:sub>
-              <m:r>
-                <w:rPr>
-                  <w:rFonts w:ascii="Cambria Math" w:eastAsiaTheme="minorEastAsia" w:hAnsi="Cambria Math"/>
-                  <w:sz w:val="24"/>
-                  <w:szCs w:val="24"/>
-                </w:rPr>
-                <m:t>1</m:t>
-              </m:r>
-            </m:sub>
-          </m:sSub>
-          <m:f>
-            <m:fPr>
-              <m:ctrlPr>
-                <w:rPr>
-                  <w:rFonts w:ascii="Cambria Math" w:eastAsiaTheme="minorEastAsia" w:hAnsi="Cambria Math"/>
-                  <w:i/>
-                  <w:sz w:val="24"/>
-                  <w:szCs w:val="24"/>
-                </w:rPr>
-              </m:ctrlPr>
-            </m:fPr>
-            <m:num>
-              <m:r>
-                <w:rPr>
-                  <w:rFonts w:ascii="Cambria Math" w:hAnsi="Cambria Math"/>
-                  <w:sz w:val="24"/>
-                  <w:szCs w:val="24"/>
-                </w:rPr>
-                <m:t>∂v</m:t>
-              </m:r>
-            </m:num>
-            <m:den>
-              <m:r>
-                <w:rPr>
-                  <w:rFonts w:ascii="Cambria Math" w:hAnsi="Cambria Math"/>
-                  <w:sz w:val="24"/>
-                  <w:szCs w:val="24"/>
-                </w:rPr>
-                <m:t>∂t</m:t>
-              </m:r>
-            </m:den>
-          </m:f>
-          <m:r>
-            <w:rPr>
-              <w:rFonts w:ascii="Cambria Math" w:eastAsiaTheme="minorEastAsia" w:hAnsi="Cambria Math"/>
-              <w:sz w:val="24"/>
-              <w:szCs w:val="24"/>
-            </w:rPr>
-            <m:t>=</m:t>
-          </m:r>
-          <m:sSub>
-            <m:sSubPr>
-              <m:ctrlPr>
-                <w:rPr>
-                  <w:rFonts w:ascii="Cambria Math" w:eastAsiaTheme="minorEastAsia" w:hAnsi="Cambria Math"/>
-                  <w:i/>
-                  <w:sz w:val="24"/>
-                  <w:szCs w:val="24"/>
-                </w:rPr>
-              </m:ctrlPr>
-            </m:sSubPr>
-            <m:e>
-              <m:r>
-                <w:rPr>
-                  <w:rFonts w:ascii="Cambria Math" w:eastAsiaTheme="minorEastAsia" w:hAnsi="Cambria Math"/>
-                  <w:sz w:val="24"/>
-                  <w:szCs w:val="24"/>
-                </w:rPr>
-                <m:t>a</m:t>
-              </m:r>
-            </m:e>
-            <m:sub>
-              <m:r>
-                <w:rPr>
-                  <w:rFonts w:ascii="Cambria Math" w:eastAsiaTheme="minorEastAsia" w:hAnsi="Cambria Math"/>
-                  <w:sz w:val="24"/>
-                  <w:szCs w:val="24"/>
-                </w:rPr>
-                <m:t>1</m:t>
-              </m:r>
-            </m:sub>
-          </m:sSub>
-          <m:r>
-            <w:rPr>
-              <w:rFonts w:ascii="Cambria Math" w:eastAsiaTheme="minorEastAsia" w:hAnsi="Cambria Math"/>
-              <w:sz w:val="24"/>
-              <w:szCs w:val="24"/>
-            </w:rPr>
-            <m:t>v</m:t>
-          </m:r>
-          <m:r>
-            <w:rPr>
-              <w:rFonts w:ascii="Cambria Math" w:eastAsiaTheme="minorEastAsia" w:hAnsi="Cambria Math"/>
-              <w:sz w:val="24"/>
-              <w:szCs w:val="24"/>
-            </w:rPr>
-            <m:t>+</m:t>
-          </m:r>
-          <m:sSub>
-            <m:sSubPr>
-              <m:ctrlPr>
-                <w:rPr>
-                  <w:rFonts w:ascii="Cambria Math" w:eastAsiaTheme="minorEastAsia" w:hAnsi="Cambria Math"/>
-                  <w:i/>
-                  <w:sz w:val="24"/>
-                  <w:szCs w:val="24"/>
-                </w:rPr>
-              </m:ctrlPr>
-            </m:sSubPr>
-            <m:e>
-              <m:r>
-                <w:rPr>
-                  <w:rFonts w:ascii="Cambria Math" w:eastAsiaTheme="minorEastAsia" w:hAnsi="Cambria Math"/>
-                  <w:sz w:val="24"/>
-                  <w:szCs w:val="24"/>
-                </w:rPr>
-                <m:t>a</m:t>
-              </m:r>
-            </m:e>
-            <m:sub>
-              <m:r>
-                <w:rPr>
-                  <w:rFonts w:ascii="Cambria Math" w:eastAsiaTheme="minorEastAsia" w:hAnsi="Cambria Math"/>
-                  <w:sz w:val="24"/>
-                  <w:szCs w:val="24"/>
-                </w:rPr>
-                <m:t>2</m:t>
-              </m:r>
-            </m:sub>
-          </m:sSub>
-          <m:r>
-            <w:rPr>
-              <w:rFonts w:ascii="Cambria Math" w:eastAsiaTheme="minorEastAsia" w:hAnsi="Cambria Math"/>
-              <w:sz w:val="24"/>
-              <w:szCs w:val="24"/>
-            </w:rPr>
-            <m:t>u</m:t>
-          </m:r>
-        </m:oMath>
-      </m:oMathPara>
+      <m:oMath>
+        <m:sSub>
+          <m:sSubPr>
+            <m:ctrlPr>
+              <w:rPr>
+                <w:rFonts w:ascii="Cambria Math" w:eastAsiaTheme="minorEastAsia" w:hAnsi="Cambria Math"/>
+                <w:i/>
+                <w:sz w:val="24"/>
+                <w:szCs w:val="24"/>
+              </w:rPr>
+            </m:ctrlPr>
+          </m:sSubPr>
+          <m:e>
+            <m:r>
+              <w:rPr>
+                <w:rFonts w:ascii="Cambria Math" w:eastAsiaTheme="minorEastAsia" w:hAnsi="Cambria Math"/>
+                <w:sz w:val="24"/>
+                <w:szCs w:val="24"/>
+              </w:rPr>
+              <m:t>b</m:t>
+            </m:r>
+          </m:e>
+          <m:sub>
+            <m:r>
+              <w:rPr>
+                <w:rFonts w:ascii="Cambria Math" w:eastAsiaTheme="minorEastAsia" w:hAnsi="Cambria Math"/>
+                <w:sz w:val="24"/>
+                <w:szCs w:val="24"/>
+              </w:rPr>
+              <m:t>1</m:t>
+            </m:r>
+          </m:sub>
+        </m:sSub>
+        <m:f>
+          <m:fPr>
+            <m:ctrlPr>
+              <w:rPr>
+                <w:rFonts w:ascii="Cambria Math" w:eastAsiaTheme="minorEastAsia" w:hAnsi="Cambria Math"/>
+                <w:i/>
+                <w:sz w:val="24"/>
+                <w:szCs w:val="24"/>
+              </w:rPr>
+            </m:ctrlPr>
+          </m:fPr>
+          <m:num>
+            <m:r>
+              <w:rPr>
+                <w:rFonts w:ascii="Cambria Math" w:hAnsi="Cambria Math"/>
+                <w:sz w:val="24"/>
+                <w:szCs w:val="24"/>
+              </w:rPr>
+              <m:t>∂v</m:t>
+            </m:r>
+          </m:num>
+          <m:den>
+            <m:r>
+              <w:rPr>
+                <w:rFonts w:ascii="Cambria Math" w:hAnsi="Cambria Math"/>
+                <w:sz w:val="24"/>
+                <w:szCs w:val="24"/>
+              </w:rPr>
+              <m:t>∂t</m:t>
+            </m:r>
+          </m:den>
+        </m:f>
+        <m:r>
+          <w:rPr>
+            <w:rFonts w:ascii="Cambria Math" w:eastAsiaTheme="minorEastAsia" w:hAnsi="Cambria Math"/>
+            <w:sz w:val="24"/>
+            <w:szCs w:val="24"/>
+          </w:rPr>
+          <m:t>=</m:t>
+        </m:r>
+        <m:sSub>
+          <m:sSubPr>
+            <m:ctrlPr>
+              <w:rPr>
+                <w:rFonts w:ascii="Cambria Math" w:eastAsiaTheme="minorEastAsia" w:hAnsi="Cambria Math"/>
+                <w:i/>
+                <w:sz w:val="24"/>
+                <w:szCs w:val="24"/>
+              </w:rPr>
+            </m:ctrlPr>
+          </m:sSubPr>
+          <m:e>
+            <m:sSub>
+              <m:sSubPr>
+                <m:ctrlPr>
+                  <w:rPr>
+                    <w:rFonts w:ascii="Cambria Math" w:eastAsiaTheme="minorEastAsia" w:hAnsi="Cambria Math"/>
+                    <w:i/>
+                    <w:sz w:val="24"/>
+                    <w:szCs w:val="24"/>
+                  </w:rPr>
+                </m:ctrlPr>
+              </m:sSubPr>
+              <m:e>
+                <m:r>
+                  <w:rPr>
+                    <w:rFonts w:ascii="Cambria Math" w:eastAsiaTheme="minorEastAsia" w:hAnsi="Cambria Math"/>
+                    <w:sz w:val="24"/>
+                    <w:szCs w:val="24"/>
+                  </w:rPr>
+                  <m:t>a</m:t>
+                </m:r>
+              </m:e>
+              <m:sub>
+                <m:r>
+                  <w:rPr>
+                    <w:rFonts w:ascii="Cambria Math" w:eastAsiaTheme="minorEastAsia" w:hAnsi="Cambria Math"/>
+                    <w:sz w:val="24"/>
+                    <w:szCs w:val="24"/>
+                  </w:rPr>
+                  <m:t>2</m:t>
+                </m:r>
+              </m:sub>
+            </m:sSub>
+            <m:r>
+              <w:rPr>
+                <w:rFonts w:ascii="Cambria Math" w:eastAsiaTheme="minorEastAsia" w:hAnsi="Cambria Math"/>
+                <w:sz w:val="24"/>
+                <w:szCs w:val="24"/>
+              </w:rPr>
+              <m:t>u-</m:t>
+            </m:r>
+            <m:r>
+              <w:rPr>
+                <w:rFonts w:ascii="Cambria Math" w:eastAsiaTheme="minorEastAsia" w:hAnsi="Cambria Math"/>
+                <w:sz w:val="24"/>
+                <w:szCs w:val="24"/>
+              </w:rPr>
+              <m:t>a</m:t>
+            </m:r>
+          </m:e>
+          <m:sub>
+            <m:r>
+              <w:rPr>
+                <w:rFonts w:ascii="Cambria Math" w:eastAsiaTheme="minorEastAsia" w:hAnsi="Cambria Math"/>
+                <w:sz w:val="24"/>
+                <w:szCs w:val="24"/>
+              </w:rPr>
+              <m:t>1</m:t>
+            </m:r>
+          </m:sub>
+        </m:sSub>
+        <m:r>
+          <w:rPr>
+            <w:rFonts w:ascii="Cambria Math" w:eastAsiaTheme="minorEastAsia" w:hAnsi="Cambria Math"/>
+            <w:sz w:val="24"/>
+            <w:szCs w:val="24"/>
+          </w:rPr>
+          <m:t>v</m:t>
+        </m:r>
+      </m:oMath>
+      <w:r>
+        <w:rPr>
+          <w:rFonts w:eastAsiaTheme="minorEastAsia"/>
+          <w:sz w:val="24"/>
+          <w:szCs w:val="24"/>
+        </w:rPr>
+        <w:tab/>
+      </w:r>
+      <w:r>
+        <w:rPr>
+          <w:rFonts w:eastAsiaTheme="minorEastAsia"/>
+          <w:sz w:val="24"/>
+          <w:szCs w:val="24"/>
+        </w:rPr>
+        <w:tab/>
+      </w:r>
+      <w:r>
+        <w:rPr>
+          <w:rFonts w:eastAsiaTheme="minorEastAsia"/>
+          <w:sz w:val="24"/>
+          <w:szCs w:val="24"/>
+        </w:rPr>
+        <w:tab/>
+      </w:r>
+      <w:r>
+        <w:rPr>
+          <w:rFonts w:eastAsiaTheme="minorEastAsia"/>
+          <w:sz w:val="24"/>
+          <w:szCs w:val="24"/>
+        </w:rPr>
+        <w:tab/>
+      </w:r>
+      <w:r>
+        <w:rPr>
+          <w:rFonts w:eastAsiaTheme="minorEastAsia"/>
+          <w:sz w:val="24"/>
+          <w:szCs w:val="24"/>
+        </w:rPr>
+        <w:tab/>
+      </w:r>
+      <w:r>
+        <w:rPr>
+          <w:rFonts w:eastAsiaTheme="minorEastAsia"/>
+          <w:sz w:val="24"/>
+          <w:szCs w:val="24"/>
+        </w:rPr>
+        <w:tab/>
+      </w:r>
+      <w:r>
+        <w:rPr>
+          <w:rFonts w:eastAsiaTheme="minorEastAsia"/>
+          <w:sz w:val="24"/>
+          <w:szCs w:val="24"/>
+        </w:rPr>
+        <w:tab/>
+      </w:r>
+      <w:r>
+        <w:rPr>
+          <w:rFonts w:eastAsiaTheme="minorEastAsia"/>
+          <w:sz w:val="24"/>
+          <w:szCs w:val="24"/>
+        </w:rPr>
+        <w:tab/>
+      </w:r>
+      <w:r>
+        <w:rPr>
+          <w:rFonts w:eastAsiaTheme="minorEastAsia"/>
+          <w:sz w:val="24"/>
+          <w:szCs w:val="24"/>
+        </w:rPr>
+        <w:tab/>
+      </w:r>
+      <w:r>
+        <w:rPr>
+          <w:rFonts w:eastAsiaTheme="minorEastAsia"/>
+          <w:sz w:val="24"/>
+          <w:szCs w:val="24"/>
+        </w:rPr>
+        <w:tab/>
+        <w:t>eq. 12</w:t>
+      </w:r>
     </w:p>
     <w:p>
       <w:pPr>
@@ -5687,6 +5951,12 @@
           <w:rFonts w:eastAsiaTheme="minorEastAsia"/>
         </w:rPr>
         <w:t>Laplace transformed eq. 12</w:t>
+      </w:r>
+      <w:r>
+        <w:rPr>
+          <w:rFonts w:eastAsiaTheme="minorEastAsia"/>
+        </w:rPr>
+        <w:t xml:space="preserve"> and we have:</w:t>
       </w:r>
     </w:p>
     <w:p>
@@ -5774,6 +6044,64 @@
               </m:ctrlPr>
             </m:sSubPr>
             <m:e>
+              <m:sSub>
+                <m:sSubPr>
+                  <m:ctrlPr>
+                    <w:rPr>
+                      <w:rFonts w:ascii="Cambria Math" w:eastAsiaTheme="minorEastAsia" w:hAnsi="Cambria Math"/>
+                      <w:i/>
+                    </w:rPr>
+                  </m:ctrlPr>
+                </m:sSubPr>
+                <m:e>
+                  <m:r>
+                    <w:rPr>
+                      <w:rFonts w:ascii="Cambria Math" w:eastAsiaTheme="minorEastAsia" w:hAnsi="Cambria Math"/>
+                    </w:rPr>
+                    <m:t>a</m:t>
+                  </m:r>
+                </m:e>
+                <m:sub>
+                  <m:r>
+                    <w:rPr>
+                      <w:rFonts w:ascii="Cambria Math" w:eastAsiaTheme="minorEastAsia" w:hAnsi="Cambria Math"/>
+                    </w:rPr>
+                    <m:t>2</m:t>
+                  </m:r>
+                </m:sub>
+              </m:sSub>
+              <m:sSub>
+                <m:sSubPr>
+                  <m:ctrlPr>
+                    <w:rPr>
+                      <w:rFonts w:ascii="Cambria Math" w:eastAsiaTheme="minorEastAsia" w:hAnsi="Cambria Math"/>
+                      <w:i/>
+                    </w:rPr>
+                  </m:ctrlPr>
+                </m:sSubPr>
+                <m:e>
+                  <m:r>
+                    <w:rPr>
+                      <w:rFonts w:ascii="Cambria Math" w:eastAsiaTheme="minorEastAsia" w:hAnsi="Cambria Math"/>
+                    </w:rPr>
+                    <m:t>U</m:t>
+                  </m:r>
+                </m:e>
+                <m:sub>
+                  <m:r>
+                    <w:rPr>
+                      <w:rFonts w:ascii="Cambria Math" w:eastAsiaTheme="minorEastAsia" w:hAnsi="Cambria Math"/>
+                    </w:rPr>
+                    <m:t>(s)</m:t>
+                  </m:r>
+                </m:sub>
+              </m:sSub>
+              <m:r>
+                <w:rPr>
+                  <w:rFonts w:ascii="Cambria Math" w:eastAsiaTheme="minorEastAsia" w:hAnsi="Cambria Math"/>
+                </w:rPr>
+                <m:t>-</m:t>
+              </m:r>
               <m:r>
                 <w:rPr>
                   <w:rFonts w:ascii="Cambria Math" w:eastAsiaTheme="minorEastAsia" w:hAnsi="Cambria Math"/>
@@ -5805,64 +6133,6 @@
                   <w:rFonts w:ascii="Cambria Math" w:eastAsiaTheme="minorEastAsia" w:hAnsi="Cambria Math"/>
                 </w:rPr>
                 <m:t>V</m:t>
-              </m:r>
-            </m:e>
-            <m:sub>
-              <m:r>
-                <w:rPr>
-                  <w:rFonts w:ascii="Cambria Math" w:eastAsiaTheme="minorEastAsia" w:hAnsi="Cambria Math"/>
-                </w:rPr>
-                <m:t>(s)</m:t>
-              </m:r>
-            </m:sub>
-          </m:sSub>
-          <m:r>
-            <w:rPr>
-              <w:rFonts w:ascii="Cambria Math" w:eastAsiaTheme="minorEastAsia" w:hAnsi="Cambria Math"/>
-            </w:rPr>
-            <m:t>+</m:t>
-          </m:r>
-          <m:sSub>
-            <m:sSubPr>
-              <m:ctrlPr>
-                <w:rPr>
-                  <w:rFonts w:ascii="Cambria Math" w:eastAsiaTheme="minorEastAsia" w:hAnsi="Cambria Math"/>
-                  <w:i/>
-                </w:rPr>
-              </m:ctrlPr>
-            </m:sSubPr>
-            <m:e>
-              <m:r>
-                <w:rPr>
-                  <w:rFonts w:ascii="Cambria Math" w:eastAsiaTheme="minorEastAsia" w:hAnsi="Cambria Math"/>
-                </w:rPr>
-                <m:t>a</m:t>
-              </m:r>
-            </m:e>
-            <m:sub>
-              <m:r>
-                <w:rPr>
-                  <w:rFonts w:ascii="Cambria Math" w:eastAsiaTheme="minorEastAsia" w:hAnsi="Cambria Math"/>
-                </w:rPr>
-                <m:t>2</m:t>
-              </m:r>
-            </m:sub>
-          </m:sSub>
-          <m:sSub>
-            <m:sSubPr>
-              <m:ctrlPr>
-                <w:rPr>
-                  <w:rFonts w:ascii="Cambria Math" w:eastAsiaTheme="minorEastAsia" w:hAnsi="Cambria Math"/>
-                  <w:i/>
-                </w:rPr>
-              </m:ctrlPr>
-            </m:sSubPr>
-            <m:e>
-              <m:r>
-                <w:rPr>
-                  <w:rFonts w:ascii="Cambria Math" w:eastAsiaTheme="minorEastAsia" w:hAnsi="Cambria Math"/>
-                </w:rPr>
-                <m:t>U</m:t>
               </m:r>
             </m:e>
             <m:sub>
@@ -6282,13 +6552,389 @@
                 <w:rPr>
                   <w:rFonts w:ascii="Cambria Math" w:eastAsiaTheme="minorEastAsia" w:hAnsi="Cambria Math"/>
                 </w:rPr>
-                <m:t>+</m:t>
-              </m:r>
-              <m:r>
-                <w:rPr>
-                  <w:rFonts w:ascii="Cambria Math" w:eastAsiaTheme="minorEastAsia" w:hAnsi="Cambria Math"/>
-                </w:rPr>
-                <m:t>s</m:t>
+                <m:t>+s</m:t>
+              </m:r>
+            </m:den>
+          </m:f>
+        </m:oMath>
+      </m:oMathPara>
+    </w:p>
+    <w:p>
+      <w:pPr>
+        <w:rPr>
+          <w:rFonts w:eastAsiaTheme="minorEastAsia"/>
+        </w:rPr>
+      </w:pPr>
+      <m:oMathPara>
+        <m:oMathParaPr>
+          <m:jc m:val="left"/>
+        </m:oMathParaPr>
+        <m:oMath>
+          <m:sSub>
+            <m:sSubPr>
+              <m:ctrlPr>
+                <w:rPr>
+                  <w:rFonts w:ascii="Cambria Math" w:eastAsiaTheme="minorEastAsia" w:hAnsi="Cambria Math"/>
+                  <w:i/>
+                </w:rPr>
+              </m:ctrlPr>
+            </m:sSubPr>
+            <m:e>
+              <m:r>
+                <w:rPr>
+                  <w:rFonts w:ascii="Cambria Math" w:eastAsiaTheme="minorEastAsia" w:hAnsi="Cambria Math"/>
+                </w:rPr>
+                <m:t>K</m:t>
+              </m:r>
+            </m:e>
+            <m:sub>
+              <m:r>
+                <w:rPr>
+                  <w:rFonts w:ascii="Cambria Math" w:eastAsiaTheme="minorEastAsia" w:hAnsi="Cambria Math"/>
+                </w:rPr>
+                <m:t>c</m:t>
+              </m:r>
+            </m:sub>
+          </m:sSub>
+          <m:r>
+            <w:rPr>
+              <w:rFonts w:ascii="Cambria Math" w:eastAsiaTheme="minorEastAsia" w:hAnsi="Cambria Math"/>
+            </w:rPr>
+            <m:t>=</m:t>
+          </m:r>
+          <m:f>
+            <m:fPr>
+              <m:ctrlPr>
+                <w:rPr>
+                  <w:rFonts w:ascii="Cambria Math" w:eastAsiaTheme="minorEastAsia" w:hAnsi="Cambria Math"/>
+                  <w:i/>
+                </w:rPr>
+              </m:ctrlPr>
+            </m:fPr>
+            <m:num>
+              <m:sSub>
+                <m:sSubPr>
+                  <m:ctrlPr>
+                    <w:rPr>
+                      <w:rFonts w:ascii="Cambria Math" w:eastAsiaTheme="minorEastAsia" w:hAnsi="Cambria Math"/>
+                      <w:i/>
+                    </w:rPr>
+                  </m:ctrlPr>
+                </m:sSubPr>
+                <m:e>
+                  <m:r>
+                    <w:rPr>
+                      <w:rFonts w:ascii="Cambria Math" w:eastAsiaTheme="minorEastAsia" w:hAnsi="Cambria Math"/>
+                    </w:rPr>
+                    <m:t>a</m:t>
+                  </m:r>
+                </m:e>
+                <m:sub>
+                  <m:r>
+                    <w:rPr>
+                      <w:rFonts w:ascii="Cambria Math" w:eastAsiaTheme="minorEastAsia" w:hAnsi="Cambria Math"/>
+                    </w:rPr>
+                    <m:t>2</m:t>
+                  </m:r>
+                </m:sub>
+              </m:sSub>
+            </m:num>
+            <m:den>
+              <m:sSub>
+                <m:sSubPr>
+                  <m:ctrlPr>
+                    <w:rPr>
+                      <w:rFonts w:ascii="Cambria Math" w:eastAsiaTheme="minorEastAsia" w:hAnsi="Cambria Math"/>
+                      <w:i/>
+                    </w:rPr>
+                  </m:ctrlPr>
+                </m:sSubPr>
+                <m:e>
+                  <m:r>
+                    <w:rPr>
+                      <w:rFonts w:ascii="Cambria Math" w:eastAsiaTheme="minorEastAsia" w:hAnsi="Cambria Math"/>
+                    </w:rPr>
+                    <m:t>b</m:t>
+                  </m:r>
+                </m:e>
+                <m:sub>
+                  <m:r>
+                    <w:rPr>
+                      <w:rFonts w:ascii="Cambria Math" w:eastAsiaTheme="minorEastAsia" w:hAnsi="Cambria Math"/>
+                    </w:rPr>
+                    <m:t>1</m:t>
+                  </m:r>
+                </m:sub>
+              </m:sSub>
+            </m:den>
+          </m:f>
+        </m:oMath>
+      </m:oMathPara>
+    </w:p>
+    <w:p>
+      <w:pPr>
+        <w:rPr>
+          <w:rFonts w:eastAsiaTheme="minorEastAsia"/>
+        </w:rPr>
+      </w:pPr>
+      <m:oMathPara>
+        <m:oMathParaPr>
+          <m:jc m:val="left"/>
+        </m:oMathParaPr>
+        <m:oMath>
+          <m:sSub>
+            <m:sSubPr>
+              <m:ctrlPr>
+                <w:rPr>
+                  <w:rFonts w:ascii="Cambria Math" w:eastAsiaTheme="minorEastAsia" w:hAnsi="Cambria Math"/>
+                  <w:i/>
+                </w:rPr>
+              </m:ctrlPr>
+            </m:sSubPr>
+            <m:e>
+              <m:r>
+                <w:rPr>
+                  <w:rFonts w:ascii="Cambria Math" w:eastAsiaTheme="minorEastAsia" w:hAnsi="Cambria Math"/>
+                </w:rPr>
+                <m:t>A</m:t>
+              </m:r>
+            </m:e>
+            <m:sub>
+              <m:r>
+                <w:rPr>
+                  <w:rFonts w:ascii="Cambria Math" w:eastAsiaTheme="minorEastAsia" w:hAnsi="Cambria Math"/>
+                </w:rPr>
+                <m:t>c</m:t>
+              </m:r>
+            </m:sub>
+          </m:sSub>
+          <m:r>
+            <w:rPr>
+              <w:rFonts w:ascii="Cambria Math" w:eastAsiaTheme="minorEastAsia" w:hAnsi="Cambria Math"/>
+            </w:rPr>
+            <m:t>=</m:t>
+          </m:r>
+          <m:f>
+            <m:fPr>
+              <m:ctrlPr>
+                <w:rPr>
+                  <w:rFonts w:ascii="Cambria Math" w:eastAsiaTheme="minorEastAsia" w:hAnsi="Cambria Math"/>
+                  <w:i/>
+                </w:rPr>
+              </m:ctrlPr>
+            </m:fPr>
+            <m:num>
+              <m:sSub>
+                <m:sSubPr>
+                  <m:ctrlPr>
+                    <w:rPr>
+                      <w:rFonts w:ascii="Cambria Math" w:eastAsiaTheme="minorEastAsia" w:hAnsi="Cambria Math"/>
+                      <w:i/>
+                    </w:rPr>
+                  </m:ctrlPr>
+                </m:sSubPr>
+                <m:e>
+                  <m:r>
+                    <w:rPr>
+                      <w:rFonts w:ascii="Cambria Math" w:eastAsiaTheme="minorEastAsia" w:hAnsi="Cambria Math"/>
+                    </w:rPr>
+                    <m:t>a</m:t>
+                  </m:r>
+                </m:e>
+                <m:sub>
+                  <m:r>
+                    <w:rPr>
+                      <w:rFonts w:ascii="Cambria Math" w:eastAsiaTheme="minorEastAsia" w:hAnsi="Cambria Math"/>
+                    </w:rPr>
+                    <m:t>1</m:t>
+                  </m:r>
+                </m:sub>
+              </m:sSub>
+            </m:num>
+            <m:den>
+              <m:sSub>
+                <m:sSubPr>
+                  <m:ctrlPr>
+                    <w:rPr>
+                      <w:rFonts w:ascii="Cambria Math" w:eastAsiaTheme="minorEastAsia" w:hAnsi="Cambria Math"/>
+                      <w:i/>
+                    </w:rPr>
+                  </m:ctrlPr>
+                </m:sSubPr>
+                <m:e>
+                  <m:r>
+                    <w:rPr>
+                      <w:rFonts w:ascii="Cambria Math" w:eastAsiaTheme="minorEastAsia" w:hAnsi="Cambria Math"/>
+                    </w:rPr>
+                    <m:t>b</m:t>
+                  </m:r>
+                </m:e>
+                <m:sub>
+                  <m:r>
+                    <w:rPr>
+                      <w:rFonts w:ascii="Cambria Math" w:eastAsiaTheme="minorEastAsia" w:hAnsi="Cambria Math"/>
+                    </w:rPr>
+                    <m:t>1</m:t>
+                  </m:r>
+                </m:sub>
+              </m:sSub>
+            </m:den>
+          </m:f>
+        </m:oMath>
+      </m:oMathPara>
+    </w:p>
+    <w:p>
+      <w:pPr>
+        <w:rPr>
+          <w:rFonts w:eastAsiaTheme="minorEastAsia"/>
+        </w:rPr>
+      </w:pPr>
+      <m:oMathPara>
+        <m:oMathParaPr>
+          <m:jc m:val="left"/>
+        </m:oMathParaPr>
+        <m:oMath>
+          <m:f>
+            <m:fPr>
+              <m:ctrlPr>
+                <w:rPr>
+                  <w:rFonts w:ascii="Cambria Math" w:eastAsiaTheme="minorEastAsia" w:hAnsi="Cambria Math"/>
+                  <w:i/>
+                </w:rPr>
+              </m:ctrlPr>
+            </m:fPr>
+            <m:num>
+              <m:sSub>
+                <m:sSubPr>
+                  <m:ctrlPr>
+                    <w:rPr>
+                      <w:rFonts w:ascii="Cambria Math" w:eastAsiaTheme="minorEastAsia" w:hAnsi="Cambria Math"/>
+                      <w:i/>
+                    </w:rPr>
+                  </m:ctrlPr>
+                </m:sSubPr>
+                <m:e>
+                  <m:r>
+                    <w:rPr>
+                      <w:rFonts w:ascii="Cambria Math" w:eastAsiaTheme="minorEastAsia" w:hAnsi="Cambria Math"/>
+                    </w:rPr>
+                    <m:t>V</m:t>
+                  </m:r>
+                </m:e>
+                <m:sub>
+                  <m:r>
+                    <w:rPr>
+                      <w:rFonts w:ascii="Cambria Math" w:eastAsiaTheme="minorEastAsia" w:hAnsi="Cambria Math"/>
+                    </w:rPr>
+                    <m:t>(s)</m:t>
+                  </m:r>
+                </m:sub>
+              </m:sSub>
+            </m:num>
+            <m:den>
+              <m:sSub>
+                <m:sSubPr>
+                  <m:ctrlPr>
+                    <w:rPr>
+                      <w:rFonts w:ascii="Cambria Math" w:eastAsiaTheme="minorEastAsia" w:hAnsi="Cambria Math"/>
+                      <w:i/>
+                    </w:rPr>
+                  </m:ctrlPr>
+                </m:sSubPr>
+                <m:e>
+                  <m:r>
+                    <w:rPr>
+                      <w:rFonts w:ascii="Cambria Math" w:eastAsiaTheme="minorEastAsia" w:hAnsi="Cambria Math"/>
+                    </w:rPr>
+                    <m:t>U</m:t>
+                  </m:r>
+                </m:e>
+                <m:sub>
+                  <m:r>
+                    <w:rPr>
+                      <w:rFonts w:ascii="Cambria Math" w:eastAsiaTheme="minorEastAsia" w:hAnsi="Cambria Math"/>
+                    </w:rPr>
+                    <m:t>(s)</m:t>
+                  </m:r>
+                </m:sub>
+              </m:sSub>
+            </m:den>
+          </m:f>
+          <m:r>
+            <w:rPr>
+              <w:rFonts w:ascii="Cambria Math" w:eastAsiaTheme="minorEastAsia" w:hAnsi="Cambria Math"/>
+            </w:rPr>
+            <m:t>=</m:t>
+          </m:r>
+          <m:f>
+            <m:fPr>
+              <m:ctrlPr>
+                <w:rPr>
+                  <w:rFonts w:ascii="Cambria Math" w:eastAsiaTheme="minorEastAsia" w:hAnsi="Cambria Math"/>
+                  <w:i/>
+                </w:rPr>
+              </m:ctrlPr>
+            </m:fPr>
+            <m:num>
+              <m:sSub>
+                <m:sSubPr>
+                  <m:ctrlPr>
+                    <w:rPr>
+                      <w:rFonts w:ascii="Cambria Math" w:eastAsiaTheme="minorEastAsia" w:hAnsi="Cambria Math"/>
+                      <w:i/>
+                    </w:rPr>
+                  </m:ctrlPr>
+                </m:sSubPr>
+                <m:e>
+                  <m:r>
+                    <w:rPr>
+                      <w:rFonts w:ascii="Cambria Math" w:eastAsiaTheme="minorEastAsia" w:hAnsi="Cambria Math"/>
+                    </w:rPr>
+                    <m:t>K</m:t>
+                  </m:r>
+                </m:e>
+                <m:sub>
+                  <m:r>
+                    <w:rPr>
+                      <w:rFonts w:ascii="Cambria Math" w:eastAsiaTheme="minorEastAsia" w:hAnsi="Cambria Math"/>
+                    </w:rPr>
+                    <m:t>c</m:t>
+                  </m:r>
+                </m:sub>
+              </m:sSub>
+            </m:num>
+            <m:den>
+              <m:sSub>
+                <m:sSubPr>
+                  <m:ctrlPr>
+                    <w:rPr>
+                      <w:rFonts w:ascii="Cambria Math" w:eastAsiaTheme="minorEastAsia" w:hAnsi="Cambria Math"/>
+                      <w:i/>
+                    </w:rPr>
+                  </m:ctrlPr>
+                </m:sSubPr>
+                <m:e>
+                  <m:r>
+                    <w:rPr>
+                      <w:rFonts w:ascii="Cambria Math" w:eastAsiaTheme="minorEastAsia" w:hAnsi="Cambria Math"/>
+                    </w:rPr>
+                    <m:t>A</m:t>
+                  </m:r>
+                </m:e>
+                <m:sub>
+                  <m:r>
+                    <w:rPr>
+                      <w:rFonts w:ascii="Cambria Math" w:eastAsiaTheme="minorEastAsia" w:hAnsi="Cambria Math"/>
+                    </w:rPr>
+                    <m:t>c</m:t>
+                  </m:r>
+                </m:sub>
+              </m:sSub>
+              <m:r>
+                <w:rPr>
+                  <w:rFonts w:ascii="Cambria Math" w:eastAsiaTheme="minorEastAsia" w:hAnsi="Cambria Math"/>
+                </w:rPr>
+                <m:t>+s</m:t>
               </m:r>
             </m:den>
           </m:f>
@@ -6430,6 +7076,7 @@
           <w:rPr>
             <w:rFonts w:ascii="Cambria Math" w:eastAsiaTheme="minorEastAsia" w:hAnsi="Cambria Math"/>
           </w:rPr>
+          <w:lastRenderedPageBreak/>
           <m:t>R</m:t>
         </m:r>
       </m:oMath>
@@ -6563,13 +7210,6 @@
         </w:rPr>
         <w:t xml:space="preserve"> constant</w:t>
       </w:r>
-    </w:p>
-    <w:p>
-      <w:pPr>
-        <w:rPr>
-          <w:rFonts w:eastAsiaTheme="minorEastAsia"/>
-        </w:rPr>
-      </w:pPr>
     </w:p>
     <w:p>
       <w:pPr>

</xml_diff>

<commit_message>
A little bit more math.
</commit_message>
<xml_diff>
--- a/GiS/Regulering af dynamiske systemer/Project/Math involved in main document.docx
+++ b/GiS/Regulering af dynamiske systemer/Project/Math involved in main document.docx
@@ -928,15 +928,7 @@
             <w:sz w:val="24"/>
             <w:szCs w:val="24"/>
           </w:rPr>
-          <m:t>-</m:t>
-        </m:r>
-        <m:r>
-          <w:rPr>
-            <w:rFonts w:ascii="Cambria Math" w:eastAsiaTheme="minorEastAsia" w:hAnsi="Cambria Math"/>
-            <w:sz w:val="24"/>
-            <w:szCs w:val="24"/>
-          </w:rPr>
-          <m:t>bv</m:t>
+          <m:t>-bv</m:t>
         </m:r>
       </m:oMath>
       <w:r>
@@ -1201,13 +1193,7 @@
             <w:rPr>
               <w:rFonts w:ascii="Cambria Math" w:eastAsiaTheme="minorEastAsia" w:hAnsi="Cambria Math"/>
             </w:rPr>
-            <m:t>r+</m:t>
-          </m:r>
-          <m:r>
-            <w:rPr>
-              <w:rFonts w:ascii="Cambria Math" w:eastAsiaTheme="minorEastAsia" w:hAnsi="Cambria Math"/>
-            </w:rPr>
-            <m:t>J</m:t>
+            <m:t>r+J</m:t>
           </m:r>
           <m:f>
             <m:fPr>
@@ -1323,13 +1309,7 @@
             <w:rPr>
               <w:rFonts w:ascii="Cambria Math" w:eastAsiaTheme="minorEastAsia" w:hAnsi="Cambria Math"/>
             </w:rPr>
-            <m:t>r+</m:t>
-          </m:r>
-          <m:r>
-            <w:rPr>
-              <w:rFonts w:ascii="Cambria Math" w:eastAsiaTheme="minorEastAsia" w:hAnsi="Cambria Math"/>
-            </w:rPr>
-            <m:t>J</m:t>
+            <m:t>r+J</m:t>
           </m:r>
           <m:f>
             <m:fPr>
@@ -1465,23 +1445,7 @@
             <w:sz w:val="24"/>
             <w:szCs w:val="24"/>
           </w:rPr>
-          <m:t>=</m:t>
-        </m:r>
-        <m:r>
-          <w:rPr>
-            <w:rFonts w:ascii="Cambria Math" w:eastAsiaTheme="minorEastAsia" w:hAnsi="Cambria Math"/>
-            <w:sz w:val="24"/>
-            <w:szCs w:val="24"/>
-          </w:rPr>
-          <m:t>-</m:t>
-        </m:r>
-        <m:r>
-          <w:rPr>
-            <w:rFonts w:ascii="Cambria Math" w:eastAsiaTheme="minorEastAsia" w:hAnsi="Cambria Math"/>
-            <w:sz w:val="24"/>
-            <w:szCs w:val="24"/>
-          </w:rPr>
-          <m:t>J</m:t>
+          <m:t>=-J</m:t>
         </m:r>
         <m:f>
           <m:fPr>
@@ -1812,23 +1776,7 @@
             <w:sz w:val="24"/>
             <w:szCs w:val="24"/>
           </w:rPr>
-          <m:t>=</m:t>
-        </m:r>
-        <m:r>
-          <w:rPr>
-            <w:rFonts w:ascii="Cambria Math" w:eastAsiaTheme="minorEastAsia" w:hAnsi="Cambria Math"/>
-            <w:sz w:val="24"/>
-            <w:szCs w:val="24"/>
-          </w:rPr>
-          <m:t>-</m:t>
-        </m:r>
-        <m:r>
-          <w:rPr>
-            <w:rFonts w:ascii="Cambria Math" w:eastAsiaTheme="minorEastAsia" w:hAnsi="Cambria Math"/>
-            <w:sz w:val="24"/>
-            <w:szCs w:val="24"/>
-          </w:rPr>
-          <m:t>J</m:t>
+          <m:t>=-J</m:t>
         </m:r>
         <m:f>
           <m:fPr>
@@ -1996,15 +1944,7 @@
             <w:sz w:val="24"/>
             <w:szCs w:val="24"/>
           </w:rPr>
-          <m:t>-b</m:t>
-        </m:r>
-        <m:r>
-          <w:rPr>
-            <w:rFonts w:ascii="Cambria Math" w:eastAsiaTheme="minorEastAsia" w:hAnsi="Cambria Math"/>
-            <w:sz w:val="24"/>
-            <w:szCs w:val="24"/>
-          </w:rPr>
-          <m:t>v</m:t>
+          <m:t>-bv</m:t>
         </m:r>
       </m:oMath>
       <w:r>
@@ -2130,7 +2070,7 @@
           <v:shape id="_x0000_i1025" type="#_x0000_t75" style="width:236.25pt;height:140.25pt" o:ole="">
             <v:imagedata r:id="rId5" o:title=""/>
           </v:shape>
-          <o:OLEObject Type="Embed" ProgID="Visio.Drawing.11" ShapeID="_x0000_i1025" DrawAspect="Content" ObjectID="_1315520010" r:id="rId6"/>
+          <o:OLEObject Type="Embed" ProgID="Visio.Drawing.11" ShapeID="_x0000_i1025" DrawAspect="Content" ObjectID="_1316461045" r:id="rId6"/>
         </w:object>
       </w:r>
     </w:p>
@@ -3135,19 +3075,7 @@
             <w:rPr>
               <w:rFonts w:ascii="Cambria Math" w:eastAsiaTheme="minorEastAsia" w:hAnsi="Cambria Math"/>
             </w:rPr>
-            <m:t>-</m:t>
-          </m:r>
-          <m:r>
-            <w:rPr>
-              <w:rFonts w:ascii="Cambria Math" w:eastAsiaTheme="minorEastAsia" w:hAnsi="Cambria Math"/>
-            </w:rPr>
-            <m:t>u+Ri</m:t>
-          </m:r>
-          <m:r>
-            <w:rPr>
-              <w:rFonts w:ascii="Cambria Math" w:eastAsiaTheme="minorEastAsia" w:hAnsi="Cambria Math"/>
-            </w:rPr>
-            <m:t>+</m:t>
+            <m:t>-u+Ri+</m:t>
           </m:r>
           <m:sSub>
             <m:sSubPr>
@@ -3199,13 +3127,7 @@
             <w:rPr>
               <w:rFonts w:ascii="Cambria Math" w:eastAsiaTheme="minorEastAsia" w:hAnsi="Cambria Math"/>
             </w:rPr>
-            <m:t>-</m:t>
-          </m:r>
-          <m:r>
-            <w:rPr>
-              <w:rFonts w:ascii="Cambria Math" w:eastAsiaTheme="minorEastAsia" w:hAnsi="Cambria Math"/>
-            </w:rPr>
-            <m:t>u+RJ</m:t>
+            <m:t>-u+RJ</m:t>
           </m:r>
           <m:f>
             <m:fPr>
@@ -3305,13 +3227,7 @@
                 <w:rPr>
                   <w:rFonts w:ascii="Cambria Math" w:eastAsiaTheme="minorEastAsia" w:hAnsi="Cambria Math"/>
                 </w:rPr>
-                <m:t>-</m:t>
-              </m:r>
-              <m:r>
-                <w:rPr>
-                  <w:rFonts w:ascii="Cambria Math" w:eastAsiaTheme="minorEastAsia" w:hAnsi="Cambria Math"/>
-                </w:rPr>
-                <m:t>k</m:t>
+                <m:t>-k</m:t>
               </m:r>
             </m:e>
             <m:sub>
@@ -3347,13 +3263,7 @@
             <w:rPr>
               <w:rFonts w:ascii="Cambria Math" w:eastAsiaTheme="minorEastAsia" w:hAnsi="Cambria Math"/>
             </w:rPr>
-            <m:t>-u+</m:t>
-          </m:r>
-          <m:r>
-            <w:rPr>
-              <w:rFonts w:ascii="Cambria Math" w:eastAsiaTheme="minorEastAsia" w:hAnsi="Cambria Math"/>
-            </w:rPr>
-            <m:t>RJ</m:t>
+            <m:t>-u+RJ</m:t>
           </m:r>
           <m:f>
             <m:fPr>
@@ -3453,13 +3363,7 @@
                 <w:rPr>
                   <w:rFonts w:ascii="Cambria Math" w:eastAsiaTheme="minorEastAsia" w:hAnsi="Cambria Math"/>
                 </w:rPr>
-                <m:t>-</m:t>
-              </m:r>
-              <m:r>
-                <w:rPr>
-                  <w:rFonts w:ascii="Cambria Math" w:eastAsiaTheme="minorEastAsia" w:hAnsi="Cambria Math"/>
-                </w:rPr>
-                <m:t>k</m:t>
+                <m:t>-k</m:t>
               </m:r>
             </m:e>
             <m:sub>
@@ -3621,13 +3525,7 @@
                 <w:rPr>
                   <w:rFonts w:ascii="Cambria Math" w:eastAsiaTheme="minorEastAsia" w:hAnsi="Cambria Math"/>
                 </w:rPr>
-                <m:t>u-</m:t>
-              </m:r>
-              <m:r>
-                <w:rPr>
-                  <w:rFonts w:ascii="Cambria Math" w:eastAsiaTheme="minorEastAsia" w:hAnsi="Cambria Math"/>
-                </w:rPr>
-                <m:t>k</m:t>
+                <m:t>u-k</m:t>
               </m:r>
             </m:e>
             <m:sub>
@@ -4247,19 +4145,7 @@
             <w:rPr>
               <w:rFonts w:ascii="Cambria Math" w:eastAsiaTheme="minorEastAsia" w:hAnsi="Cambria Math"/>
             </w:rPr>
-            <m:t>=</m:t>
-          </m:r>
-          <m:r>
-            <w:rPr>
-              <w:rFonts w:ascii="Cambria Math" w:eastAsiaTheme="minorEastAsia" w:hAnsi="Cambria Math"/>
-            </w:rPr>
-            <m:t>-</m:t>
-          </m:r>
-          <m:r>
-            <w:rPr>
-              <w:rFonts w:ascii="Cambria Math" w:eastAsiaTheme="minorEastAsia" w:hAnsi="Cambria Math"/>
-            </w:rPr>
-            <m:t>J</m:t>
+            <m:t>=-J</m:t>
           </m:r>
           <m:f>
             <m:fPr>
@@ -4625,19 +4511,7 @@
             <w:rPr>
               <w:rFonts w:ascii="Cambria Math" w:eastAsiaTheme="minorEastAsia" w:hAnsi="Cambria Math"/>
             </w:rPr>
-            <m:t>=</m:t>
-          </m:r>
-          <m:r>
-            <w:rPr>
-              <w:rFonts w:ascii="Cambria Math" w:eastAsiaTheme="minorEastAsia" w:hAnsi="Cambria Math"/>
-            </w:rPr>
-            <m:t>-</m:t>
-          </m:r>
-          <m:r>
-            <w:rPr>
-              <w:rFonts w:ascii="Cambria Math" w:eastAsiaTheme="minorEastAsia" w:hAnsi="Cambria Math"/>
-            </w:rPr>
-            <m:t>J</m:t>
+            <m:t>=-J</m:t>
           </m:r>
           <m:f>
             <m:fPr>
@@ -4767,13 +4641,7 @@
             <w:rPr>
               <w:rFonts w:ascii="Cambria Math" w:eastAsiaTheme="minorEastAsia" w:hAnsi="Cambria Math"/>
             </w:rPr>
-            <m:t>u</m:t>
-          </m:r>
-          <m:r>
-            <w:rPr>
-              <w:rFonts w:ascii="Cambria Math" w:eastAsiaTheme="minorEastAsia" w:hAnsi="Cambria Math"/>
-            </w:rPr>
-            <m:t>-</m:t>
+            <m:t>u-</m:t>
           </m:r>
           <m:f>
             <m:fPr>
@@ -4877,13 +4745,7 @@
             <w:rPr>
               <w:rFonts w:ascii="Cambria Math" w:eastAsiaTheme="minorEastAsia" w:hAnsi="Cambria Math"/>
             </w:rPr>
-            <m:t>v</m:t>
-          </m:r>
-          <m:r>
-            <w:rPr>
-              <w:rFonts w:ascii="Cambria Math" w:eastAsiaTheme="minorEastAsia" w:hAnsi="Cambria Math"/>
-            </w:rPr>
-            <m:t>-bv</m:t>
+            <m:t>v-bv</m:t>
           </m:r>
         </m:oMath>
       </m:oMathPara>
@@ -4915,23 +4777,7 @@
                 <w:sz w:val="24"/>
                 <w:szCs w:val="24"/>
               </w:rPr>
-              <m:t>m</m:t>
-            </m:r>
-            <m:r>
-              <w:rPr>
-                <w:rFonts w:ascii="Cambria Math" w:eastAsiaTheme="minorEastAsia" w:hAnsi="Cambria Math"/>
-                <w:sz w:val="24"/>
-                <w:szCs w:val="24"/>
-              </w:rPr>
-              <m:t>+</m:t>
-            </m:r>
-            <m:r>
-              <w:rPr>
-                <w:rFonts w:ascii="Cambria Math" w:eastAsiaTheme="minorEastAsia" w:hAnsi="Cambria Math"/>
-                <w:sz w:val="24"/>
-                <w:szCs w:val="24"/>
-              </w:rPr>
-              <m:t>J</m:t>
+              <m:t>m+J</m:t>
             </m:r>
             <m:f>
               <m:fPr>
@@ -5233,15 +5079,7 @@
                 <w:sz w:val="24"/>
                 <w:szCs w:val="24"/>
               </w:rPr>
-              <m:t>+</m:t>
-            </m:r>
-            <m:r>
-              <w:rPr>
-                <w:rFonts w:ascii="Cambria Math" w:eastAsiaTheme="minorEastAsia" w:hAnsi="Cambria Math"/>
-                <w:sz w:val="24"/>
-                <w:szCs w:val="24"/>
-              </w:rPr>
-              <m:t>b</m:t>
+              <m:t>+b</m:t>
             </m:r>
           </m:e>
         </m:d>
@@ -5374,19 +5212,7 @@
             <w:rPr>
               <w:rFonts w:ascii="Cambria Math" w:eastAsiaTheme="minorEastAsia" w:hAnsi="Cambria Math"/>
             </w:rPr>
-            <m:t>=m</m:t>
-          </m:r>
-          <m:r>
-            <w:rPr>
-              <w:rFonts w:ascii="Cambria Math" w:eastAsiaTheme="minorEastAsia" w:hAnsi="Cambria Math"/>
-            </w:rPr>
-            <m:t>+</m:t>
-          </m:r>
-          <m:r>
-            <w:rPr>
-              <w:rFonts w:ascii="Cambria Math" w:eastAsiaTheme="minorEastAsia" w:hAnsi="Cambria Math"/>
-            </w:rPr>
-            <m:t>J</m:t>
+            <m:t>=m+J</m:t>
           </m:r>
           <m:f>
             <m:fPr>
@@ -5582,13 +5408,7 @@
             <w:rPr>
               <w:rFonts w:ascii="Cambria Math" w:eastAsiaTheme="minorEastAsia" w:hAnsi="Cambria Math"/>
             </w:rPr>
-            <m:t>+</m:t>
-          </m:r>
-          <m:r>
-            <w:rPr>
-              <w:rFonts w:ascii="Cambria Math" w:eastAsiaTheme="minorEastAsia" w:hAnsi="Cambria Math"/>
-            </w:rPr>
-            <m:t>b</m:t>
+            <m:t>+b</m:t>
           </m:r>
         </m:oMath>
       </m:oMathPara>
@@ -5827,15 +5647,7 @@
                 <w:sz w:val="24"/>
                 <w:szCs w:val="24"/>
               </w:rPr>
-              <m:t>u-</m:t>
-            </m:r>
-            <m:r>
-              <w:rPr>
-                <w:rFonts w:ascii="Cambria Math" w:eastAsiaTheme="minorEastAsia" w:hAnsi="Cambria Math"/>
-                <w:sz w:val="24"/>
-                <w:szCs w:val="24"/>
-              </w:rPr>
-              <m:t>a</m:t>
+              <m:t>u-a</m:t>
             </m:r>
           </m:e>
           <m:sub>
@@ -6100,13 +5912,7 @@
                 <w:rPr>
                   <w:rFonts w:ascii="Cambria Math" w:eastAsiaTheme="minorEastAsia" w:hAnsi="Cambria Math"/>
                 </w:rPr>
-                <m:t>-</m:t>
-              </m:r>
-              <m:r>
-                <w:rPr>
-                  <w:rFonts w:ascii="Cambria Math" w:eastAsiaTheme="minorEastAsia" w:hAnsi="Cambria Math"/>
-                </w:rPr>
-                <m:t>a</m:t>
+                <m:t>-a</m:t>
               </m:r>
             </m:e>
             <m:sub>
@@ -7210,6 +7016,222 @@
         </w:rPr>
         <w:t xml:space="preserve"> constant</w:t>
       </w:r>
+    </w:p>
+    <w:p>
+      <w:pPr>
+        <w:rPr>
+          <w:rFonts w:eastAsiaTheme="minorEastAsia"/>
+        </w:rPr>
+      </w:pPr>
+    </w:p>
+    <w:p>
+      <w:pPr>
+        <w:rPr>
+          <w:rFonts w:eastAsiaTheme="minorEastAsia"/>
+        </w:rPr>
+      </w:pPr>
+      <m:oMathPara>
+        <m:oMathParaPr>
+          <m:jc m:val="left"/>
+        </m:oMathParaPr>
+        <m:oMath>
+          <m:r>
+            <w:rPr>
+              <w:rFonts w:ascii="Cambria Math" w:eastAsiaTheme="minorEastAsia" w:hAnsi="Cambria Math"/>
+            </w:rPr>
+            <m:t>P</m:t>
+          </m:r>
+          <m:f>
+            <m:fPr>
+              <m:ctrlPr>
+                <w:rPr>
+                  <w:rFonts w:ascii="Cambria Math" w:eastAsiaTheme="minorEastAsia" w:hAnsi="Cambria Math"/>
+                  <w:i/>
+                </w:rPr>
+              </m:ctrlPr>
+            </m:fPr>
+            <m:num>
+              <m:r>
+                <w:rPr>
+                  <w:rFonts w:ascii="Cambria Math" w:eastAsiaTheme="minorEastAsia" w:hAnsi="Cambria Math"/>
+                </w:rPr>
+                <m:t>0.06068</m:t>
+              </m:r>
+            </m:num>
+            <m:den>
+              <m:sSup>
+                <m:sSupPr>
+                  <m:ctrlPr>
+                    <w:rPr>
+                      <w:rFonts w:ascii="Cambria Math" w:eastAsiaTheme="minorEastAsia" w:hAnsi="Cambria Math"/>
+                      <w:i/>
+                    </w:rPr>
+                  </m:ctrlPr>
+                </m:sSupPr>
+                <m:e>
+                  <m:r>
+                    <w:rPr>
+                      <w:rFonts w:ascii="Cambria Math" w:eastAsiaTheme="minorEastAsia" w:hAnsi="Cambria Math"/>
+                    </w:rPr>
+                    <m:t>s</m:t>
+                  </m:r>
+                </m:e>
+                <m:sup>
+                  <m:r>
+                    <w:rPr>
+                      <w:rFonts w:ascii="Cambria Math" w:eastAsiaTheme="minorEastAsia" w:hAnsi="Cambria Math"/>
+                    </w:rPr>
+                    <m:t>3</m:t>
+                  </m:r>
+                </m:sup>
+              </m:sSup>
+              <m:r>
+                <w:rPr>
+                  <w:rFonts w:ascii="Cambria Math" w:eastAsiaTheme="minorEastAsia" w:hAnsi="Cambria Math"/>
+                </w:rPr>
+                <m:t>+1.1</m:t>
+              </m:r>
+              <m:sSup>
+                <m:sSupPr>
+                  <m:ctrlPr>
+                    <w:rPr>
+                      <w:rFonts w:ascii="Cambria Math" w:eastAsiaTheme="minorEastAsia" w:hAnsi="Cambria Math"/>
+                      <w:i/>
+                    </w:rPr>
+                  </m:ctrlPr>
+                </m:sSupPr>
+                <m:e>
+                  <m:r>
+                    <w:rPr>
+                      <w:rFonts w:ascii="Cambria Math" w:eastAsiaTheme="minorEastAsia" w:hAnsi="Cambria Math"/>
+                    </w:rPr>
+                    <m:t>s</m:t>
+                  </m:r>
+                </m:e>
+                <m:sup>
+                  <m:r>
+                    <w:rPr>
+                      <w:rFonts w:ascii="Cambria Math" w:eastAsiaTheme="minorEastAsia" w:hAnsi="Cambria Math"/>
+                    </w:rPr>
+                    <m:t>2</m:t>
+                  </m:r>
+                </m:sup>
+              </m:sSup>
+            </m:den>
+          </m:f>
+        </m:oMath>
+      </m:oMathPara>
+    </w:p>
+    <w:p>
+      <w:pPr>
+        <w:rPr>
+          <w:rFonts w:eastAsiaTheme="minorEastAsia"/>
+        </w:rPr>
+      </w:pPr>
+    </w:p>
+    <w:p>
+      <w:pPr>
+        <w:rPr>
+          <w:rFonts w:eastAsiaTheme="minorEastAsia"/>
+        </w:rPr>
+      </w:pPr>
+      <m:oMathPara>
+        <m:oMathParaPr>
+          <m:jc m:val="left"/>
+        </m:oMathParaPr>
+        <m:oMath>
+          <m:r>
+            <w:rPr>
+              <w:rFonts w:ascii="Cambria Math" w:eastAsiaTheme="minorEastAsia" w:hAnsi="Cambria Math"/>
+            </w:rPr>
+            <m:t>P</m:t>
+          </m:r>
+          <m:f>
+            <m:fPr>
+              <m:ctrlPr>
+                <w:rPr>
+                  <w:rFonts w:ascii="Cambria Math" w:eastAsiaTheme="minorEastAsia" w:hAnsi="Cambria Math"/>
+                  <w:i/>
+                </w:rPr>
+              </m:ctrlPr>
+            </m:fPr>
+            <m:num>
+              <m:r>
+                <w:rPr>
+                  <w:rFonts w:ascii="Cambria Math" w:eastAsiaTheme="minorEastAsia" w:hAnsi="Cambria Math"/>
+                </w:rPr>
+                <m:t>0.06068</m:t>
+              </m:r>
+              <m:r>
+                <w:rPr>
+                  <w:rFonts w:ascii="Cambria Math" w:eastAsiaTheme="minorEastAsia" w:hAnsi="Cambria Math"/>
+                </w:rPr>
+                <m:t>s+0.1153</m:t>
+              </m:r>
+            </m:num>
+            <m:den>
+              <m:sSup>
+                <m:sSupPr>
+                  <m:ctrlPr>
+                    <w:rPr>
+                      <w:rFonts w:ascii="Cambria Math" w:eastAsiaTheme="minorEastAsia" w:hAnsi="Cambria Math"/>
+                      <w:i/>
+                    </w:rPr>
+                  </m:ctrlPr>
+                </m:sSupPr>
+                <m:e>
+                  <m:r>
+                    <w:rPr>
+                      <w:rFonts w:ascii="Cambria Math" w:eastAsiaTheme="minorEastAsia" w:hAnsi="Cambria Math"/>
+                    </w:rPr>
+                    <m:t>s</m:t>
+                  </m:r>
+                </m:e>
+                <m:sup>
+                  <m:r>
+                    <w:rPr>
+                      <w:rFonts w:ascii="Cambria Math" w:eastAsiaTheme="minorEastAsia" w:hAnsi="Cambria Math"/>
+                    </w:rPr>
+                    <m:t>3</m:t>
+                  </m:r>
+                </m:sup>
+              </m:sSup>
+              <m:r>
+                <w:rPr>
+                  <w:rFonts w:ascii="Cambria Math" w:eastAsiaTheme="minorEastAsia" w:hAnsi="Cambria Math"/>
+                </w:rPr>
+                <m:t>+1.1</m:t>
+              </m:r>
+              <m:sSup>
+                <m:sSupPr>
+                  <m:ctrlPr>
+                    <w:rPr>
+                      <w:rFonts w:ascii="Cambria Math" w:eastAsiaTheme="minorEastAsia" w:hAnsi="Cambria Math"/>
+                      <w:i/>
+                    </w:rPr>
+                  </m:ctrlPr>
+                </m:sSupPr>
+                <m:e>
+                  <m:r>
+                    <w:rPr>
+                      <w:rFonts w:ascii="Cambria Math" w:eastAsiaTheme="minorEastAsia" w:hAnsi="Cambria Math"/>
+                    </w:rPr>
+                    <m:t>s</m:t>
+                  </m:r>
+                </m:e>
+                <m:sup>
+                  <m:r>
+                    <w:rPr>
+                      <w:rFonts w:ascii="Cambria Math" w:eastAsiaTheme="minorEastAsia" w:hAnsi="Cambria Math"/>
+                    </w:rPr>
+                    <m:t>2</m:t>
+                  </m:r>
+                </m:sup>
+              </m:sSup>
+            </m:den>
+          </m:f>
+        </m:oMath>
+      </m:oMathPara>
     </w:p>
     <w:p>
       <w:pPr>

</xml_diff>

<commit_message>
Updating document with correct pictures and model with correct km/h -> m/s
</commit_message>
<xml_diff>
--- a/GiS/Regulering af dynamiske systemer/Project/Math involved in main document.docx
+++ b/GiS/Regulering af dynamiske systemer/Project/Math involved in main document.docx
@@ -2070,7 +2070,7 @@
           <v:shape id="_x0000_i1025" type="#_x0000_t75" style="width:236.25pt;height:140.25pt" o:ole="">
             <v:imagedata r:id="rId5" o:title=""/>
           </v:shape>
-          <o:OLEObject Type="Embed" ProgID="Visio.Drawing.11" ShapeID="_x0000_i1025" DrawAspect="Content" ObjectID="_1316461045" r:id="rId6"/>
+          <o:OLEObject Type="Embed" ProgID="Visio.Drawing.11" ShapeID="_x0000_i1025" DrawAspect="Content" ObjectID="_1316518682" r:id="rId6"/>
         </w:object>
       </w:r>
     </w:p>
@@ -7132,6 +7132,199 @@
     <w:p>
       <w:pPr>
         <w:rPr>
+          <w:rFonts w:ascii="Arial" w:hAnsi="Arial" w:cs="Arial"/>
+          <w:color w:val="0000FF"/>
+          <w:sz w:val="20"/>
+          <w:szCs w:val="20"/>
+        </w:rPr>
+      </w:pPr>
+      <w:proofErr w:type="gramStart"/>
+      <w:r>
+        <w:rPr>
+          <w:rFonts w:ascii="Arial" w:hAnsi="Arial" w:cs="Arial"/>
+          <w:color w:val="0000FF"/>
+          <w:sz w:val="20"/>
+          <w:szCs w:val="20"/>
+        </w:rPr>
+        <w:t>( 0</w:t>
+      </w:r>
+      <w:proofErr w:type="gramEnd"/>
+      <w:r>
+        <w:rPr>
+          <w:rFonts w:ascii="Arial" w:hAnsi="Arial" w:cs="Arial"/>
+          <w:color w:val="0000FF"/>
+          <w:sz w:val="20"/>
+          <w:szCs w:val="20"/>
+        </w:rPr>
+        <w:t>   - (-P*1/s     *  0,06068/(s+1,1)) *     1/s      *        1</w:t>
+      </w:r>
+    </w:p>
+    <w:p>
+      <w:pPr>
+        <w:rPr>
+          <w:rFonts w:ascii="Arial" w:hAnsi="Arial" w:cs="Arial"/>
+          <w:color w:val="0000FF"/>
+          <w:sz w:val="20"/>
+          <w:szCs w:val="20"/>
+        </w:rPr>
+      </w:pPr>
+    </w:p>
+    <w:p>
+      <w:pPr>
+        <w:rPr>
+          <w:rFonts w:eastAsiaTheme="minorEastAsia"/>
+        </w:rPr>
+      </w:pPr>
+      <m:oMathPara>
+        <m:oMathParaPr>
+          <m:jc m:val="left"/>
+        </m:oMathParaPr>
+        <m:oMath>
+          <m:d>
+            <m:dPr>
+              <m:ctrlPr>
+                <w:rPr>
+                  <w:rFonts w:ascii="Cambria Math" w:eastAsiaTheme="minorEastAsia" w:hAnsi="Cambria Math"/>
+                  <w:i/>
+                </w:rPr>
+              </m:ctrlPr>
+            </m:dPr>
+            <m:e>
+              <m:r>
+                <w:rPr>
+                  <w:rFonts w:ascii="Cambria Math" w:eastAsiaTheme="minorEastAsia" w:hAnsi="Cambria Math"/>
+                </w:rPr>
+                <m:t xml:space="preserve">0          -    </m:t>
+              </m:r>
+              <m:d>
+                <m:dPr>
+                  <m:ctrlPr>
+                    <w:rPr>
+                      <w:rFonts w:ascii="Cambria Math" w:eastAsiaTheme="minorEastAsia" w:hAnsi="Cambria Math"/>
+                      <w:i/>
+                    </w:rPr>
+                  </m:ctrlPr>
+                </m:dPr>
+                <m:e>
+                  <m:r>
+                    <w:rPr>
+                      <w:rFonts w:ascii="Cambria Math" w:eastAsiaTheme="minorEastAsia" w:hAnsi="Cambria Math"/>
+                    </w:rPr>
+                    <m:t>-P</m:t>
+                  </m:r>
+                  <m:f>
+                    <m:fPr>
+                      <m:ctrlPr>
+                        <w:rPr>
+                          <w:rFonts w:ascii="Cambria Math" w:eastAsiaTheme="minorEastAsia" w:hAnsi="Cambria Math"/>
+                          <w:i/>
+                        </w:rPr>
+                      </m:ctrlPr>
+                    </m:fPr>
+                    <m:num>
+                      <m:r>
+                        <w:rPr>
+                          <w:rFonts w:ascii="Cambria Math" w:eastAsiaTheme="minorEastAsia" w:hAnsi="Cambria Math"/>
+                        </w:rPr>
+                        <m:t>1</m:t>
+                      </m:r>
+                    </m:num>
+                    <m:den>
+                      <m:r>
+                        <w:rPr>
+                          <w:rFonts w:ascii="Cambria Math" w:eastAsiaTheme="minorEastAsia" w:hAnsi="Cambria Math"/>
+                        </w:rPr>
+                        <m:t>s</m:t>
+                      </m:r>
+                    </m:den>
+                  </m:f>
+                  <m:r>
+                    <w:rPr>
+                      <w:rFonts w:ascii="Cambria Math" w:eastAsiaTheme="minorEastAsia" w:hAnsi="Cambria Math"/>
+                    </w:rPr>
+                    <m:t xml:space="preserve">           *    </m:t>
+                  </m:r>
+                  <m:f>
+                    <m:fPr>
+                      <m:ctrlPr>
+                        <w:rPr>
+                          <w:rFonts w:ascii="Cambria Math" w:eastAsiaTheme="minorEastAsia" w:hAnsi="Cambria Math"/>
+                          <w:i/>
+                        </w:rPr>
+                      </m:ctrlPr>
+                    </m:fPr>
+                    <m:num>
+                      <m:r>
+                        <w:rPr>
+                          <w:rFonts w:ascii="Cambria Math" w:eastAsiaTheme="minorEastAsia" w:hAnsi="Cambria Math"/>
+                        </w:rPr>
+                        <m:t>0.06068</m:t>
+                      </m:r>
+                    </m:num>
+                    <m:den>
+                      <m:r>
+                        <w:rPr>
+                          <w:rFonts w:ascii="Cambria Math" w:eastAsiaTheme="minorEastAsia" w:hAnsi="Cambria Math"/>
+                        </w:rPr>
+                        <m:t>s+1.1</m:t>
+                      </m:r>
+                    </m:den>
+                  </m:f>
+                </m:e>
+              </m:d>
+            </m:e>
+          </m:d>
+          <m:r>
+            <w:rPr>
+              <w:rFonts w:ascii="Cambria Math" w:eastAsiaTheme="minorEastAsia" w:hAnsi="Cambria Math"/>
+            </w:rPr>
+            <m:t xml:space="preserve">     *      </m:t>
+          </m:r>
+          <m:f>
+            <m:fPr>
+              <m:ctrlPr>
+                <w:rPr>
+                  <w:rFonts w:ascii="Cambria Math" w:eastAsiaTheme="minorEastAsia" w:hAnsi="Cambria Math"/>
+                  <w:i/>
+                </w:rPr>
+              </m:ctrlPr>
+            </m:fPr>
+            <m:num>
+              <m:r>
+                <w:rPr>
+                  <w:rFonts w:ascii="Cambria Math" w:eastAsiaTheme="minorEastAsia" w:hAnsi="Cambria Math"/>
+                </w:rPr>
+                <m:t>1</m:t>
+              </m:r>
+            </m:num>
+            <m:den>
+              <m:r>
+                <w:rPr>
+                  <w:rFonts w:ascii="Cambria Math" w:eastAsiaTheme="minorEastAsia" w:hAnsi="Cambria Math"/>
+                </w:rPr>
+                <m:t>s</m:t>
+              </m:r>
+            </m:den>
+          </m:f>
+          <m:r>
+            <w:rPr>
+              <w:rFonts w:ascii="Cambria Math" w:eastAsiaTheme="minorEastAsia" w:hAnsi="Cambria Math"/>
+            </w:rPr>
+            <m:t xml:space="preserve">        *         1=&gt;</m:t>
+          </m:r>
+        </m:oMath>
+      </m:oMathPara>
+    </w:p>
+    <w:p>
+      <w:pPr>
+        <w:rPr>
+          <w:rFonts w:eastAsiaTheme="minorEastAsia"/>
+        </w:rPr>
+      </w:pPr>
+    </w:p>
+    <w:p>
+      <w:pPr>
+        <w:rPr>
           <w:rFonts w:eastAsiaTheme="minorEastAsia"/>
         </w:rPr>
       </w:pPr>
@@ -7160,13 +7353,7 @@
                 <w:rPr>
                   <w:rFonts w:ascii="Cambria Math" w:eastAsiaTheme="minorEastAsia" w:hAnsi="Cambria Math"/>
                 </w:rPr>
-                <m:t>0.06068</m:t>
-              </m:r>
-              <m:r>
-                <w:rPr>
-                  <w:rFonts w:ascii="Cambria Math" w:eastAsiaTheme="minorEastAsia" w:hAnsi="Cambria Math"/>
-                </w:rPr>
-                <m:t>s+0.1153</m:t>
+                <m:t>0.06068s+0.1153</m:t>
               </m:r>
             </m:num>
             <m:den>
@@ -7239,6 +7426,474 @@
           <w:rFonts w:eastAsiaTheme="minorEastAsia"/>
         </w:rPr>
       </w:pPr>
+    </w:p>
+    <w:p>
+      <w:pPr>
+        <w:rPr>
+          <w:rFonts w:eastAsiaTheme="minorEastAsia"/>
+        </w:rPr>
+      </w:pPr>
+    </w:p>
+    <w:p>
+      <w:pPr>
+        <w:rPr>
+          <w:lang w:val="en-GB"/>
+        </w:rPr>
+      </w:pPr>
+      <w:r>
+        <w:rPr>
+          <w:lang w:val="en-GB"/>
+        </w:rPr>
+        <w:t>(-150s -28</w:t>
+      </w:r>
+      <w:proofErr w:type="gramStart"/>
+      <w:r>
+        <w:rPr>
+          <w:lang w:val="en-GB"/>
+        </w:rPr>
+        <w:t>,5</w:t>
+      </w:r>
+      <w:proofErr w:type="gramEnd"/>
+      <w:r>
+        <w:rPr>
+          <w:lang w:val="en-GB"/>
+        </w:rPr>
+        <w:t>)/s =&gt; -150s/s + -28</w:t>
+      </w:r>
+      <w:proofErr w:type="gramStart"/>
+      <w:r>
+        <w:rPr>
+          <w:lang w:val="en-GB"/>
+        </w:rPr>
+        <w:t>,5</w:t>
+      </w:r>
+      <w:proofErr w:type="gramEnd"/>
+      <w:r>
+        <w:rPr>
+          <w:lang w:val="en-GB"/>
+        </w:rPr>
+        <w:t xml:space="preserve">/s =&gt; -150 + (-28,5)*s =&gt; -150 + (-28,5) * 1/s =&gt; -150 * (1 + 0,19 * 1/s) =&gt; -150 * (1 + 1/5,26316 * 1/s), i.e. </w:t>
+      </w:r>
+      <w:proofErr w:type="spellStart"/>
+      <w:r>
+        <w:rPr>
+          <w:lang w:val="en-GB"/>
+        </w:rPr>
+        <w:t>Kp</w:t>
+      </w:r>
+      <w:proofErr w:type="spellEnd"/>
+      <w:r>
+        <w:rPr>
+          <w:lang w:val="en-GB"/>
+        </w:rPr>
+        <w:t xml:space="preserve"> = -150 and Ti = 5,263</w:t>
+      </w:r>
+    </w:p>
+    <w:p>
+      <w:pPr>
+        <w:rPr>
+          <w:rFonts w:eastAsiaTheme="minorEastAsia"/>
+          <w:lang w:val="en-GB"/>
+        </w:rPr>
+      </w:pPr>
+    </w:p>
+    <w:p>
+      <w:pPr>
+        <w:rPr>
+          <w:rFonts w:eastAsiaTheme="minorEastAsia"/>
+        </w:rPr>
+      </w:pPr>
+      <m:oMathPara>
+        <m:oMathParaPr>
+          <m:jc m:val="left"/>
+        </m:oMathParaPr>
+        <m:oMath>
+          <m:f>
+            <m:fPr>
+              <m:ctrlPr>
+                <w:rPr>
+                  <w:rFonts w:ascii="Cambria Math" w:eastAsiaTheme="minorEastAsia" w:hAnsi="Cambria Math"/>
+                  <w:i/>
+                </w:rPr>
+              </m:ctrlPr>
+            </m:fPr>
+            <m:num>
+              <m:r>
+                <w:rPr>
+                  <w:rFonts w:ascii="Cambria Math" w:eastAsiaTheme="minorEastAsia" w:hAnsi="Cambria Math"/>
+                </w:rPr>
+                <m:t>-150s-28,5</m:t>
+              </m:r>
+            </m:num>
+            <m:den>
+              <m:r>
+                <w:rPr>
+                  <w:rFonts w:ascii="Cambria Math" w:eastAsiaTheme="minorEastAsia" w:hAnsi="Cambria Math"/>
+                </w:rPr>
+                <m:t>s</m:t>
+              </m:r>
+            </m:den>
+          </m:f>
+          <m:box>
+            <m:boxPr>
+              <m:opEmu m:val="on"/>
+              <m:ctrlPr>
+                <w:rPr>
+                  <w:rFonts w:ascii="Cambria Math" w:eastAsiaTheme="minorEastAsia" w:hAnsi="Cambria Math"/>
+                  <w:i/>
+                </w:rPr>
+              </m:ctrlPr>
+            </m:boxPr>
+            <m:e>
+              <m:groupChr>
+                <m:groupChrPr>
+                  <m:chr m:val="⇒"/>
+                  <m:vertJc m:val="bot"/>
+                  <m:ctrlPr>
+                    <w:rPr>
+                      <w:rFonts w:ascii="Cambria Math" w:eastAsiaTheme="minorEastAsia" w:hAnsi="Cambria Math"/>
+                      <w:i/>
+                    </w:rPr>
+                  </m:ctrlPr>
+                </m:groupChrPr>
+                <m:e/>
+              </m:groupChr>
+            </m:e>
+          </m:box>
+          <m:f>
+            <m:fPr>
+              <m:ctrlPr>
+                <w:rPr>
+                  <w:rFonts w:ascii="Cambria Math" w:eastAsiaTheme="minorEastAsia" w:hAnsi="Cambria Math"/>
+                  <w:i/>
+                </w:rPr>
+              </m:ctrlPr>
+            </m:fPr>
+            <m:num>
+              <m:r>
+                <w:rPr>
+                  <w:rFonts w:ascii="Cambria Math" w:eastAsiaTheme="minorEastAsia" w:hAnsi="Cambria Math"/>
+                </w:rPr>
+                <m:t>-150s</m:t>
+              </m:r>
+            </m:num>
+            <m:den>
+              <m:r>
+                <w:rPr>
+                  <w:rFonts w:ascii="Cambria Math" w:eastAsiaTheme="minorEastAsia" w:hAnsi="Cambria Math"/>
+                </w:rPr>
+                <m:t>s</m:t>
+              </m:r>
+            </m:den>
+          </m:f>
+          <m:r>
+            <w:rPr>
+              <w:rFonts w:ascii="Cambria Math" w:eastAsiaTheme="minorEastAsia" w:hAnsi="Cambria Math"/>
+            </w:rPr>
+            <m:t>+</m:t>
+          </m:r>
+          <m:f>
+            <m:fPr>
+              <m:ctrlPr>
+                <w:rPr>
+                  <w:rFonts w:ascii="Cambria Math" w:eastAsiaTheme="minorEastAsia" w:hAnsi="Cambria Math"/>
+                  <w:i/>
+                </w:rPr>
+              </m:ctrlPr>
+            </m:fPr>
+            <m:num>
+              <m:r>
+                <w:rPr>
+                  <w:rFonts w:ascii="Cambria Math" w:eastAsiaTheme="minorEastAsia" w:hAnsi="Cambria Math"/>
+                </w:rPr>
+                <m:t>-28.5</m:t>
+              </m:r>
+            </m:num>
+            <m:den>
+              <m:r>
+                <w:rPr>
+                  <w:rFonts w:ascii="Cambria Math" w:eastAsiaTheme="minorEastAsia" w:hAnsi="Cambria Math"/>
+                </w:rPr>
+                <m:t>s</m:t>
+              </m:r>
+            </m:den>
+          </m:f>
+          <m:box>
+            <m:boxPr>
+              <m:opEmu m:val="on"/>
+              <m:ctrlPr>
+                <w:rPr>
+                  <w:rFonts w:ascii="Cambria Math" w:eastAsiaTheme="minorEastAsia" w:hAnsi="Cambria Math"/>
+                  <w:i/>
+                </w:rPr>
+              </m:ctrlPr>
+            </m:boxPr>
+            <m:e>
+              <m:groupChr>
+                <m:groupChrPr>
+                  <m:chr m:val="⇒"/>
+                  <m:vertJc m:val="bot"/>
+                  <m:ctrlPr>
+                    <w:rPr>
+                      <w:rFonts w:ascii="Cambria Math" w:eastAsiaTheme="minorEastAsia" w:hAnsi="Cambria Math"/>
+                      <w:i/>
+                    </w:rPr>
+                  </m:ctrlPr>
+                </m:groupChrPr>
+                <m:e/>
+              </m:groupChr>
+            </m:e>
+          </m:box>
+          <m:r>
+            <w:rPr>
+              <w:rFonts w:ascii="Cambria Math" w:eastAsiaTheme="minorEastAsia" w:hAnsi="Cambria Math"/>
+            </w:rPr>
+            <m:t>-150+</m:t>
+          </m:r>
+          <m:d>
+            <m:dPr>
+              <m:ctrlPr>
+                <w:rPr>
+                  <w:rFonts w:ascii="Cambria Math" w:eastAsiaTheme="minorEastAsia" w:hAnsi="Cambria Math"/>
+                  <w:i/>
+                </w:rPr>
+              </m:ctrlPr>
+            </m:dPr>
+            <m:e>
+              <m:r>
+                <w:rPr>
+                  <w:rFonts w:ascii="Cambria Math" w:eastAsiaTheme="minorEastAsia" w:hAnsi="Cambria Math"/>
+                </w:rPr>
+                <m:t>-28.5</m:t>
+              </m:r>
+            </m:e>
+          </m:d>
+          <m:f>
+            <m:fPr>
+              <m:ctrlPr>
+                <w:rPr>
+                  <w:rFonts w:ascii="Cambria Math" w:eastAsiaTheme="minorEastAsia" w:hAnsi="Cambria Math"/>
+                  <w:i/>
+                </w:rPr>
+              </m:ctrlPr>
+            </m:fPr>
+            <m:num>
+              <m:r>
+                <w:rPr>
+                  <w:rFonts w:ascii="Cambria Math" w:eastAsiaTheme="minorEastAsia" w:hAnsi="Cambria Math"/>
+                </w:rPr>
+                <m:t>1</m:t>
+              </m:r>
+            </m:num>
+            <m:den>
+              <m:r>
+                <w:rPr>
+                  <w:rFonts w:ascii="Cambria Math" w:eastAsiaTheme="minorEastAsia" w:hAnsi="Cambria Math"/>
+                </w:rPr>
+                <m:t>s</m:t>
+              </m:r>
+            </m:den>
+          </m:f>
+          <m:box>
+            <m:boxPr>
+              <m:opEmu m:val="on"/>
+              <m:ctrlPr>
+                <w:rPr>
+                  <w:rFonts w:ascii="Cambria Math" w:eastAsiaTheme="minorEastAsia" w:hAnsi="Cambria Math"/>
+                  <w:i/>
+                </w:rPr>
+              </m:ctrlPr>
+            </m:boxPr>
+            <m:e>
+              <m:groupChr>
+                <m:groupChrPr>
+                  <m:chr m:val="⇒"/>
+                  <m:vertJc m:val="bot"/>
+                  <m:ctrlPr>
+                    <w:rPr>
+                      <w:rFonts w:ascii="Cambria Math" w:eastAsiaTheme="minorEastAsia" w:hAnsi="Cambria Math"/>
+                      <w:i/>
+                    </w:rPr>
+                  </m:ctrlPr>
+                </m:groupChrPr>
+                <m:e/>
+              </m:groupChr>
+            </m:e>
+          </m:box>
+          <m:r>
+            <w:rPr>
+              <w:rFonts w:ascii="Cambria Math" w:eastAsiaTheme="minorEastAsia" w:hAnsi="Cambria Math"/>
+            </w:rPr>
+            <m:t>-150*</m:t>
+          </m:r>
+          <m:d>
+            <m:dPr>
+              <m:ctrlPr>
+                <w:rPr>
+                  <w:rFonts w:ascii="Cambria Math" w:eastAsiaTheme="minorEastAsia" w:hAnsi="Cambria Math"/>
+                  <w:i/>
+                </w:rPr>
+              </m:ctrlPr>
+            </m:dPr>
+            <m:e>
+              <m:r>
+                <w:rPr>
+                  <w:rFonts w:ascii="Cambria Math" w:eastAsiaTheme="minorEastAsia" w:hAnsi="Cambria Math"/>
+                </w:rPr>
+                <m:t>1+0.19*</m:t>
+              </m:r>
+              <m:f>
+                <m:fPr>
+                  <m:ctrlPr>
+                    <w:rPr>
+                      <w:rFonts w:ascii="Cambria Math" w:eastAsiaTheme="minorEastAsia" w:hAnsi="Cambria Math"/>
+                      <w:i/>
+                    </w:rPr>
+                  </m:ctrlPr>
+                </m:fPr>
+                <m:num>
+                  <m:r>
+                    <w:rPr>
+                      <w:rFonts w:ascii="Cambria Math" w:eastAsiaTheme="minorEastAsia" w:hAnsi="Cambria Math"/>
+                    </w:rPr>
+                    <m:t>1</m:t>
+                  </m:r>
+                </m:num>
+                <m:den>
+                  <m:r>
+                    <w:rPr>
+                      <w:rFonts w:ascii="Cambria Math" w:eastAsiaTheme="minorEastAsia" w:hAnsi="Cambria Math"/>
+                    </w:rPr>
+                    <m:t>s</m:t>
+                  </m:r>
+                </m:den>
+              </m:f>
+            </m:e>
+          </m:d>
+          <m:box>
+            <m:boxPr>
+              <m:opEmu m:val="on"/>
+              <m:ctrlPr>
+                <w:rPr>
+                  <w:rFonts w:ascii="Cambria Math" w:eastAsiaTheme="minorEastAsia" w:hAnsi="Cambria Math"/>
+                  <w:i/>
+                </w:rPr>
+              </m:ctrlPr>
+            </m:boxPr>
+            <m:e>
+              <m:groupChr>
+                <m:groupChrPr>
+                  <m:chr m:val="⇒"/>
+                  <m:vertJc m:val="bot"/>
+                  <m:ctrlPr>
+                    <w:rPr>
+                      <w:rFonts w:ascii="Cambria Math" w:eastAsiaTheme="minorEastAsia" w:hAnsi="Cambria Math"/>
+                      <w:i/>
+                    </w:rPr>
+                  </m:ctrlPr>
+                </m:groupChrPr>
+                <m:e/>
+              </m:groupChr>
+            </m:e>
+          </m:box>
+        </m:oMath>
+      </m:oMathPara>
+    </w:p>
+    <w:p>
+      <w:pPr>
+        <w:rPr>
+          <w:rFonts w:eastAsiaTheme="minorEastAsia"/>
+        </w:rPr>
+      </w:pPr>
+      <m:oMathPara>
+        <m:oMathParaPr>
+          <m:jc m:val="left"/>
+        </m:oMathParaPr>
+        <m:oMath>
+          <m:r>
+            <w:rPr>
+              <w:rFonts w:ascii="Cambria Math" w:eastAsiaTheme="minorEastAsia" w:hAnsi="Cambria Math"/>
+            </w:rPr>
+            <m:t>-150*</m:t>
+          </m:r>
+          <m:d>
+            <m:dPr>
+              <m:ctrlPr>
+                <w:rPr>
+                  <w:rFonts w:ascii="Cambria Math" w:eastAsiaTheme="minorEastAsia" w:hAnsi="Cambria Math"/>
+                  <w:i/>
+                </w:rPr>
+              </m:ctrlPr>
+            </m:dPr>
+            <m:e>
+              <m:r>
+                <w:rPr>
+                  <w:rFonts w:ascii="Cambria Math" w:eastAsiaTheme="minorEastAsia" w:hAnsi="Cambria Math"/>
+                </w:rPr>
+                <m:t>1+</m:t>
+              </m:r>
+              <m:f>
+                <m:fPr>
+                  <m:ctrlPr>
+                    <w:rPr>
+                      <w:rFonts w:ascii="Cambria Math" w:eastAsiaTheme="minorEastAsia" w:hAnsi="Cambria Math"/>
+                      <w:i/>
+                    </w:rPr>
+                  </m:ctrlPr>
+                </m:fPr>
+                <m:num>
+                  <m:r>
+                    <w:rPr>
+                      <w:rFonts w:ascii="Cambria Math" w:eastAsiaTheme="minorEastAsia" w:hAnsi="Cambria Math"/>
+                    </w:rPr>
+                    <m:t>1</m:t>
+                  </m:r>
+                </m:num>
+                <m:den>
+                  <m:r>
+                    <w:rPr>
+                      <w:rFonts w:ascii="Cambria Math" w:eastAsiaTheme="minorEastAsia" w:hAnsi="Cambria Math"/>
+                    </w:rPr>
+                    <m:t>5.26316</m:t>
+                  </m:r>
+                </m:den>
+              </m:f>
+              <m:r>
+                <w:rPr>
+                  <w:rFonts w:ascii="Cambria Math" w:eastAsiaTheme="minorEastAsia" w:hAnsi="Cambria Math"/>
+                </w:rPr>
+                <m:t>*</m:t>
+              </m:r>
+              <m:f>
+                <m:fPr>
+                  <m:ctrlPr>
+                    <w:rPr>
+                      <w:rFonts w:ascii="Cambria Math" w:eastAsiaTheme="minorEastAsia" w:hAnsi="Cambria Math"/>
+                      <w:i/>
+                    </w:rPr>
+                  </m:ctrlPr>
+                </m:fPr>
+                <m:num>
+                  <m:r>
+                    <w:rPr>
+                      <w:rFonts w:ascii="Cambria Math" w:eastAsiaTheme="minorEastAsia" w:hAnsi="Cambria Math"/>
+                    </w:rPr>
+                    <m:t>1</m:t>
+                  </m:r>
+                </m:num>
+                <m:den>
+                  <m:r>
+                    <w:rPr>
+                      <w:rFonts w:ascii="Cambria Math" w:eastAsiaTheme="minorEastAsia" w:hAnsi="Cambria Math"/>
+                    </w:rPr>
+                    <m:t>s</m:t>
+                  </m:r>
+                </m:den>
+              </m:f>
+            </m:e>
+          </m:d>
+        </m:oMath>
+      </m:oMathPara>
     </w:p>
     <w:sectPr>
       <w:pgSz w:w="12240" w:h="15840"/>
@@ -7414,7 +8069,6 @@
   <w:style w:type="character" w:default="1" w:styleId="DefaultParagraphFont">
     <w:name w:val="Default Paragraph Font"/>
     <w:uiPriority w:val="1"/>
-    <w:semiHidden/>
     <w:unhideWhenUsed/>
   </w:style>
   <w:style w:type="table" w:default="1" w:styleId="TableNormal">

</xml_diff>